<commit_message>
Added the der and report.
</commit_message>
<xml_diff>
--- a/pap_res/relatorio_francisco_pontes_pap.docx
+++ b/pap_res/relatorio_francisco_pontes_pap.docx
@@ -1,33 +1,30 @@
 
 <file path=word/document.xml><?xml version="1.0" encoding="utf-8"?>
-<w:document xmlns:wpc="http://schemas.microsoft.com/office/word/2010/wordprocessingCanvas" xmlns:cx="http://schemas.microsoft.com/office/drawing/2014/chartex" xmlns:cx1="http://schemas.microsoft.com/office/drawing/2015/9/8/chartex" xmlns:cx2="http://schemas.microsoft.com/office/drawing/2015/10/21/chartex" xmlns:cx3="http://schemas.microsoft.com/office/drawing/2016/5/9/chartex" xmlns:cx4="http://schemas.microsoft.com/office/drawing/2016/5/10/chartex" xmlns:cx5="http://schemas.microsoft.com/office/drawing/2016/5/11/chartex" xmlns:cx6="http://schemas.microsoft.com/office/drawing/2016/5/12/chartex" xmlns:cx7="http://schemas.microsoft.com/office/drawing/2016/5/13/chartex" xmlns:cx8="http://schemas.microsoft.com/office/drawing/2016/5/14/chartex" xmlns:mc="http://schemas.openxmlformats.org/markup-compatibility/2006" xmlns:aink="http://schemas.microsoft.com/office/drawing/2016/ink" xmlns:am3d="http://schemas.microsoft.com/office/drawing/2017/model3d" xmlns:o="urn:schemas-microsoft-com:office:office" xmlns:r="http://schemas.openxmlformats.org/officeDocument/2006/relationships" xmlns:m="http://schemas.openxmlformats.org/officeDocument/2006/math" xmlns:v="urn:schemas-microsoft-com:vml" xmlns:wp14="http://schemas.microsoft.com/office/word/2010/wordprocessingDrawing" xmlns:wp="http://schemas.openxmlformats.org/drawingml/2006/wordprocessingDrawing" xmlns:w10="urn:schemas-microsoft-com:office:word" xmlns:w="http://schemas.openxmlformats.org/wordprocessingml/2006/main" xmlns:w14="http://schemas.microsoft.com/office/word/2010/wordml" xmlns:w15="http://schemas.microsoft.com/office/word/2012/wordml" xmlns:w16cex="http://schemas.microsoft.com/office/word/2018/wordml/cex" xmlns:w16cid="http://schemas.microsoft.com/office/word/2016/wordml/cid" xmlns:w16="http://schemas.microsoft.com/office/word/2018/wordml" xmlns:w16se="http://schemas.microsoft.com/office/word/2015/wordml/symex" xmlns:wpg="http://schemas.microsoft.com/office/word/2010/wordprocessingGroup" xmlns:wpi="http://schemas.microsoft.com/office/word/2010/wordprocessingInk" xmlns:wne="http://schemas.microsoft.com/office/word/2006/wordml" xmlns:wps="http://schemas.microsoft.com/office/word/2010/wordprocessingShape" mc:Ignorable="w14 w15 w16se w16cid w16 w16cex wp14">
+<w:document xmlns:wpc="http://schemas.microsoft.com/office/word/2010/wordprocessingCanvas" xmlns:cx="http://schemas.microsoft.com/office/drawing/2014/chartex" xmlns:cx1="http://schemas.microsoft.com/office/drawing/2015/9/8/chartex" xmlns:cx2="http://schemas.microsoft.com/office/drawing/2015/10/21/chartex" xmlns:cx3="http://schemas.microsoft.com/office/drawing/2016/5/9/chartex" xmlns:cx4="http://schemas.microsoft.com/office/drawing/2016/5/10/chartex" xmlns:cx5="http://schemas.microsoft.com/office/drawing/2016/5/11/chartex" xmlns:cx6="http://schemas.microsoft.com/office/drawing/2016/5/12/chartex" xmlns:cx7="http://schemas.microsoft.com/office/drawing/2016/5/13/chartex" xmlns:cx8="http://schemas.microsoft.com/office/drawing/2016/5/14/chartex" xmlns:mc="http://schemas.openxmlformats.org/markup-compatibility/2006" xmlns:aink="http://schemas.microsoft.com/office/drawing/2016/ink" xmlns:am3d="http://schemas.microsoft.com/office/drawing/2017/model3d" xmlns:o="urn:schemas-microsoft-com:office:office" xmlns:r="http://schemas.openxmlformats.org/officeDocument/2006/relationships" xmlns:m="http://schemas.openxmlformats.org/officeDocument/2006/math" xmlns:v="urn:schemas-microsoft-com:vml" xmlns:wp14="http://schemas.microsoft.com/office/word/2010/wordprocessingDrawing" xmlns:wp="http://schemas.openxmlformats.org/drawingml/2006/wordprocessingDrawing" xmlns:w10="urn:schemas-microsoft-com:office:word" xmlns:w="http://schemas.openxmlformats.org/wordprocessingml/2006/main" xmlns:w14="http://schemas.microsoft.com/office/word/2010/wordml" xmlns:w15="http://schemas.microsoft.com/office/word/2012/wordml" xmlns:w16cex="http://schemas.microsoft.com/office/word/2018/wordml/cex" xmlns:w16cid="http://schemas.microsoft.com/office/word/2016/wordml/cid" xmlns:w16="http://schemas.microsoft.com/office/word/2018/wordml" xmlns:w16se="http://schemas.microsoft.com/office/word/2015/wordml/symex" xmlns:wpg="http://schemas.microsoft.com/office/word/2010/wordprocessingGroup" xmlns:wpi="http://schemas.microsoft.com/office/word/2010/wordprocessingInk" xmlns:wne="http://schemas.microsoft.com/office/word/2006/wordml" xmlns:wps="http://schemas.microsoft.com/office/word/2010/wordprocessingShape" xmlns:a="http://schemas.openxmlformats.org/drawingml/2006/main" xmlns:pic="http://schemas.openxmlformats.org/drawingml/2006/picture" xmlns:a14="http://schemas.microsoft.com/office/drawing/2010/main" mc:Ignorable="w14 w15 w16se w16cid w16 w16cex wp14">
   <w:body>
     <w:p>
       <w:pPr>
         <w:jc w:val="center"/>
       </w:pPr>
       <w:r>
-        <w:rPr>
-          <w:noProof/>
-        </w:rPr>
         <w:drawing>
-          <wp:inline distT="0" distB="0" distL="0" distR="0" wp14:anchorId="261FB9D6" wp14:editId="585F6B43">
+          <wp:inline wp14:editId="387A88AF" wp14:anchorId="261FB9D6">
             <wp:extent cx="1408475" cy="1460396"/>
             <wp:effectExtent l="0" t="0" r="1270" b="6985"/>
-            <wp:docPr id="3" name="Imagem 12"/>
+            <wp:docPr id="3" name="Imagem 12" title=""/>
             <wp:cNvGraphicFramePr>
-              <a:graphicFrameLocks xmlns:a="http://schemas.openxmlformats.org/drawingml/2006/main" noChangeAspect="1"/>
+              <a:graphicFrameLocks noChangeAspect="1"/>
             </wp:cNvGraphicFramePr>
-            <a:graphic xmlns:a="http://schemas.openxmlformats.org/drawingml/2006/main">
+            <a:graphic>
               <a:graphicData uri="http://schemas.openxmlformats.org/drawingml/2006/picture">
-                <pic:pic xmlns:pic="http://schemas.openxmlformats.org/drawingml/2006/picture">
+                <pic:pic>
                   <pic:nvPicPr>
                     <pic:cNvPr id="0" name="Imagem 12"/>
                     <pic:cNvPicPr/>
                   </pic:nvPicPr>
                   <pic:blipFill>
-                    <a:blip r:embed="rId8">
-                      <a:extLst>
+                    <a:blip r:embed="Rf4b08bfb3f4a4e19">
+                      <a:extLst xmlns:a="http://schemas.openxmlformats.org/drawingml/2006/main">
                         <a:ext uri="{28A0092B-C50C-407E-A947-70E740481C1C}">
                           <a14:useLocalDpi xmlns:a14="http://schemas.microsoft.com/office/drawing/2010/main" val="0"/>
                         </a:ext>
@@ -38,7 +35,7 @@
                     </a:stretch>
                   </pic:blipFill>
                   <pic:spPr>
-                    <a:xfrm>
+                    <a:xfrm rot="0" flipH="0" flipV="0">
                       <a:off x="0" y="0"/>
                       <a:ext cx="1408475" cy="1460396"/>
                     </a:xfrm>
@@ -59,16 +56,35 @@
       </w:pPr>
       <w:sdt>
         <w:sdtPr>
+          <w:id w:val="-1755573331"/>
           <w:alias w:val="Tema"/>
           <w:tag w:val="Tema"/>
-          <w:id w:val="-1755573331"/>
           <w:placeholder>
             <w:docPart w:val="DefaultPlaceholder_1081868574"/>
           </w:placeholder>
         </w:sdtPr>
         <w:sdtContent>
           <w:r>
-            <w:t>Site E-commerce: xadrez.pt</w:t>
+            <w:rPr/>
+            <w:t xml:space="preserve">Site E-commerce: </w:t>
+          </w:r>
+          <w:proofErr w:type="spellStart"/>
+          <w:r>
+            <w:rPr/>
+            <w:t>chesspowered</w:t>
+          </w:r>
+          <w:proofErr w:type="spellEnd"/>
+          <w:r>
+            <w:rPr/>
+            <w:t>.</w:t>
+          </w:r>
+          <w:r>
+            <w:rPr/>
+            <w:t>ne</w:t>
+          </w:r>
+          <w:r>
+            <w:rPr/>
+            <w:t>t</w:t>
           </w:r>
         </w:sdtContent>
       </w:sdt>
@@ -229,7 +245,7 @@
     </w:p>
     <w:p>
       <w:pPr>
-        <w:jc w:val="center"/>
+        <w:pStyle w:val="AutorTrabalhos"/>
       </w:pPr>
     </w:p>
     <w:p>
@@ -250,32 +266,35 @@
             <w:jc w:val="center"/>
           </w:pPr>
           <w:r>
-            <w:rPr>
-              <w:noProof/>
-            </w:rPr>
             <w:drawing>
-              <wp:inline distT="0" distB="0" distL="0" distR="0" wp14:anchorId="3AD86570" wp14:editId="415BF158">
+              <wp:inline wp14:editId="054695F7" wp14:anchorId="3AD86570">
                 <wp:extent cx="1724025" cy="1724025"/>
                 <wp:effectExtent l="0" t="0" r="9525" b="9525"/>
-                <wp:docPr id="1" name="Imagem 1"/>
+                <wp:docPr id="1" name="Imagem 1" title=""/>
                 <wp:cNvGraphicFramePr>
-                  <a:graphicFrameLocks xmlns:a="http://schemas.openxmlformats.org/drawingml/2006/main" noChangeAspect="1"/>
+                  <a:graphicFrameLocks noChangeAspect="1"/>
                 </wp:cNvGraphicFramePr>
-                <a:graphic xmlns:a="http://schemas.openxmlformats.org/drawingml/2006/main">
+                <a:graphic>
                   <a:graphicData uri="http://schemas.openxmlformats.org/drawingml/2006/picture">
-                    <pic:pic xmlns:pic="http://schemas.openxmlformats.org/drawingml/2006/picture">
+                    <pic:pic>
                       <pic:nvPicPr>
-                        <pic:cNvPr id="1" name="Imagem 1"/>
+                        <pic:cNvPr id="0" name="Imagem 1"/>
                         <pic:cNvPicPr/>
                       </pic:nvPicPr>
                       <pic:blipFill>
-                        <a:blip r:embed="rId9"/>
+                        <a:blip r:embed="R3546236184ae4e63">
+                          <a:extLst xmlns:a="http://schemas.openxmlformats.org/drawingml/2006/main">
+                            <a:ext xmlns:a="http://schemas.openxmlformats.org/drawingml/2006/main" uri="{28A0092B-C50C-407E-A947-70E740481C1C}">
+                              <a14:useLocalDpi xmlns:a14="http://schemas.microsoft.com/office/drawing/2010/main" val="0"/>
+                            </a:ext>
+                          </a:extLst>
+                        </a:blip>
                         <a:stretch>
                           <a:fillRect/>
                         </a:stretch>
                       </pic:blipFill>
                       <pic:spPr>
-                        <a:xfrm>
+                        <a:xfrm rot="0" flipH="0" flipV="0">
                           <a:off x="0" y="0"/>
                           <a:ext cx="1724025" cy="1724025"/>
                         </a:xfrm>
@@ -368,18 +387,19 @@
         <w:pStyle w:val="AutorTrabalhos"/>
         <w:sectPr>
           <w:footerReference w:type="default" r:id="rId10"/>
-          <w:pgSz w:w="11906" w:h="16838" w:code="9"/>
+          <w:pgSz w:w="11906" w:h="16838" w:orient="portrait" w:code="9"/>
           <w:pgMar w:top="-224" w:right="1134" w:bottom="1134" w:left="1701" w:header="709" w:footer="131" w:gutter="0"/>
           <w:cols w:space="708"/>
           <w:vAlign w:val="center"/>
           <w:docGrid w:linePitch="360"/>
+          <w:headerReference w:type="default" r:id="R8c68f885884b4968"/>
         </w:sectPr>
       </w:pPr>
     </w:p>
     <w:sdt>
       <w:sdtPr>
         <w:rPr>
-          <w:rFonts w:asciiTheme="minorHAnsi" w:eastAsiaTheme="minorHAnsi" w:hAnsiTheme="minorHAnsi" w:cstheme="minorBidi"/>
+          <w:rFonts w:asciiTheme="minorHAnsi" w:hAnsiTheme="minorHAnsi" w:eastAsiaTheme="minorHAnsi" w:cstheme="minorBidi"/>
           <w:b w:val="0"/>
           <w:bCs w:val="0"/>
           <w:color w:val="auto"/>
@@ -415,7 +435,7 @@
           <w:pPr>
             <w:pStyle w:val="Sumrio1"/>
             <w:rPr>
-              <w:rFonts w:asciiTheme="minorHAnsi" w:eastAsiaTheme="minorEastAsia" w:hAnsiTheme="minorHAnsi"/>
+              <w:rFonts w:asciiTheme="minorHAnsi" w:hAnsiTheme="minorHAnsi" w:eastAsiaTheme="minorEastAsia"/>
               <w:noProof/>
               <w:sz w:val="22"/>
               <w:lang w:eastAsia="pt-PT"/>
@@ -430,7 +450,7 @@
           <w:r>
             <w:fldChar w:fldCharType="separate"/>
           </w:r>
-          <w:hyperlink w:anchor="_Toc63840532" w:history="1">
+          <w:hyperlink w:history="1" w:anchor="_Toc63840532">
             <w:r>
               <w:rPr>
                 <w:rStyle w:val="Hyperlink"/>
@@ -440,7 +460,7 @@
             </w:r>
             <w:r>
               <w:rPr>
-                <w:rFonts w:asciiTheme="minorHAnsi" w:eastAsiaTheme="minorEastAsia" w:hAnsiTheme="minorHAnsi"/>
+                <w:rFonts w:asciiTheme="minorHAnsi" w:hAnsiTheme="minorHAnsi" w:eastAsiaTheme="minorEastAsia"/>
                 <w:noProof/>
                 <w:sz w:val="22"/>
                 <w:lang w:eastAsia="pt-PT"/>
@@ -508,13 +528,13 @@
           <w:pPr>
             <w:pStyle w:val="Sumrio1"/>
             <w:rPr>
-              <w:rFonts w:asciiTheme="minorHAnsi" w:eastAsiaTheme="minorEastAsia" w:hAnsiTheme="minorHAnsi"/>
+              <w:rFonts w:asciiTheme="minorHAnsi" w:hAnsiTheme="minorHAnsi" w:eastAsiaTheme="minorEastAsia"/>
               <w:noProof/>
               <w:sz w:val="22"/>
               <w:lang w:eastAsia="pt-PT"/>
             </w:rPr>
           </w:pPr>
-          <w:hyperlink w:anchor="_Toc63840533" w:history="1">
+          <w:hyperlink w:history="1" w:anchor="_Toc63840533">
             <w:r>
               <w:rPr>
                 <w:rStyle w:val="Hyperlink"/>
@@ -524,7 +544,7 @@
             </w:r>
             <w:r>
               <w:rPr>
-                <w:rFonts w:asciiTheme="minorHAnsi" w:eastAsiaTheme="minorEastAsia" w:hAnsiTheme="minorHAnsi"/>
+                <w:rFonts w:asciiTheme="minorHAnsi" w:hAnsiTheme="minorHAnsi" w:eastAsiaTheme="minorEastAsia"/>
                 <w:noProof/>
                 <w:sz w:val="22"/>
                 <w:lang w:eastAsia="pt-PT"/>
@@ -592,13 +612,13 @@
           <w:pPr>
             <w:pStyle w:val="Sumrio1"/>
             <w:rPr>
-              <w:rFonts w:asciiTheme="minorHAnsi" w:eastAsiaTheme="minorEastAsia" w:hAnsiTheme="minorHAnsi"/>
+              <w:rFonts w:asciiTheme="minorHAnsi" w:hAnsiTheme="minorHAnsi" w:eastAsiaTheme="minorEastAsia"/>
               <w:noProof/>
               <w:sz w:val="22"/>
               <w:lang w:eastAsia="pt-PT"/>
             </w:rPr>
           </w:pPr>
-          <w:hyperlink w:anchor="_Toc63840534" w:history="1">
+          <w:hyperlink w:history="1" w:anchor="_Toc63840534">
             <w:r>
               <w:rPr>
                 <w:rStyle w:val="Hyperlink"/>
@@ -608,7 +628,7 @@
             </w:r>
             <w:r>
               <w:rPr>
-                <w:rFonts w:asciiTheme="minorHAnsi" w:eastAsiaTheme="minorEastAsia" w:hAnsiTheme="minorHAnsi"/>
+                <w:rFonts w:asciiTheme="minorHAnsi" w:hAnsiTheme="minorHAnsi" w:eastAsiaTheme="minorEastAsia"/>
                 <w:noProof/>
                 <w:sz w:val="22"/>
                 <w:lang w:eastAsia="pt-PT"/>
@@ -676,13 +696,13 @@
           <w:pPr>
             <w:pStyle w:val="Sumrio1"/>
             <w:rPr>
-              <w:rFonts w:asciiTheme="minorHAnsi" w:eastAsiaTheme="minorEastAsia" w:hAnsiTheme="minorHAnsi"/>
+              <w:rFonts w:asciiTheme="minorHAnsi" w:hAnsiTheme="minorHAnsi" w:eastAsiaTheme="minorEastAsia"/>
               <w:noProof/>
               <w:sz w:val="22"/>
               <w:lang w:eastAsia="pt-PT"/>
             </w:rPr>
           </w:pPr>
-          <w:hyperlink w:anchor="_Toc63840535" w:history="1">
+          <w:hyperlink w:history="1" w:anchor="_Toc63840535">
             <w:r>
               <w:rPr>
                 <w:rStyle w:val="Hyperlink"/>
@@ -692,7 +712,7 @@
             </w:r>
             <w:r>
               <w:rPr>
-                <w:rFonts w:asciiTheme="minorHAnsi" w:eastAsiaTheme="minorEastAsia" w:hAnsiTheme="minorHAnsi"/>
+                <w:rFonts w:asciiTheme="minorHAnsi" w:hAnsiTheme="minorHAnsi" w:eastAsiaTheme="minorEastAsia"/>
                 <w:noProof/>
                 <w:sz w:val="22"/>
                 <w:lang w:eastAsia="pt-PT"/>
@@ -760,13 +780,13 @@
           <w:pPr>
             <w:pStyle w:val="Sumrio1"/>
             <w:rPr>
-              <w:rFonts w:asciiTheme="minorHAnsi" w:eastAsiaTheme="minorEastAsia" w:hAnsiTheme="minorHAnsi"/>
+              <w:rFonts w:asciiTheme="minorHAnsi" w:hAnsiTheme="minorHAnsi" w:eastAsiaTheme="minorEastAsia"/>
               <w:noProof/>
               <w:sz w:val="22"/>
               <w:lang w:eastAsia="pt-PT"/>
             </w:rPr>
           </w:pPr>
-          <w:hyperlink w:anchor="_Toc63840536" w:history="1">
+          <w:hyperlink w:history="1" w:anchor="_Toc63840536">
             <w:r>
               <w:rPr>
                 <w:rStyle w:val="Hyperlink"/>
@@ -776,7 +796,7 @@
             </w:r>
             <w:r>
               <w:rPr>
-                <w:rFonts w:asciiTheme="minorHAnsi" w:eastAsiaTheme="minorEastAsia" w:hAnsiTheme="minorHAnsi"/>
+                <w:rFonts w:asciiTheme="minorHAnsi" w:hAnsiTheme="minorHAnsi" w:eastAsiaTheme="minorEastAsia"/>
                 <w:noProof/>
                 <w:sz w:val="22"/>
                 <w:lang w:eastAsia="pt-PT"/>
@@ -848,13 +868,13 @@
               <w:tab w:val="right" w:leader="dot" w:pos="9061"/>
             </w:tabs>
             <w:rPr>
-              <w:rFonts w:asciiTheme="minorHAnsi" w:eastAsiaTheme="minorEastAsia" w:hAnsiTheme="minorHAnsi"/>
+              <w:rFonts w:asciiTheme="minorHAnsi" w:hAnsiTheme="minorHAnsi" w:eastAsiaTheme="minorEastAsia"/>
               <w:noProof/>
               <w:sz w:val="22"/>
               <w:lang w:eastAsia="pt-PT"/>
             </w:rPr>
           </w:pPr>
-          <w:hyperlink w:anchor="_Toc63840537" w:history="1">
+          <w:hyperlink w:history="1" w:anchor="_Toc63840537">
             <w:r>
               <w:rPr>
                 <w:rStyle w:val="Hyperlink"/>
@@ -864,7 +884,7 @@
             </w:r>
             <w:r>
               <w:rPr>
-                <w:rFonts w:asciiTheme="minorHAnsi" w:eastAsiaTheme="minorEastAsia" w:hAnsiTheme="minorHAnsi"/>
+                <w:rFonts w:asciiTheme="minorHAnsi" w:hAnsiTheme="minorHAnsi" w:eastAsiaTheme="minorEastAsia"/>
                 <w:noProof/>
                 <w:sz w:val="22"/>
                 <w:lang w:eastAsia="pt-PT"/>
@@ -936,13 +956,13 @@
               <w:tab w:val="right" w:leader="dot" w:pos="9061"/>
             </w:tabs>
             <w:rPr>
-              <w:rFonts w:asciiTheme="minorHAnsi" w:eastAsiaTheme="minorEastAsia" w:hAnsiTheme="minorHAnsi"/>
+              <w:rFonts w:asciiTheme="minorHAnsi" w:hAnsiTheme="minorHAnsi" w:eastAsiaTheme="minorEastAsia"/>
               <w:noProof/>
               <w:sz w:val="22"/>
               <w:lang w:eastAsia="pt-PT"/>
             </w:rPr>
           </w:pPr>
-          <w:hyperlink w:anchor="_Toc63840538" w:history="1">
+          <w:hyperlink w:history="1" w:anchor="_Toc63840538">
             <w:r>
               <w:rPr>
                 <w:rStyle w:val="Hyperlink"/>
@@ -952,7 +972,7 @@
             </w:r>
             <w:r>
               <w:rPr>
-                <w:rFonts w:asciiTheme="minorHAnsi" w:eastAsiaTheme="minorEastAsia" w:hAnsiTheme="minorHAnsi"/>
+                <w:rFonts w:asciiTheme="minorHAnsi" w:hAnsiTheme="minorHAnsi" w:eastAsiaTheme="minorEastAsia"/>
                 <w:noProof/>
                 <w:sz w:val="22"/>
                 <w:lang w:eastAsia="pt-PT"/>
@@ -1024,13 +1044,13 @@
               <w:tab w:val="right" w:leader="dot" w:pos="9061"/>
             </w:tabs>
             <w:rPr>
-              <w:rFonts w:asciiTheme="minorHAnsi" w:eastAsiaTheme="minorEastAsia" w:hAnsiTheme="minorHAnsi"/>
+              <w:rFonts w:asciiTheme="minorHAnsi" w:hAnsiTheme="minorHAnsi" w:eastAsiaTheme="minorEastAsia"/>
               <w:noProof/>
               <w:sz w:val="22"/>
               <w:lang w:eastAsia="pt-PT"/>
             </w:rPr>
           </w:pPr>
-          <w:hyperlink w:anchor="_Toc63840539" w:history="1">
+          <w:hyperlink w:history="1" w:anchor="_Toc63840539">
             <w:r>
               <w:rPr>
                 <w:rStyle w:val="Hyperlink"/>
@@ -1040,7 +1060,7 @@
             </w:r>
             <w:r>
               <w:rPr>
-                <w:rFonts w:asciiTheme="minorHAnsi" w:eastAsiaTheme="minorEastAsia" w:hAnsiTheme="minorHAnsi"/>
+                <w:rFonts w:asciiTheme="minorHAnsi" w:hAnsiTheme="minorHAnsi" w:eastAsiaTheme="minorEastAsia"/>
                 <w:noProof/>
                 <w:sz w:val="22"/>
                 <w:lang w:eastAsia="pt-PT"/>
@@ -1108,13 +1128,13 @@
           <w:pPr>
             <w:pStyle w:val="Sumrio1"/>
             <w:rPr>
-              <w:rFonts w:asciiTheme="minorHAnsi" w:eastAsiaTheme="minorEastAsia" w:hAnsiTheme="minorHAnsi"/>
+              <w:rFonts w:asciiTheme="minorHAnsi" w:hAnsiTheme="minorHAnsi" w:eastAsiaTheme="minorEastAsia"/>
               <w:noProof/>
               <w:sz w:val="22"/>
               <w:lang w:eastAsia="pt-PT"/>
             </w:rPr>
           </w:pPr>
-          <w:hyperlink w:anchor="_Toc63840540" w:history="1">
+          <w:hyperlink w:history="1" w:anchor="_Toc63840540">
             <w:r>
               <w:rPr>
                 <w:rStyle w:val="Hyperlink"/>
@@ -1124,7 +1144,7 @@
             </w:r>
             <w:r>
               <w:rPr>
-                <w:rFonts w:asciiTheme="minorHAnsi" w:eastAsiaTheme="minorEastAsia" w:hAnsiTheme="minorHAnsi"/>
+                <w:rFonts w:asciiTheme="minorHAnsi" w:hAnsiTheme="minorHAnsi" w:eastAsiaTheme="minorEastAsia"/>
                 <w:noProof/>
                 <w:sz w:val="22"/>
                 <w:lang w:eastAsia="pt-PT"/>
@@ -1192,13 +1212,13 @@
           <w:pPr>
             <w:pStyle w:val="Sumrio1"/>
             <w:rPr>
-              <w:rFonts w:asciiTheme="minorHAnsi" w:eastAsiaTheme="minorEastAsia" w:hAnsiTheme="minorHAnsi"/>
+              <w:rFonts w:asciiTheme="minorHAnsi" w:hAnsiTheme="minorHAnsi" w:eastAsiaTheme="minorEastAsia"/>
               <w:noProof/>
               <w:sz w:val="22"/>
               <w:lang w:eastAsia="pt-PT"/>
             </w:rPr>
           </w:pPr>
-          <w:hyperlink w:anchor="_Toc63840541" w:history="1">
+          <w:hyperlink w:history="1" w:anchor="_Toc63840541">
             <w:r>
               <w:rPr>
                 <w:rStyle w:val="Hyperlink"/>
@@ -1208,7 +1228,7 @@
             </w:r>
             <w:r>
               <w:rPr>
-                <w:rFonts w:asciiTheme="minorHAnsi" w:eastAsiaTheme="minorEastAsia" w:hAnsiTheme="minorHAnsi"/>
+                <w:rFonts w:asciiTheme="minorHAnsi" w:hAnsiTheme="minorHAnsi" w:eastAsiaTheme="minorEastAsia"/>
                 <w:noProof/>
                 <w:sz w:val="22"/>
                 <w:lang w:eastAsia="pt-PT"/>
@@ -1297,7 +1317,7 @@
       <w:pPr>
         <w:pStyle w:val="Ttulo1"/>
       </w:pPr>
-      <w:bookmarkStart w:id="0" w:name="_Toc63840532"/>
+      <w:bookmarkStart w:name="_Toc63840532" w:id="0"/>
       <w:r>
         <w:lastRenderedPageBreak/>
         <w:t>Índice de Imagem</w:t>
@@ -1332,7 +1352,7 @@
         <w:sectPr>
           <w:headerReference w:type="default" r:id="rId11"/>
           <w:footerReference w:type="default" r:id="rId12"/>
-          <w:pgSz w:w="11906" w:h="16838" w:code="9"/>
+          <w:pgSz w:w="11906" w:h="16838" w:orient="portrait" w:code="9"/>
           <w:pgMar w:top="1418" w:right="1134" w:bottom="1134" w:left="1701" w:header="709" w:footer="709" w:gutter="0"/>
           <w:pgNumType w:start="1"/>
           <w:cols w:space="708"/>
@@ -1344,7 +1364,7 @@
       <w:pPr>
         <w:pStyle w:val="Ttulo1"/>
       </w:pPr>
-      <w:bookmarkStart w:id="1" w:name="_Toc63840533"/>
+      <w:bookmarkStart w:name="_Toc63840533" w:id="1"/>
       <w:r>
         <w:lastRenderedPageBreak/>
         <w:t>Introdução</w:t>
@@ -1353,120 +1373,316 @@
     </w:p>
     <w:p>
       <w:r>
+        <w:rPr/>
         <w:t>Este projeto será um site genérico criado para negócios que utilizem a i</w:t>
       </w:r>
       <w:r>
+        <w:rPr/>
         <w:t>nternet</w:t>
       </w:r>
       <w:r>
+        <w:rPr/>
         <w:t xml:space="preserve"> e websites como a sua principal </w:t>
       </w:r>
       <w:r>
+        <w:rPr/>
         <w:t>forma de comércio.</w:t>
       </w:r>
     </w:p>
     <w:p>
-      <w:r>
-        <w:t xml:space="preserve">A única plataforma </w:t>
-      </w:r>
-      <w:r>
-        <w:t xml:space="preserve">usada para desenvolvimento </w:t>
-      </w:r>
-      <w:r>
-        <w:t xml:space="preserve">será </w:t>
-      </w:r>
-      <w:hyperlink r:id="rId13" w:history="1">
+      <w:pPr>
+        <w:pStyle w:val="Normal"/>
+        <w:rPr>
+          <w:rFonts w:ascii="Arial" w:hAnsi="Arial" w:eastAsia="Calibri" w:cs=""/>
+          <w:sz w:val="24"/>
+          <w:szCs w:val="24"/>
+        </w:rPr>
+      </w:pPr>
+      <w:r>
+        <w:rPr>
+          <w:rFonts w:ascii="Arial" w:hAnsi="Arial" w:eastAsia="Calibri" w:cs=""/>
+          <w:sz w:val="24"/>
+          <w:szCs w:val="24"/>
+        </w:rPr>
+        <w:t>Os softwares utilizados para a criação do projeto foram:</w:t>
+      </w:r>
+    </w:p>
+    <w:p>
+      <w:pPr>
+        <w:pStyle w:val="PargrafodaLista"/>
+        <w:numPr>
+          <w:ilvl w:val="0"/>
+          <w:numId w:val="34"/>
+        </w:numPr>
+        <w:rPr>
+          <w:rFonts w:ascii="Arial" w:hAnsi="Arial" w:eastAsia="Arial" w:cs="Arial" w:asciiTheme="minorAscii" w:hAnsiTheme="minorAscii" w:eastAsiaTheme="minorAscii" w:cstheme="minorAscii"/>
+          <w:sz w:val="24"/>
+          <w:szCs w:val="24"/>
+        </w:rPr>
+      </w:pPr>
+      <w:r>
+        <w:rPr/>
+        <w:t xml:space="preserve">Para o desenvolvimento do website foi usado </w:t>
+      </w:r>
+      <w:hyperlink r:id="R0134de48c2e7436a">
         <w:r>
           <w:rPr>
             <w:rStyle w:val="Hyperlink"/>
-            <w:b/>
-            <w:bCs/>
-            <w:i/>
-            <w:iCs/>
+            <w:b w:val="1"/>
+            <w:bCs w:val="1"/>
+            <w:i w:val="1"/>
+            <w:iCs w:val="1"/>
           </w:rPr>
           <w:t>Django</w:t>
         </w:r>
       </w:hyperlink>
       <w:r>
+        <w:rPr>
+          <w:b w:val="1"/>
+          <w:bCs w:val="1"/>
+          <w:i w:val="1"/>
+          <w:iCs w:val="1"/>
+        </w:rPr>
+        <w:t>,</w:t>
+      </w:r>
+      <w:r>
+        <w:rPr>
+          <w:b w:val="1"/>
+          <w:bCs w:val="1"/>
+          <w:i w:val="1"/>
+          <w:iCs w:val="1"/>
+        </w:rPr>
+        <w:t xml:space="preserve"> </w:t>
+      </w:r>
+      <w:r>
+        <w:rPr>
+          <w:b w:val="0"/>
+          <w:bCs w:val="0"/>
+          <w:i w:val="0"/>
+          <w:iCs w:val="0"/>
+        </w:rPr>
+        <w:t xml:space="preserve">isto inclui </w:t>
+      </w:r>
+      <w:proofErr w:type="spellStart"/>
+      <w:r>
+        <w:rPr>
+          <w:b w:val="0"/>
+          <w:bCs w:val="0"/>
+          <w:i w:val="0"/>
+          <w:iCs w:val="0"/>
+        </w:rPr>
+        <w:t>front-end</w:t>
+      </w:r>
+      <w:proofErr w:type="spellEnd"/>
+      <w:r>
+        <w:rPr>
+          <w:b w:val="0"/>
+          <w:bCs w:val="0"/>
+          <w:i w:val="0"/>
+          <w:iCs w:val="0"/>
+        </w:rPr>
+        <w:t xml:space="preserve"> e toda a </w:t>
+      </w:r>
+      <w:r>
+        <w:rPr>
+          <w:b w:val="0"/>
+          <w:bCs w:val="0"/>
+          <w:i w:val="0"/>
+          <w:iCs w:val="0"/>
+        </w:rPr>
+        <w:t>back-end</w:t>
+      </w:r>
+      <w:r>
+        <w:rPr>
+          <w:b w:val="0"/>
+          <w:bCs w:val="0"/>
+          <w:i w:val="0"/>
+          <w:iCs w:val="0"/>
+        </w:rPr>
+        <w:t>.</w:t>
+      </w:r>
+    </w:p>
+    <w:p>
+      <w:pPr>
+        <w:pStyle w:val="PargrafodaLista"/>
+        <w:numPr>
+          <w:ilvl w:val="0"/>
+          <w:numId w:val="34"/>
+        </w:numPr>
+        <w:rPr>
+          <w:rFonts w:ascii="Arial" w:hAnsi="Arial" w:eastAsia="Arial" w:cs="Arial" w:asciiTheme="minorAscii" w:hAnsiTheme="minorAscii" w:eastAsiaTheme="minorAscii" w:cstheme="minorAscii"/>
+          <w:sz w:val="24"/>
+          <w:szCs w:val="24"/>
+        </w:rPr>
+      </w:pPr>
+      <w:r>
+        <w:rPr/>
+        <w:t xml:space="preserve">Para fazer </w:t>
+      </w:r>
+      <w:proofErr w:type="spellStart"/>
+      <w:r>
+        <w:rPr>
+          <w:i w:val="1"/>
+          <w:iCs w:val="1"/>
+        </w:rPr>
+        <w:t>deploy</w:t>
+      </w:r>
+      <w:proofErr w:type="spellEnd"/>
+      <w:r>
+        <w:rPr>
+          <w:i w:val="1"/>
+          <w:iCs w:val="1"/>
+        </w:rPr>
+        <w:t xml:space="preserve"> </w:t>
+      </w:r>
+      <w:r>
+        <w:rPr/>
+        <w:t xml:space="preserve">do site </w:t>
+      </w:r>
+      <w:r>
+        <w:rPr/>
+        <w:t xml:space="preserve">foi </w:t>
+      </w:r>
+      <w:r>
+        <w:rPr/>
+        <w:t>usad</w:t>
+      </w:r>
+      <w:r>
+        <w:rPr/>
+        <w:t>a</w:t>
+      </w:r>
+      <w:r>
+        <w:rPr/>
+        <w:t xml:space="preserve"> </w:t>
+      </w:r>
+      <w:r>
+        <w:rPr/>
+        <w:t xml:space="preserve">a plataforma </w:t>
+      </w:r>
+      <w:hyperlink r:id="Rba27b6342a9745db">
+        <w:r>
+          <w:rPr>
+            <w:rStyle w:val="Hyperlink"/>
+            <w:b w:val="1"/>
+            <w:bCs w:val="1"/>
+            <w:i w:val="1"/>
+            <w:iCs w:val="1"/>
+          </w:rPr>
+          <w:t>Heroku</w:t>
+        </w:r>
+      </w:hyperlink>
+      <w:r>
+        <w:rPr>
+          <w:b w:val="1"/>
+          <w:bCs w:val="1"/>
+          <w:i w:val="1"/>
+          <w:iCs w:val="1"/>
+        </w:rPr>
+        <w:t>.</w:t>
+      </w:r>
+    </w:p>
+    <w:p>
+      <w:pPr>
+        <w:pStyle w:val="PargrafodaLista"/>
+        <w:numPr>
+          <w:ilvl w:val="0"/>
+          <w:numId w:val="34"/>
+        </w:numPr>
+        <w:rPr>
+          <w:rFonts w:ascii="Arial" w:hAnsi="Arial" w:eastAsia="Arial" w:cs="Arial" w:asciiTheme="minorAscii" w:hAnsiTheme="minorAscii" w:eastAsiaTheme="minorAscii" w:cstheme="minorAscii"/>
+          <w:b w:val="0"/>
+          <w:bCs w:val="0"/>
+          <w:i w:val="0"/>
+          <w:iCs w:val="0"/>
+          <w:sz w:val="24"/>
+          <w:szCs w:val="24"/>
+        </w:rPr>
+      </w:pPr>
+      <w:r>
+        <w:rPr>
+          <w:rFonts w:ascii="Arial" w:hAnsi="Arial" w:eastAsia="Calibri" w:cs=""/>
+          <w:b w:val="0"/>
+          <w:bCs w:val="0"/>
+          <w:i w:val="0"/>
+          <w:iCs w:val="0"/>
+          <w:sz w:val="24"/>
+          <w:szCs w:val="24"/>
+        </w:rPr>
+        <w:t>Para a criação de diagramas foi u</w:t>
+      </w:r>
+      <w:r>
+        <w:rPr>
+          <w:rFonts w:ascii="Arial" w:hAnsi="Arial" w:eastAsia="Calibri" w:cs=""/>
+          <w:b w:val="0"/>
+          <w:bCs w:val="0"/>
+          <w:i w:val="0"/>
+          <w:iCs w:val="0"/>
+          <w:sz w:val="24"/>
+          <w:szCs w:val="24"/>
+        </w:rPr>
+        <w:t xml:space="preserve">tilizado </w:t>
+      </w:r>
+      <w:r>
+        <w:rPr>
+          <w:rFonts w:ascii="Arial" w:hAnsi="Arial" w:eastAsia="Calibri" w:cs=""/>
+          <w:b w:val="0"/>
+          <w:bCs w:val="0"/>
+          <w:i w:val="0"/>
+          <w:iCs w:val="0"/>
+          <w:sz w:val="24"/>
+          <w:szCs w:val="24"/>
+        </w:rPr>
+        <w:t xml:space="preserve">a aplicação </w:t>
+      </w:r>
+      <w:hyperlink r:id="R1ef6907945e74152">
+        <w:r>
+          <w:rPr>
+            <w:rStyle w:val="Hyperlink"/>
+            <w:rFonts w:ascii="Arial" w:hAnsi="Arial" w:eastAsia="Calibri" w:cs=""/>
+            <w:b w:val="1"/>
+            <w:bCs w:val="1"/>
+            <w:i w:val="1"/>
+            <w:iCs w:val="1"/>
+            <w:sz w:val="24"/>
+            <w:szCs w:val="24"/>
+          </w:rPr>
+          <w:t>app.diagrams</w:t>
+        </w:r>
+        <w:r>
+          <w:rPr>
+            <w:rStyle w:val="Hyperlink"/>
+            <w:rFonts w:ascii="Arial" w:hAnsi="Arial" w:eastAsia="Calibri" w:cs=""/>
+            <w:b w:val="1"/>
+            <w:bCs w:val="1"/>
+            <w:i w:val="1"/>
+            <w:iCs w:val="1"/>
+            <w:sz w:val="24"/>
+            <w:szCs w:val="24"/>
+          </w:rPr>
+          <w:t>.net</w:t>
+        </w:r>
+      </w:hyperlink>
+      <w:r>
+        <w:rPr>
+          <w:rFonts w:ascii="Arial" w:hAnsi="Arial" w:eastAsia="Calibri" w:cs=""/>
+          <w:b w:val="0"/>
+          <w:bCs w:val="0"/>
+          <w:i w:val="0"/>
+          <w:iCs w:val="0"/>
+          <w:sz w:val="24"/>
+          <w:szCs w:val="24"/>
+        </w:rPr>
+        <w:t>.</w:t>
+      </w:r>
+    </w:p>
+    <w:p>
+      <w:pPr>
         <w:rPr>
           <w:b/>
           <w:bCs/>
           <w:i/>
           <w:iCs/>
         </w:rPr>
-        <w:t>,</w:t>
-      </w:r>
-      <w:r>
-        <w:rPr>
-          <w:b/>
-          <w:bCs/>
-          <w:i/>
-          <w:iCs/>
-        </w:rPr>
-        <w:t xml:space="preserve"> </w:t>
-      </w:r>
-      <w:r>
-        <w:t xml:space="preserve">para criar </w:t>
-      </w:r>
-      <w:r>
-        <w:t xml:space="preserve">todos os componentes do web-site </w:t>
-      </w:r>
-      <w:r>
-        <w:t xml:space="preserve">e </w:t>
-      </w:r>
-      <w:r>
-        <w:t xml:space="preserve">a </w:t>
-      </w:r>
-      <w:r>
-        <w:t>base de dado</w:t>
-      </w:r>
-      <w:r>
-        <w:t>s</w:t>
-      </w:r>
-      <w:r>
-        <w:t xml:space="preserve">. Para fazer </w:t>
-      </w:r>
-      <w:r>
-        <w:rPr>
-          <w:i/>
-          <w:iCs/>
-        </w:rPr>
-        <w:t>deploy</w:t>
-      </w:r>
-      <w:r>
-        <w:rPr>
-          <w:i/>
-          <w:iCs/>
-        </w:rPr>
-        <w:t xml:space="preserve"> </w:t>
-      </w:r>
-      <w:r>
-        <w:t xml:space="preserve">do site será usado </w:t>
-      </w:r>
-      <w:r>
-        <w:t xml:space="preserve">a plataforma </w:t>
-      </w:r>
-      <w:hyperlink r:id="rId14" w:history="1">
-        <w:r>
-          <w:rPr>
-            <w:rStyle w:val="Hyperlink"/>
-            <w:b/>
-            <w:bCs/>
-            <w:i/>
-            <w:iCs/>
-          </w:rPr>
-          <w:t>Heroku</w:t>
-        </w:r>
-      </w:hyperlink>
-    </w:p>
-    <w:p>
-      <w:pPr>
-        <w:rPr>
-          <w:b/>
-          <w:bCs/>
-          <w:i/>
-          <w:iCs/>
-        </w:rPr>
       </w:pPr>
       <w:r>
         <w:t xml:space="preserve">Neste caso o tema do trabalho será a venda de cursos de aprendizagem de xadrez, </w:t>
@@ -1528,7 +1744,7 @@
       <w:r>
         <w:t xml:space="preserve">explicados na secção de </w:t>
       </w:r>
-      <w:hyperlink w:anchor="_Desenvolvimento" w:history="1">
+      <w:hyperlink w:history="1" w:anchor="_Desenvolvimento">
         <w:r>
           <w:rPr>
             <w:rStyle w:val="Hyperlink"/>
@@ -1552,6 +1768,71 @@
         <w:t xml:space="preserve"> do relatório.</w:t>
       </w:r>
     </w:p>
+    <w:p>
+      <w:pPr>
+        <w:pStyle w:val="Normal"/>
+      </w:pPr>
+    </w:p>
+    <w:p>
+      <w:pPr>
+        <w:pStyle w:val="Normal"/>
+        <w:jc w:val="center"/>
+      </w:pPr>
+      <w:r>
+        <w:drawing>
+          <wp:inline wp14:editId="20C2BF8F" wp14:anchorId="49A88193">
+            <wp:extent cx="4572000" cy="2076450"/>
+            <wp:effectExtent l="190500" t="190500" r="171450" b="171450"/>
+            <wp:docPr id="1274978448" name="" title=""/>
+            <wp:cNvGraphicFramePr>
+              <a:graphicFrameLocks noChangeAspect="1"/>
+            </wp:cNvGraphicFramePr>
+            <a:graphic>
+              <a:graphicData uri="http://schemas.openxmlformats.org/drawingml/2006/picture">
+                <pic:pic>
+                  <pic:nvPicPr>
+                    <pic:cNvPr id="0" name=""/>
+                    <pic:cNvPicPr/>
+                  </pic:nvPicPr>
+                  <pic:blipFill>
+                    <a:blip r:embed="R8af94306c98f49b7">
+                      <a:extLst>
+                        <a:ext xmlns:a="http://schemas.openxmlformats.org/drawingml/2006/main" uri="{28A0092B-C50C-407E-A947-70E740481C1C}">
+                          <a14:useLocalDpi val="0"/>
+                        </a:ext>
+                      </a:extLst>
+                    </a:blip>
+                    <a:srcRect l="0" t="0" r="0" b="0"/>
+                    <a:stretch>
+                      <a:fillRect/>
+                    </a:stretch>
+                  </pic:blipFill>
+                  <pic:spPr xmlns:pic="http://schemas.openxmlformats.org/drawingml/2006/picture">
+                    <a:xfrm xmlns:a="http://schemas.openxmlformats.org/drawingml/2006/main" rot="0" flipH="0" flipV="0">
+                      <a:off x="0" y="0"/>
+                      <a:ext cx="4572000" cy="2076450"/>
+                    </a:xfrm>
+                    <a:prstGeom xmlns:a="http://schemas.openxmlformats.org/drawingml/2006/main" prst="rect">
+                      <a:avLst/>
+                    </a:prstGeom>
+                    <a:ln xmlns:a="http://schemas.openxmlformats.org/drawingml/2006/main">
+                      <a:noFill/>
+                    </a:ln>
+                    <a:effectLst xmlns:a="http://schemas.openxmlformats.org/drawingml/2006/main">
+                      <a:outerShdw blurRad="190500" algn="tl" rotWithShape="0">
+                        <a:srgbClr val="000000">
+                          <a:alpha val="70000"/>
+                        </a:srgbClr>
+                      </a:outerShdw>
+                    </a:effectLst>
+                  </pic:spPr>
+                </pic:pic>
+              </a:graphicData>
+            </a:graphic>
+          </wp:inline>
+        </w:drawing>
+      </w:r>
+    </w:p>
     <w:p/>
     <w:p/>
     <w:p/>
@@ -1560,15 +1841,11 @@
     <w:p/>
     <w:p/>
     <w:p/>
-    <w:p/>
-    <w:p/>
-    <w:p/>
-    <w:p/>
     <w:p>
       <w:pPr>
         <w:pStyle w:val="Ttulo1"/>
       </w:pPr>
-      <w:bookmarkStart w:id="2" w:name="_Toc63840534"/>
+      <w:bookmarkStart w:name="_Toc63840534" w:id="2"/>
       <w:r>
         <w:lastRenderedPageBreak/>
         <w:t>Objetivos Gerais</w:t>
@@ -1577,7 +1854,16 @@
     </w:p>
     <w:p>
       <w:r>
-        <w:t>Estes serão os objetivos gerais do projeto que puderam mudar ao longo do seu desenvolvimento:</w:t>
+        <w:rPr/>
+        <w:t>Estes serão os objetivos gerais do projeto que p</w:t>
+      </w:r>
+      <w:r>
+        <w:rPr/>
+        <w:t xml:space="preserve">oderão </w:t>
+      </w:r>
+      <w:r>
+        <w:rPr/>
+        <w:t>mudar ao longo do seu desenvolvimento:</w:t>
       </w:r>
     </w:p>
     <w:p>
@@ -1589,7 +1875,7 @@
         </w:numPr>
         <w:jc w:val="left"/>
         <w:rPr>
-          <w:rFonts w:asciiTheme="minorHAnsi" w:eastAsiaTheme="minorEastAsia" w:hAnsiTheme="minorHAnsi"/>
+          <w:rFonts w:asciiTheme="minorHAnsi" w:hAnsiTheme="minorHAnsi" w:eastAsiaTheme="minorEastAsia"/>
           <w:szCs w:val="24"/>
         </w:rPr>
       </w:pPr>
@@ -1598,6 +1884,8 @@
       </w:r>
       <w:r>
         <w:tab/>
+      </w:r>
+      <w:r>
         <w:t>clientes e visitantes do site.</w:t>
       </w:r>
     </w:p>
@@ -1610,7 +1898,7 @@
         </w:numPr>
         <w:jc w:val="left"/>
         <w:rPr>
-          <w:rFonts w:asciiTheme="minorHAnsi" w:eastAsiaTheme="minorEastAsia" w:hAnsiTheme="minorHAnsi"/>
+          <w:rFonts w:asciiTheme="minorHAnsi" w:hAnsiTheme="minorHAnsi" w:eastAsiaTheme="minorEastAsia"/>
           <w:szCs w:val="24"/>
         </w:rPr>
       </w:pPr>
@@ -1627,7 +1915,7 @@
         </w:numPr>
         <w:jc w:val="left"/>
         <w:rPr>
-          <w:rFonts w:asciiTheme="minorHAnsi" w:eastAsiaTheme="minorEastAsia" w:hAnsiTheme="minorHAnsi"/>
+          <w:rFonts w:asciiTheme="minorHAnsi" w:hAnsiTheme="minorHAnsi" w:eastAsiaTheme="minorEastAsia"/>
           <w:szCs w:val="24"/>
         </w:rPr>
       </w:pPr>
@@ -1644,7 +1932,7 @@
         </w:numPr>
         <w:jc w:val="left"/>
         <w:rPr>
-          <w:rFonts w:asciiTheme="minorHAnsi" w:eastAsiaTheme="minorEastAsia" w:hAnsiTheme="minorHAnsi"/>
+          <w:rFonts w:asciiTheme="minorHAnsi" w:hAnsiTheme="minorHAnsi" w:eastAsiaTheme="minorEastAsia"/>
           <w:szCs w:val="24"/>
         </w:rPr>
       </w:pPr>
@@ -1723,19 +2011,52 @@
     <w:p/>
     <w:p/>
     <w:p/>
-    <w:p/>
-    <w:p/>
-    <w:p/>
-    <w:p/>
-    <w:p/>
-    <w:p/>
-    <w:p/>
-    <w:p/>
+    <w:p>
+      <w:pPr>
+        <w:pStyle w:val="Normal"/>
+        <w:ind w:firstLine="0"/>
+      </w:pPr>
+    </w:p>
+    <w:p>
+      <w:pPr>
+        <w:pStyle w:val="Normal"/>
+        <w:ind w:firstLine="0"/>
+      </w:pPr>
+    </w:p>
+    <w:p>
+      <w:pPr>
+        <w:pStyle w:val="Normal"/>
+        <w:ind w:firstLine="0"/>
+      </w:pPr>
+    </w:p>
+    <w:p>
+      <w:pPr>
+        <w:pStyle w:val="Normal"/>
+        <w:ind w:firstLine="0"/>
+      </w:pPr>
+    </w:p>
+    <w:p>
+      <w:pPr>
+        <w:pStyle w:val="Normal"/>
+        <w:ind w:firstLine="0"/>
+      </w:pPr>
+    </w:p>
+    <w:p>
+      <w:pPr>
+        <w:pStyle w:val="Normal"/>
+        <w:ind w:firstLine="0"/>
+      </w:pPr>
+    </w:p>
+    <w:p>
+      <w:pPr>
+        <w:pStyle w:val="Normal"/>
+      </w:pPr>
+    </w:p>
     <w:p>
       <w:pPr>
         <w:pStyle w:val="Ttulo1"/>
       </w:pPr>
-      <w:bookmarkStart w:id="3" w:name="_Toc63840535"/>
+      <w:bookmarkStart w:name="_Toc63840535" w:id="3"/>
       <w:r>
         <w:lastRenderedPageBreak/>
         <w:t>Tabela de atividades</w:t>
@@ -1771,6 +2092,7 @@
           <w:tcPr>
             <w:cnfStyle w:val="001000000000" w:firstRow="0" w:lastRow="0" w:firstColumn="1" w:lastColumn="0" w:oddVBand="0" w:evenVBand="0" w:oddHBand="0" w:evenHBand="0" w:firstRowFirstColumn="0" w:firstRowLastColumn="0" w:lastRowFirstColumn="0" w:lastRowLastColumn="0"/>
             <w:tcW w:w="1290" w:type="dxa"/>
+            <w:tcMar/>
           </w:tcPr>
           <w:p>
             <w:pPr>
@@ -1784,7 +2106,9 @@
         </w:tc>
         <w:tc>
           <w:tcPr>
+            <w:cnfStyle w:val="000000000000" w:firstRow="0" w:lastRow="0" w:firstColumn="0" w:lastColumn="0" w:oddVBand="0" w:evenVBand="0" w:oddHBand="0" w:evenHBand="0" w:firstRowFirstColumn="0" w:firstRowLastColumn="0" w:lastRowFirstColumn="0" w:lastRowLastColumn="0"/>
             <w:tcW w:w="4488" w:type="dxa"/>
+            <w:tcMar/>
           </w:tcPr>
           <w:p>
             <w:pPr>
@@ -1802,7 +2126,9 @@
         </w:tc>
         <w:tc>
           <w:tcPr>
+            <w:cnfStyle w:val="000000000000" w:firstRow="0" w:lastRow="0" w:firstColumn="0" w:lastColumn="0" w:oddVBand="0" w:evenVBand="0" w:oddHBand="0" w:evenHBand="0" w:firstRowFirstColumn="0" w:firstRowLastColumn="0" w:lastRowFirstColumn="0" w:lastRowLastColumn="0"/>
             <w:tcW w:w="1710" w:type="dxa"/>
+            <w:tcMar/>
           </w:tcPr>
           <w:p>
             <w:pPr>
@@ -1817,7 +2143,9 @@
         </w:tc>
         <w:tc>
           <w:tcPr>
+            <w:cnfStyle w:val="000000000000" w:firstRow="0" w:lastRow="0" w:firstColumn="0" w:lastColumn="0" w:oddVBand="0" w:evenVBand="0" w:oddHBand="0" w:evenHBand="0" w:firstRowFirstColumn="0" w:firstRowLastColumn="0" w:lastRowFirstColumn="0" w:lastRowLastColumn="0"/>
             <w:tcW w:w="2070" w:type="dxa"/>
+            <w:tcMar/>
           </w:tcPr>
           <w:p>
             <w:pPr>
@@ -1836,6 +2164,7 @@
           <w:tcPr>
             <w:cnfStyle w:val="001000000000" w:firstRow="0" w:lastRow="0" w:firstColumn="1" w:lastColumn="0" w:oddVBand="0" w:evenVBand="0" w:oddHBand="0" w:evenHBand="0" w:firstRowFirstColumn="0" w:firstRowLastColumn="0" w:lastRowFirstColumn="0" w:lastRowLastColumn="0"/>
             <w:tcW w:w="1290" w:type="dxa"/>
+            <w:tcMar/>
           </w:tcPr>
           <w:p>
             <w:pPr>
@@ -1849,7 +2178,9 @@
         </w:tc>
         <w:tc>
           <w:tcPr>
+            <w:cnfStyle w:val="000000000000" w:firstRow="0" w:lastRow="0" w:firstColumn="0" w:lastColumn="0" w:oddVBand="0" w:evenVBand="0" w:oddHBand="0" w:evenHBand="0" w:firstRowFirstColumn="0" w:firstRowLastColumn="0" w:lastRowFirstColumn="0" w:lastRowLastColumn="0"/>
             <w:tcW w:w="4488" w:type="dxa"/>
+            <w:tcMar/>
           </w:tcPr>
           <w:p>
             <w:pPr>
@@ -1863,7 +2194,9 @@
         </w:tc>
         <w:tc>
           <w:tcPr>
+            <w:cnfStyle w:val="000000000000" w:firstRow="0" w:lastRow="0" w:firstColumn="0" w:lastColumn="0" w:oddVBand="0" w:evenVBand="0" w:oddHBand="0" w:evenHBand="0" w:firstRowFirstColumn="0" w:firstRowLastColumn="0" w:lastRowFirstColumn="0" w:lastRowLastColumn="0"/>
             <w:tcW w:w="1710" w:type="dxa"/>
+            <w:tcMar/>
           </w:tcPr>
           <w:p>
             <w:pPr>
@@ -1877,7 +2210,9 @@
         </w:tc>
         <w:tc>
           <w:tcPr>
+            <w:cnfStyle w:val="000000000000" w:firstRow="0" w:lastRow="0" w:firstColumn="0" w:lastColumn="0" w:oddVBand="0" w:evenVBand="0" w:oddHBand="0" w:evenHBand="0" w:firstRowFirstColumn="0" w:firstRowLastColumn="0" w:lastRowFirstColumn="0" w:lastRowLastColumn="0"/>
             <w:tcW w:w="2070" w:type="dxa"/>
+            <w:tcMar/>
           </w:tcPr>
           <w:p>
             <w:pPr>
@@ -1895,6 +2230,7 @@
           <w:tcPr>
             <w:cnfStyle w:val="001000000000" w:firstRow="0" w:lastRow="0" w:firstColumn="1" w:lastColumn="0" w:oddVBand="0" w:evenVBand="0" w:oddHBand="0" w:evenHBand="0" w:firstRowFirstColumn="0" w:firstRowLastColumn="0" w:lastRowFirstColumn="0" w:lastRowLastColumn="0"/>
             <w:tcW w:w="1290" w:type="dxa"/>
+            <w:tcMar/>
           </w:tcPr>
           <w:p>
             <w:pPr>
@@ -1908,7 +2244,9 @@
         </w:tc>
         <w:tc>
           <w:tcPr>
+            <w:cnfStyle w:val="000000000000" w:firstRow="0" w:lastRow="0" w:firstColumn="0" w:lastColumn="0" w:oddVBand="0" w:evenVBand="0" w:oddHBand="0" w:evenHBand="0" w:firstRowFirstColumn="0" w:firstRowLastColumn="0" w:lastRowFirstColumn="0" w:lastRowLastColumn="0"/>
             <w:tcW w:w="4488" w:type="dxa"/>
+            <w:tcMar/>
           </w:tcPr>
           <w:p>
             <w:pPr>
@@ -1922,7 +2260,9 @@
         </w:tc>
         <w:tc>
           <w:tcPr>
+            <w:cnfStyle w:val="000000000000" w:firstRow="0" w:lastRow="0" w:firstColumn="0" w:lastColumn="0" w:oddVBand="0" w:evenVBand="0" w:oddHBand="0" w:evenHBand="0" w:firstRowFirstColumn="0" w:firstRowLastColumn="0" w:lastRowFirstColumn="0" w:lastRowLastColumn="0"/>
             <w:tcW w:w="1710" w:type="dxa"/>
+            <w:tcMar/>
           </w:tcPr>
           <w:p>
             <w:pPr>
@@ -1936,7 +2276,9 @@
         </w:tc>
         <w:tc>
           <w:tcPr>
+            <w:cnfStyle w:val="000000000000" w:firstRow="0" w:lastRow="0" w:firstColumn="0" w:lastColumn="0" w:oddVBand="0" w:evenVBand="0" w:oddHBand="0" w:evenHBand="0" w:firstRowFirstColumn="0" w:firstRowLastColumn="0" w:lastRowFirstColumn="0" w:lastRowLastColumn="0"/>
             <w:tcW w:w="2070" w:type="dxa"/>
+            <w:tcMar/>
           </w:tcPr>
           <w:p>
             <w:pPr>
@@ -1954,6 +2296,7 @@
           <w:tcPr>
             <w:cnfStyle w:val="001000000000" w:firstRow="0" w:lastRow="0" w:firstColumn="1" w:lastColumn="0" w:oddVBand="0" w:evenVBand="0" w:oddHBand="0" w:evenHBand="0" w:firstRowFirstColumn="0" w:firstRowLastColumn="0" w:lastRowFirstColumn="0" w:lastRowLastColumn="0"/>
             <w:tcW w:w="1290" w:type="dxa"/>
+            <w:tcMar/>
           </w:tcPr>
           <w:p>
             <w:pPr>
@@ -1967,7 +2310,9 @@
         </w:tc>
         <w:tc>
           <w:tcPr>
+            <w:cnfStyle w:val="000000000000" w:firstRow="0" w:lastRow="0" w:firstColumn="0" w:lastColumn="0" w:oddVBand="0" w:evenVBand="0" w:oddHBand="0" w:evenHBand="0" w:firstRowFirstColumn="0" w:firstRowLastColumn="0" w:lastRowFirstColumn="0" w:lastRowLastColumn="0"/>
             <w:tcW w:w="4488" w:type="dxa"/>
+            <w:tcMar/>
           </w:tcPr>
           <w:p>
             <w:pPr>
@@ -1981,7 +2326,9 @@
         </w:tc>
         <w:tc>
           <w:tcPr>
+            <w:cnfStyle w:val="000000000000" w:firstRow="0" w:lastRow="0" w:firstColumn="0" w:lastColumn="0" w:oddVBand="0" w:evenVBand="0" w:oddHBand="0" w:evenHBand="0" w:firstRowFirstColumn="0" w:firstRowLastColumn="0" w:lastRowFirstColumn="0" w:lastRowLastColumn="0"/>
             <w:tcW w:w="1710" w:type="dxa"/>
+            <w:tcMar/>
           </w:tcPr>
           <w:p>
             <w:pPr>
@@ -1995,7 +2342,9 @@
         </w:tc>
         <w:tc>
           <w:tcPr>
+            <w:cnfStyle w:val="000000000000" w:firstRow="0" w:lastRow="0" w:firstColumn="0" w:lastColumn="0" w:oddVBand="0" w:evenVBand="0" w:oddHBand="0" w:evenHBand="0" w:firstRowFirstColumn="0" w:firstRowLastColumn="0" w:lastRowFirstColumn="0" w:lastRowLastColumn="0"/>
             <w:tcW w:w="2070" w:type="dxa"/>
+            <w:tcMar/>
           </w:tcPr>
           <w:p>
             <w:pPr>
@@ -2013,6 +2362,7 @@
           <w:tcPr>
             <w:cnfStyle w:val="001000000000" w:firstRow="0" w:lastRow="0" w:firstColumn="1" w:lastColumn="0" w:oddVBand="0" w:evenVBand="0" w:oddHBand="0" w:evenHBand="0" w:firstRowFirstColumn="0" w:firstRowLastColumn="0" w:lastRowFirstColumn="0" w:lastRowLastColumn="0"/>
             <w:tcW w:w="1290" w:type="dxa"/>
+            <w:tcMar/>
           </w:tcPr>
           <w:p>
             <w:pPr>
@@ -2020,13 +2370,16 @@
               <w:jc w:val="center"/>
             </w:pPr>
             <w:r>
+              <w:rPr/>
               <w:t>D</w:t>
             </w:r>
           </w:p>
         </w:tc>
         <w:tc>
           <w:tcPr>
+            <w:cnfStyle w:val="000000000000" w:firstRow="0" w:lastRow="0" w:firstColumn="0" w:lastColumn="0" w:oddVBand="0" w:evenVBand="0" w:oddHBand="0" w:evenHBand="0" w:firstRowFirstColumn="0" w:firstRowLastColumn="0" w:lastRowFirstColumn="0" w:lastRowLastColumn="0"/>
             <w:tcW w:w="4488" w:type="dxa"/>
+            <w:tcMar/>
           </w:tcPr>
           <w:p>
             <w:pPr>
@@ -2034,13 +2387,15 @@
               <w:cnfStyle w:val="000000000000" w:firstRow="0" w:lastRow="0" w:firstColumn="0" w:lastColumn="0" w:oddVBand="0" w:evenVBand="0" w:oddHBand="0" w:evenHBand="0" w:firstRowFirstColumn="0" w:firstRowLastColumn="0" w:lastRowFirstColumn="0" w:lastRowLastColumn="0"/>
             </w:pPr>
             <w:r>
-              <w:t>Consultas de inserção, listagem e delete</w:t>
+              <w:t>Planeamento do layout do site (master page)</w:t>
             </w:r>
           </w:p>
         </w:tc>
         <w:tc>
           <w:tcPr>
+            <w:cnfStyle w:val="000000000000" w:firstRow="0" w:lastRow="0" w:firstColumn="0" w:lastColumn="0" w:oddVBand="0" w:evenVBand="0" w:oddHBand="0" w:evenHBand="0" w:firstRowFirstColumn="0" w:firstRowLastColumn="0" w:lastRowFirstColumn="0" w:lastRowLastColumn="0"/>
             <w:tcW w:w="1710" w:type="dxa"/>
+            <w:tcMar/>
           </w:tcPr>
           <w:p>
             <w:pPr>
@@ -2048,13 +2403,15 @@
               <w:cnfStyle w:val="000000000000" w:firstRow="0" w:lastRow="0" w:firstColumn="0" w:lastColumn="0" w:oddVBand="0" w:evenVBand="0" w:oddHBand="0" w:evenHBand="0" w:firstRowFirstColumn="0" w:firstRowLastColumn="0" w:lastRowFirstColumn="0" w:lastRowLastColumn="0"/>
             </w:pPr>
             <w:r>
-              <w:t>2 dias</w:t>
+              <w:t>4 dias</w:t>
             </w:r>
           </w:p>
         </w:tc>
         <w:tc>
           <w:tcPr>
+            <w:cnfStyle w:val="000000000000" w:firstRow="0" w:lastRow="0" w:firstColumn="0" w:lastColumn="0" w:oddVBand="0" w:evenVBand="0" w:oddHBand="0" w:evenHBand="0" w:firstRowFirstColumn="0" w:firstRowLastColumn="0" w:lastRowFirstColumn="0" w:lastRowLastColumn="0"/>
             <w:tcW w:w="2070" w:type="dxa"/>
+            <w:tcMar/>
           </w:tcPr>
           <w:p>
             <w:pPr>
@@ -2062,7 +2419,8 @@
               <w:cnfStyle w:val="000000000000" w:firstRow="0" w:lastRow="0" w:firstColumn="0" w:lastColumn="0" w:oddVBand="0" w:evenVBand="0" w:oddHBand="0" w:evenHBand="0" w:firstRowFirstColumn="0" w:firstRowLastColumn="0" w:lastRowFirstColumn="0" w:lastRowLastColumn="0"/>
             </w:pPr>
             <w:r>
-              <w:t>B,C</w:t>
+              <w:rPr/>
+              <w:t>C</w:t>
             </w:r>
           </w:p>
         </w:tc>
@@ -2072,6 +2430,7 @@
           <w:tcPr>
             <w:cnfStyle w:val="001000000000" w:firstRow="0" w:lastRow="0" w:firstColumn="1" w:lastColumn="0" w:oddVBand="0" w:evenVBand="0" w:oddHBand="0" w:evenHBand="0" w:firstRowFirstColumn="0" w:firstRowLastColumn="0" w:lastRowFirstColumn="0" w:lastRowLastColumn="0"/>
             <w:tcW w:w="1290" w:type="dxa"/>
+            <w:tcMar/>
           </w:tcPr>
           <w:p>
             <w:pPr>
@@ -2079,13 +2438,16 @@
               <w:jc w:val="center"/>
             </w:pPr>
             <w:r>
+              <w:rPr/>
               <w:t>E</w:t>
             </w:r>
           </w:p>
         </w:tc>
         <w:tc>
           <w:tcPr>
+            <w:cnfStyle w:val="000000000000" w:firstRow="0" w:lastRow="0" w:firstColumn="0" w:lastColumn="0" w:oddVBand="0" w:evenVBand="0" w:oddHBand="0" w:evenHBand="0" w:firstRowFirstColumn="0" w:firstRowLastColumn="0" w:lastRowFirstColumn="0" w:lastRowLastColumn="0"/>
             <w:tcW w:w="4488" w:type="dxa"/>
+            <w:tcMar/>
           </w:tcPr>
           <w:p>
             <w:pPr>
@@ -2093,13 +2455,24 @@
               <w:cnfStyle w:val="000000000000" w:firstRow="0" w:lastRow="0" w:firstColumn="0" w:lastColumn="0" w:oddVBand="0" w:evenVBand="0" w:oddHBand="0" w:evenHBand="0" w:firstRowFirstColumn="0" w:firstRowLastColumn="0" w:lastRowFirstColumn="0" w:lastRowLastColumn="0"/>
             </w:pPr>
             <w:r>
-              <w:t>Planeamento do layout do site (master page)</w:t>
+              <w:t>Criação de uma página de contactos que manda</w:t>
+            </w:r>
+          </w:p>
+          <w:p>
+            <w:pPr>
+              <w:jc w:val="center"/>
+              <w:cnfStyle w:val="000000000000" w:firstRow="0" w:lastRow="0" w:firstColumn="0" w:lastColumn="0" w:oddVBand="0" w:evenVBand="0" w:oddHBand="0" w:evenHBand="0" w:firstRowFirstColumn="0" w:firstRowLastColumn="0" w:lastRowFirstColumn="0" w:lastRowLastColumn="0"/>
+            </w:pPr>
+            <w:r>
+              <w:t>e-mails automaticamente</w:t>
             </w:r>
           </w:p>
         </w:tc>
         <w:tc>
           <w:tcPr>
+            <w:cnfStyle w:val="000000000000" w:firstRow="0" w:lastRow="0" w:firstColumn="0" w:lastColumn="0" w:oddVBand="0" w:evenVBand="0" w:oddHBand="0" w:evenHBand="0" w:firstRowFirstColumn="0" w:firstRowLastColumn="0" w:lastRowFirstColumn="0" w:lastRowLastColumn="0"/>
             <w:tcW w:w="1710" w:type="dxa"/>
+            <w:tcMar/>
           </w:tcPr>
           <w:p>
             <w:pPr>
@@ -2107,13 +2480,15 @@
               <w:cnfStyle w:val="000000000000" w:firstRow="0" w:lastRow="0" w:firstColumn="0" w:lastColumn="0" w:oddVBand="0" w:evenVBand="0" w:oddHBand="0" w:evenHBand="0" w:firstRowFirstColumn="0" w:firstRowLastColumn="0" w:lastRowFirstColumn="0" w:lastRowLastColumn="0"/>
             </w:pPr>
             <w:r>
-              <w:t>4 dias</w:t>
+              <w:t>1 dia</w:t>
             </w:r>
           </w:p>
         </w:tc>
         <w:tc>
           <w:tcPr>
+            <w:cnfStyle w:val="000000000000" w:firstRow="0" w:lastRow="0" w:firstColumn="0" w:lastColumn="0" w:oddVBand="0" w:evenVBand="0" w:oddHBand="0" w:evenHBand="0" w:firstRowFirstColumn="0" w:firstRowLastColumn="0" w:lastRowFirstColumn="0" w:lastRowLastColumn="0"/>
             <w:tcW w:w="2070" w:type="dxa"/>
+            <w:tcMar/>
           </w:tcPr>
           <w:p>
             <w:pPr>
@@ -2121,7 +2496,8 @@
               <w:cnfStyle w:val="000000000000" w:firstRow="0" w:lastRow="0" w:firstColumn="0" w:lastColumn="0" w:oddVBand="0" w:evenVBand="0" w:oddHBand="0" w:evenHBand="0" w:firstRowFirstColumn="0" w:firstRowLastColumn="0" w:lastRowFirstColumn="0" w:lastRowLastColumn="0"/>
             </w:pPr>
             <w:r>
-              <w:t>A</w:t>
+              <w:rPr/>
+              <w:t>D</w:t>
             </w:r>
           </w:p>
         </w:tc>
@@ -2131,6 +2507,7 @@
           <w:tcPr>
             <w:cnfStyle w:val="001000000000" w:firstRow="0" w:lastRow="0" w:firstColumn="1" w:lastColumn="0" w:oddVBand="0" w:evenVBand="0" w:oddHBand="0" w:evenHBand="0" w:firstRowFirstColumn="0" w:firstRowLastColumn="0" w:lastRowFirstColumn="0" w:lastRowLastColumn="0"/>
             <w:tcW w:w="1290" w:type="dxa"/>
+            <w:tcMar/>
           </w:tcPr>
           <w:p>
             <w:pPr>
@@ -2138,13 +2515,16 @@
               <w:jc w:val="center"/>
             </w:pPr>
             <w:r>
+              <w:rPr/>
               <w:t>F</w:t>
             </w:r>
           </w:p>
         </w:tc>
         <w:tc>
           <w:tcPr>
+            <w:cnfStyle w:val="000000000000" w:firstRow="0" w:lastRow="0" w:firstColumn="0" w:lastColumn="0" w:oddVBand="0" w:evenVBand="0" w:oddHBand="0" w:evenHBand="0" w:firstRowFirstColumn="0" w:firstRowLastColumn="0" w:lastRowFirstColumn="0" w:lastRowLastColumn="0"/>
             <w:tcW w:w="4488" w:type="dxa"/>
+            <w:tcMar/>
           </w:tcPr>
           <w:p>
             <w:pPr>
@@ -2152,22 +2532,15 @@
               <w:cnfStyle w:val="000000000000" w:firstRow="0" w:lastRow="0" w:firstColumn="0" w:lastColumn="0" w:oddVBand="0" w:evenVBand="0" w:oddHBand="0" w:evenHBand="0" w:firstRowFirstColumn="0" w:firstRowLastColumn="0" w:lastRowFirstColumn="0" w:lastRowLastColumn="0"/>
             </w:pPr>
             <w:r>
-              <w:t>Criação de uma página de contactos que manda</w:t>
-            </w:r>
-          </w:p>
-          <w:p>
-            <w:pPr>
-              <w:jc w:val="center"/>
-              <w:cnfStyle w:val="000000000000" w:firstRow="0" w:lastRow="0" w:firstColumn="0" w:lastColumn="0" w:oddVBand="0" w:evenVBand="0" w:oddHBand="0" w:evenHBand="0" w:firstRowFirstColumn="0" w:firstRowLastColumn="0" w:lastRowFirstColumn="0" w:lastRowLastColumn="0"/>
-            </w:pPr>
-            <w:r>
-              <w:t>e-mails automaticamente</w:t>
+              <w:t>Criação de forms para introdução de dados</w:t>
             </w:r>
           </w:p>
         </w:tc>
         <w:tc>
           <w:tcPr>
+            <w:cnfStyle w:val="000000000000" w:firstRow="0" w:lastRow="0" w:firstColumn="0" w:lastColumn="0" w:oddVBand="0" w:evenVBand="0" w:oddHBand="0" w:evenHBand="0" w:firstRowFirstColumn="0" w:firstRowLastColumn="0" w:lastRowFirstColumn="0" w:lastRowLastColumn="0"/>
             <w:tcW w:w="1710" w:type="dxa"/>
+            <w:tcMar/>
           </w:tcPr>
           <w:p>
             <w:pPr>
@@ -2175,13 +2548,15 @@
               <w:cnfStyle w:val="000000000000" w:firstRow="0" w:lastRow="0" w:firstColumn="0" w:lastColumn="0" w:oddVBand="0" w:evenVBand="0" w:oddHBand="0" w:evenHBand="0" w:firstRowFirstColumn="0" w:firstRowLastColumn="0" w:lastRowFirstColumn="0" w:lastRowLastColumn="0"/>
             </w:pPr>
             <w:r>
-              <w:t>1 dia</w:t>
+              <w:t>2 dias</w:t>
             </w:r>
           </w:p>
         </w:tc>
         <w:tc>
           <w:tcPr>
+            <w:cnfStyle w:val="000000000000" w:firstRow="0" w:lastRow="0" w:firstColumn="0" w:lastColumn="0" w:oddVBand="0" w:evenVBand="0" w:oddHBand="0" w:evenHBand="0" w:firstRowFirstColumn="0" w:firstRowLastColumn="0" w:lastRowFirstColumn="0" w:lastRowLastColumn="0"/>
             <w:tcW w:w="2070" w:type="dxa"/>
+            <w:tcMar/>
           </w:tcPr>
           <w:p>
             <w:pPr>
@@ -2189,7 +2564,8 @@
               <w:cnfStyle w:val="000000000000" w:firstRow="0" w:lastRow="0" w:firstColumn="0" w:lastColumn="0" w:oddVBand="0" w:evenVBand="0" w:oddHBand="0" w:evenHBand="0" w:firstRowFirstColumn="0" w:firstRowLastColumn="0" w:lastRowFirstColumn="0" w:lastRowLastColumn="0"/>
             </w:pPr>
             <w:r>
-              <w:t>E</w:t>
+              <w:rPr/>
+              <w:t>D</w:t>
             </w:r>
           </w:p>
         </w:tc>
@@ -2199,6 +2575,7 @@
           <w:tcPr>
             <w:cnfStyle w:val="001000000000" w:firstRow="0" w:lastRow="0" w:firstColumn="1" w:lastColumn="0" w:oddVBand="0" w:evenVBand="0" w:oddHBand="0" w:evenHBand="0" w:firstRowFirstColumn="0" w:firstRowLastColumn="0" w:lastRowFirstColumn="0" w:lastRowLastColumn="0"/>
             <w:tcW w:w="1290" w:type="dxa"/>
+            <w:tcMar/>
           </w:tcPr>
           <w:p>
             <w:pPr>
@@ -2206,13 +2583,16 @@
               <w:jc w:val="center"/>
             </w:pPr>
             <w:r>
+              <w:rPr/>
               <w:t>G</w:t>
             </w:r>
           </w:p>
         </w:tc>
         <w:tc>
           <w:tcPr>
+            <w:cnfStyle w:val="000000000000" w:firstRow="0" w:lastRow="0" w:firstColumn="0" w:lastColumn="0" w:oddVBand="0" w:evenVBand="0" w:oddHBand="0" w:evenHBand="0" w:firstRowFirstColumn="0" w:firstRowLastColumn="0" w:lastRowFirstColumn="0" w:lastRowLastColumn="0"/>
             <w:tcW w:w="4488" w:type="dxa"/>
+            <w:tcMar/>
           </w:tcPr>
           <w:p>
             <w:pPr>
@@ -2220,13 +2600,15 @@
               <w:cnfStyle w:val="000000000000" w:firstRow="0" w:lastRow="0" w:firstColumn="0" w:lastColumn="0" w:oddVBand="0" w:evenVBand="0" w:oddHBand="0" w:evenHBand="0" w:firstRowFirstColumn="0" w:firstRowLastColumn="0" w:lastRowFirstColumn="0" w:lastRowLastColumn="0"/>
             </w:pPr>
             <w:r>
-              <w:t>Criação de forms para introdução de dados</w:t>
+              <w:t>Criação de um sistema de cesto de compras</w:t>
             </w:r>
           </w:p>
         </w:tc>
         <w:tc>
           <w:tcPr>
+            <w:cnfStyle w:val="000000000000" w:firstRow="0" w:lastRow="0" w:firstColumn="0" w:lastColumn="0" w:oddVBand="0" w:evenVBand="0" w:oddHBand="0" w:evenHBand="0" w:firstRowFirstColumn="0" w:firstRowLastColumn="0" w:lastRowFirstColumn="0" w:lastRowLastColumn="0"/>
             <w:tcW w:w="1710" w:type="dxa"/>
+            <w:tcMar/>
           </w:tcPr>
           <w:p>
             <w:pPr>
@@ -2234,13 +2616,15 @@
               <w:cnfStyle w:val="000000000000" w:firstRow="0" w:lastRow="0" w:firstColumn="0" w:lastColumn="0" w:oddVBand="0" w:evenVBand="0" w:oddHBand="0" w:evenHBand="0" w:firstRowFirstColumn="0" w:firstRowLastColumn="0" w:lastRowFirstColumn="0" w:lastRowLastColumn="0"/>
             </w:pPr>
             <w:r>
-              <w:t>2 dias</w:t>
+              <w:t>1 dia</w:t>
             </w:r>
           </w:p>
         </w:tc>
         <w:tc>
           <w:tcPr>
+            <w:cnfStyle w:val="000000000000" w:firstRow="0" w:lastRow="0" w:firstColumn="0" w:lastColumn="0" w:oddVBand="0" w:evenVBand="0" w:oddHBand="0" w:evenHBand="0" w:firstRowFirstColumn="0" w:firstRowLastColumn="0" w:lastRowFirstColumn="0" w:lastRowLastColumn="0"/>
             <w:tcW w:w="2070" w:type="dxa"/>
+            <w:tcMar/>
           </w:tcPr>
           <w:p>
             <w:pPr>
@@ -2248,10 +2632,8 @@
               <w:cnfStyle w:val="000000000000" w:firstRow="0" w:lastRow="0" w:firstColumn="0" w:lastColumn="0" w:oddVBand="0" w:evenVBand="0" w:oddHBand="0" w:evenHBand="0" w:firstRowFirstColumn="0" w:firstRowLastColumn="0" w:lastRowFirstColumn="0" w:lastRowLastColumn="0"/>
             </w:pPr>
             <w:r>
-              <w:t>B,</w:t>
-            </w:r>
-            <w:r>
-              <w:t>E</w:t>
+              <w:rPr/>
+              <w:t>F</w:t>
             </w:r>
           </w:p>
         </w:tc>
@@ -2261,6 +2643,7 @@
           <w:tcPr>
             <w:cnfStyle w:val="001000000000" w:firstRow="0" w:lastRow="0" w:firstColumn="1" w:lastColumn="0" w:oddVBand="0" w:evenVBand="0" w:oddHBand="0" w:evenHBand="0" w:firstRowFirstColumn="0" w:firstRowLastColumn="0" w:lastRowFirstColumn="0" w:lastRowLastColumn="0"/>
             <w:tcW w:w="1290" w:type="dxa"/>
+            <w:tcMar/>
           </w:tcPr>
           <w:p>
             <w:pPr>
@@ -2268,13 +2651,16 @@
               <w:jc w:val="center"/>
             </w:pPr>
             <w:r>
+              <w:rPr/>
               <w:t>H</w:t>
             </w:r>
           </w:p>
         </w:tc>
         <w:tc>
           <w:tcPr>
+            <w:cnfStyle w:val="000000000000" w:firstRow="0" w:lastRow="0" w:firstColumn="0" w:lastColumn="0" w:oddVBand="0" w:evenVBand="0" w:oddHBand="0" w:evenHBand="0" w:firstRowFirstColumn="0" w:firstRowLastColumn="0" w:lastRowFirstColumn="0" w:lastRowLastColumn="0"/>
             <w:tcW w:w="4488" w:type="dxa"/>
+            <w:tcMar/>
           </w:tcPr>
           <w:p>
             <w:pPr>
@@ -2282,13 +2668,15 @@
               <w:cnfStyle w:val="000000000000" w:firstRow="0" w:lastRow="0" w:firstColumn="0" w:lastColumn="0" w:oddVBand="0" w:evenVBand="0" w:oddHBand="0" w:evenHBand="0" w:firstRowFirstColumn="0" w:firstRowLastColumn="0" w:lastRowFirstColumn="0" w:lastRowLastColumn="0"/>
             </w:pPr>
             <w:r>
-              <w:t>Criação de um sistema de cesto de compras</w:t>
+              <w:t>Criação de uma simulação de uma página de compras</w:t>
             </w:r>
           </w:p>
         </w:tc>
         <w:tc>
           <w:tcPr>
+            <w:cnfStyle w:val="000000000000" w:firstRow="0" w:lastRow="0" w:firstColumn="0" w:lastColumn="0" w:oddVBand="0" w:evenVBand="0" w:oddHBand="0" w:evenHBand="0" w:firstRowFirstColumn="0" w:firstRowLastColumn="0" w:lastRowFirstColumn="0" w:lastRowLastColumn="0"/>
             <w:tcW w:w="1710" w:type="dxa"/>
+            <w:tcMar/>
           </w:tcPr>
           <w:p>
             <w:pPr>
@@ -2296,13 +2684,15 @@
               <w:cnfStyle w:val="000000000000" w:firstRow="0" w:lastRow="0" w:firstColumn="0" w:lastColumn="0" w:oddVBand="0" w:evenVBand="0" w:oddHBand="0" w:evenHBand="0" w:firstRowFirstColumn="0" w:firstRowLastColumn="0" w:lastRowFirstColumn="0" w:lastRowLastColumn="0"/>
             </w:pPr>
             <w:r>
-              <w:t>1 dia</w:t>
+              <w:t>2 dias</w:t>
             </w:r>
           </w:p>
         </w:tc>
         <w:tc>
           <w:tcPr>
+            <w:cnfStyle w:val="000000000000" w:firstRow="0" w:lastRow="0" w:firstColumn="0" w:lastColumn="0" w:oddVBand="0" w:evenVBand="0" w:oddHBand="0" w:evenHBand="0" w:firstRowFirstColumn="0" w:firstRowLastColumn="0" w:lastRowFirstColumn="0" w:lastRowLastColumn="0"/>
             <w:tcW w:w="2070" w:type="dxa"/>
+            <w:tcMar/>
           </w:tcPr>
           <w:p>
             <w:pPr>
@@ -2310,10 +2700,8 @@
               <w:cnfStyle w:val="000000000000" w:firstRow="0" w:lastRow="0" w:firstColumn="0" w:lastColumn="0" w:oddVBand="0" w:evenVBand="0" w:oddHBand="0" w:evenHBand="0" w:firstRowFirstColumn="0" w:firstRowLastColumn="0" w:lastRowFirstColumn="0" w:lastRowLastColumn="0"/>
             </w:pPr>
             <w:r>
-              <w:t>B,</w:t>
-            </w:r>
-            <w:r>
-              <w:t>E</w:t>
+              <w:rPr/>
+              <w:t>G</w:t>
             </w:r>
           </w:p>
         </w:tc>
@@ -2323,6 +2711,7 @@
           <w:tcPr>
             <w:cnfStyle w:val="001000000000" w:firstRow="0" w:lastRow="0" w:firstColumn="1" w:lastColumn="0" w:oddVBand="0" w:evenVBand="0" w:oddHBand="0" w:evenHBand="0" w:firstRowFirstColumn="0" w:firstRowLastColumn="0" w:lastRowFirstColumn="0" w:lastRowLastColumn="0"/>
             <w:tcW w:w="1290" w:type="dxa"/>
+            <w:tcMar/>
           </w:tcPr>
           <w:p>
             <w:pPr>
@@ -2330,13 +2719,16 @@
               <w:jc w:val="center"/>
             </w:pPr>
             <w:r>
+              <w:rPr/>
               <w:t>I</w:t>
             </w:r>
           </w:p>
         </w:tc>
         <w:tc>
           <w:tcPr>
+            <w:cnfStyle w:val="000000000000" w:firstRow="0" w:lastRow="0" w:firstColumn="0" w:lastColumn="0" w:oddVBand="0" w:evenVBand="0" w:oddHBand="0" w:evenHBand="0" w:firstRowFirstColumn="0" w:firstRowLastColumn="0" w:lastRowFirstColumn="0" w:lastRowLastColumn="0"/>
             <w:tcW w:w="4488" w:type="dxa"/>
+            <w:tcMar/>
           </w:tcPr>
           <w:p>
             <w:pPr>
@@ -2344,13 +2736,15 @@
               <w:cnfStyle w:val="000000000000" w:firstRow="0" w:lastRow="0" w:firstColumn="0" w:lastColumn="0" w:oddVBand="0" w:evenVBand="0" w:oddHBand="0" w:evenHBand="0" w:firstRowFirstColumn="0" w:firstRowLastColumn="0" w:lastRowFirstColumn="0" w:lastRowLastColumn="0"/>
             </w:pPr>
             <w:r>
-              <w:t>Criação de uma simulação de uma página de compras</w:t>
+              <w:t>Front-end</w:t>
             </w:r>
           </w:p>
         </w:tc>
         <w:tc>
           <w:tcPr>
+            <w:cnfStyle w:val="000000000000" w:firstRow="0" w:lastRow="0" w:firstColumn="0" w:lastColumn="0" w:oddVBand="0" w:evenVBand="0" w:oddHBand="0" w:evenHBand="0" w:firstRowFirstColumn="0" w:firstRowLastColumn="0" w:lastRowFirstColumn="0" w:lastRowLastColumn="0"/>
             <w:tcW w:w="1710" w:type="dxa"/>
+            <w:tcMar/>
           </w:tcPr>
           <w:p>
             <w:pPr>
@@ -2358,13 +2752,15 @@
               <w:cnfStyle w:val="000000000000" w:firstRow="0" w:lastRow="0" w:firstColumn="0" w:lastColumn="0" w:oddVBand="0" w:evenVBand="0" w:oddHBand="0" w:evenHBand="0" w:firstRowFirstColumn="0" w:firstRowLastColumn="0" w:lastRowFirstColumn="0" w:lastRowLastColumn="0"/>
             </w:pPr>
             <w:r>
-              <w:t>2 dias</w:t>
+              <w:t>3 dias</w:t>
             </w:r>
           </w:p>
         </w:tc>
         <w:tc>
           <w:tcPr>
+            <w:cnfStyle w:val="000000000000" w:firstRow="0" w:lastRow="0" w:firstColumn="0" w:lastColumn="0" w:oddVBand="0" w:evenVBand="0" w:oddHBand="0" w:evenHBand="0" w:firstRowFirstColumn="0" w:firstRowLastColumn="0" w:lastRowFirstColumn="0" w:lastRowLastColumn="0"/>
             <w:tcW w:w="2070" w:type="dxa"/>
+            <w:tcMar/>
           </w:tcPr>
           <w:p>
             <w:pPr>
@@ -2372,7 +2768,8 @@
               <w:cnfStyle w:val="000000000000" w:firstRow="0" w:lastRow="0" w:firstColumn="0" w:lastColumn="0" w:oddVBand="0" w:evenVBand="0" w:oddHBand="0" w:evenHBand="0" w:firstRowFirstColumn="0" w:firstRowLastColumn="0" w:lastRowFirstColumn="0" w:lastRowLastColumn="0"/>
             </w:pPr>
             <w:r>
-              <w:t>H</w:t>
+              <w:rPr/>
+              <w:t>D</w:t>
             </w:r>
           </w:p>
         </w:tc>
@@ -2382,6 +2779,7 @@
           <w:tcPr>
             <w:cnfStyle w:val="001000000000" w:firstRow="0" w:lastRow="0" w:firstColumn="1" w:lastColumn="0" w:oddVBand="0" w:evenVBand="0" w:oddHBand="0" w:evenHBand="0" w:firstRowFirstColumn="0" w:firstRowLastColumn="0" w:lastRowFirstColumn="0" w:lastRowLastColumn="0"/>
             <w:tcW w:w="1290" w:type="dxa"/>
+            <w:tcMar/>
           </w:tcPr>
           <w:p>
             <w:pPr>
@@ -2389,13 +2787,16 @@
               <w:jc w:val="center"/>
             </w:pPr>
             <w:r>
+              <w:rPr/>
               <w:t>J</w:t>
             </w:r>
           </w:p>
         </w:tc>
         <w:tc>
           <w:tcPr>
+            <w:cnfStyle w:val="000000000000" w:firstRow="0" w:lastRow="0" w:firstColumn="0" w:lastColumn="0" w:oddVBand="0" w:evenVBand="0" w:oddHBand="0" w:evenHBand="0" w:firstRowFirstColumn="0" w:firstRowLastColumn="0" w:lastRowFirstColumn="0" w:lastRowLastColumn="0"/>
             <w:tcW w:w="4488" w:type="dxa"/>
+            <w:tcMar/>
           </w:tcPr>
           <w:p>
             <w:pPr>
@@ -2403,13 +2804,15 @@
               <w:cnfStyle w:val="000000000000" w:firstRow="0" w:lastRow="0" w:firstColumn="0" w:lastColumn="0" w:oddVBand="0" w:evenVBand="0" w:oddHBand="0" w:evenHBand="0" w:firstRowFirstColumn="0" w:firstRowLastColumn="0" w:lastRowFirstColumn="0" w:lastRowLastColumn="0"/>
             </w:pPr>
             <w:r>
-              <w:t>Front-end</w:t>
+              <w:t>Sistema de autenticação</w:t>
             </w:r>
           </w:p>
         </w:tc>
         <w:tc>
           <w:tcPr>
+            <w:cnfStyle w:val="000000000000" w:firstRow="0" w:lastRow="0" w:firstColumn="0" w:lastColumn="0" w:oddVBand="0" w:evenVBand="0" w:oddHBand="0" w:evenHBand="0" w:firstRowFirstColumn="0" w:firstRowLastColumn="0" w:lastRowFirstColumn="0" w:lastRowLastColumn="0"/>
             <w:tcW w:w="1710" w:type="dxa"/>
+            <w:tcMar/>
           </w:tcPr>
           <w:p>
             <w:pPr>
@@ -2417,13 +2820,15 @@
               <w:cnfStyle w:val="000000000000" w:firstRow="0" w:lastRow="0" w:firstColumn="0" w:lastColumn="0" w:oddVBand="0" w:evenVBand="0" w:oddHBand="0" w:evenHBand="0" w:firstRowFirstColumn="0" w:firstRowLastColumn="0" w:lastRowFirstColumn="0" w:lastRowLastColumn="0"/>
             </w:pPr>
             <w:r>
-              <w:t>3 dias</w:t>
+              <w:t>2 dias</w:t>
             </w:r>
           </w:p>
         </w:tc>
         <w:tc>
           <w:tcPr>
+            <w:cnfStyle w:val="000000000000" w:firstRow="0" w:lastRow="0" w:firstColumn="0" w:lastColumn="0" w:oddVBand="0" w:evenVBand="0" w:oddHBand="0" w:evenHBand="0" w:firstRowFirstColumn="0" w:firstRowLastColumn="0" w:lastRowFirstColumn="0" w:lastRowLastColumn="0"/>
             <w:tcW w:w="2070" w:type="dxa"/>
+            <w:tcMar/>
           </w:tcPr>
           <w:p>
             <w:pPr>
@@ -2431,6 +2836,7 @@
               <w:cnfStyle w:val="000000000000" w:firstRow="0" w:lastRow="0" w:firstColumn="0" w:lastColumn="0" w:oddVBand="0" w:evenVBand="0" w:oddHBand="0" w:evenHBand="0" w:firstRowFirstColumn="0" w:firstRowLastColumn="0" w:lastRowFirstColumn="0" w:lastRowLastColumn="0"/>
             </w:pPr>
             <w:r>
+              <w:rPr/>
               <w:t>I</w:t>
             </w:r>
           </w:p>
@@ -2441,6 +2847,7 @@
           <w:tcPr>
             <w:cnfStyle w:val="001000000000" w:firstRow="0" w:lastRow="0" w:firstColumn="1" w:lastColumn="0" w:oddVBand="0" w:evenVBand="0" w:oddHBand="0" w:evenHBand="0" w:firstRowFirstColumn="0" w:firstRowLastColumn="0" w:lastRowFirstColumn="0" w:lastRowLastColumn="0"/>
             <w:tcW w:w="1290" w:type="dxa"/>
+            <w:tcMar/>
           </w:tcPr>
           <w:p>
             <w:pPr>
@@ -2448,13 +2855,16 @@
               <w:jc w:val="center"/>
             </w:pPr>
             <w:r>
+              <w:rPr/>
               <w:t>K</w:t>
             </w:r>
           </w:p>
         </w:tc>
         <w:tc>
           <w:tcPr>
+            <w:cnfStyle w:val="000000000000" w:firstRow="0" w:lastRow="0" w:firstColumn="0" w:lastColumn="0" w:oddVBand="0" w:evenVBand="0" w:oddHBand="0" w:evenHBand="0" w:firstRowFirstColumn="0" w:firstRowLastColumn="0" w:lastRowFirstColumn="0" w:lastRowLastColumn="0"/>
             <w:tcW w:w="4488" w:type="dxa"/>
+            <w:tcMar/>
           </w:tcPr>
           <w:p>
             <w:pPr>
@@ -2462,13 +2872,15 @@
               <w:cnfStyle w:val="000000000000" w:firstRow="0" w:lastRow="0" w:firstColumn="0" w:lastColumn="0" w:oddVBand="0" w:evenVBand="0" w:oddHBand="0" w:evenHBand="0" w:firstRowFirstColumn="0" w:firstRowLastColumn="0" w:lastRowFirstColumn="0" w:lastRowLastColumn="0"/>
             </w:pPr>
             <w:r>
-              <w:t>Sistema de autenticação</w:t>
+              <w:t>Gerenciamento de páginas visíveis para utilizadores certificados</w:t>
             </w:r>
           </w:p>
         </w:tc>
         <w:tc>
           <w:tcPr>
+            <w:cnfStyle w:val="000000000000" w:firstRow="0" w:lastRow="0" w:firstColumn="0" w:lastColumn="0" w:oddVBand="0" w:evenVBand="0" w:oddHBand="0" w:evenHBand="0" w:firstRowFirstColumn="0" w:firstRowLastColumn="0" w:lastRowFirstColumn="0" w:lastRowLastColumn="0"/>
             <w:tcW w:w="1710" w:type="dxa"/>
+            <w:tcMar/>
           </w:tcPr>
           <w:p>
             <w:pPr>
@@ -2482,7 +2894,9 @@
         </w:tc>
         <w:tc>
           <w:tcPr>
+            <w:cnfStyle w:val="000000000000" w:firstRow="0" w:lastRow="0" w:firstColumn="0" w:lastColumn="0" w:oddVBand="0" w:evenVBand="0" w:oddHBand="0" w:evenHBand="0" w:firstRowFirstColumn="0" w:firstRowLastColumn="0" w:lastRowFirstColumn="0" w:lastRowLastColumn="0"/>
             <w:tcW w:w="2070" w:type="dxa"/>
+            <w:tcMar/>
           </w:tcPr>
           <w:p>
             <w:pPr>
@@ -2490,6 +2904,7 @@
               <w:cnfStyle w:val="000000000000" w:firstRow="0" w:lastRow="0" w:firstColumn="0" w:lastColumn="0" w:oddVBand="0" w:evenVBand="0" w:oddHBand="0" w:evenHBand="0" w:firstRowFirstColumn="0" w:firstRowLastColumn="0" w:lastRowFirstColumn="0" w:lastRowLastColumn="0"/>
             </w:pPr>
             <w:r>
+              <w:rPr/>
               <w:t>J</w:t>
             </w:r>
           </w:p>
@@ -2500,6 +2915,7 @@
           <w:tcPr>
             <w:cnfStyle w:val="001000000000" w:firstRow="0" w:lastRow="0" w:firstColumn="1" w:lastColumn="0" w:oddVBand="0" w:evenVBand="0" w:oddHBand="0" w:evenHBand="0" w:firstRowFirstColumn="0" w:firstRowLastColumn="0" w:lastRowFirstColumn="0" w:lastRowLastColumn="0"/>
             <w:tcW w:w="1290" w:type="dxa"/>
+            <w:tcMar/>
           </w:tcPr>
           <w:p>
             <w:pPr>
@@ -2507,13 +2923,16 @@
               <w:jc w:val="center"/>
             </w:pPr>
             <w:r>
+              <w:rPr/>
               <w:t>L</w:t>
             </w:r>
           </w:p>
         </w:tc>
         <w:tc>
           <w:tcPr>
+            <w:cnfStyle w:val="000000000000" w:firstRow="0" w:lastRow="0" w:firstColumn="0" w:lastColumn="0" w:oddVBand="0" w:evenVBand="0" w:oddHBand="0" w:evenHBand="0" w:firstRowFirstColumn="0" w:firstRowLastColumn="0" w:lastRowFirstColumn="0" w:lastRowLastColumn="0"/>
             <w:tcW w:w="4488" w:type="dxa"/>
+            <w:tcMar/>
           </w:tcPr>
           <w:p>
             <w:pPr>
@@ -2521,13 +2940,20 @@
               <w:cnfStyle w:val="000000000000" w:firstRow="0" w:lastRow="0" w:firstColumn="0" w:lastColumn="0" w:oddVBand="0" w:evenVBand="0" w:oddHBand="0" w:evenHBand="0" w:firstRowFirstColumn="0" w:firstRowLastColumn="0" w:lastRowFirstColumn="0" w:lastRowLastColumn="0"/>
             </w:pPr>
             <w:r>
-              <w:t>Gerenciamento de páginas visíveis para utilizadores certificados</w:t>
+              <w:rPr/>
+              <w:t xml:space="preserve">Criar uma funcionalidade que permite a impressão de </w:t>
+            </w:r>
+            <w:r>
+              <w:rPr/>
+              <w:t>encomendas</w:t>
             </w:r>
           </w:p>
         </w:tc>
         <w:tc>
           <w:tcPr>
+            <w:cnfStyle w:val="000000000000" w:firstRow="0" w:lastRow="0" w:firstColumn="0" w:lastColumn="0" w:oddVBand="0" w:evenVBand="0" w:oddHBand="0" w:evenHBand="0" w:firstRowFirstColumn="0" w:firstRowLastColumn="0" w:lastRowFirstColumn="0" w:lastRowLastColumn="0"/>
             <w:tcW w:w="1710" w:type="dxa"/>
+            <w:tcMar/>
           </w:tcPr>
           <w:p>
             <w:pPr>
@@ -2541,7 +2967,9 @@
         </w:tc>
         <w:tc>
           <w:tcPr>
+            <w:cnfStyle w:val="000000000000" w:firstRow="0" w:lastRow="0" w:firstColumn="0" w:lastColumn="0" w:oddVBand="0" w:evenVBand="0" w:oddHBand="0" w:evenHBand="0" w:firstRowFirstColumn="0" w:firstRowLastColumn="0" w:lastRowFirstColumn="0" w:lastRowLastColumn="0"/>
             <w:tcW w:w="2070" w:type="dxa"/>
+            <w:tcMar/>
           </w:tcPr>
           <w:p>
             <w:pPr>
@@ -2549,6 +2977,7 @@
               <w:cnfStyle w:val="000000000000" w:firstRow="0" w:lastRow="0" w:firstColumn="0" w:lastColumn="0" w:oddVBand="0" w:evenVBand="0" w:oddHBand="0" w:evenHBand="0" w:firstRowFirstColumn="0" w:firstRowLastColumn="0" w:lastRowFirstColumn="0" w:lastRowLastColumn="0"/>
             </w:pPr>
             <w:r>
+              <w:rPr/>
               <w:t>K</w:t>
             </w:r>
           </w:p>
@@ -2559,57 +2988,138 @@
           <w:tcPr>
             <w:cnfStyle w:val="001000000000" w:firstRow="0" w:lastRow="0" w:firstColumn="1" w:lastColumn="0" w:oddVBand="0" w:evenVBand="0" w:oddHBand="0" w:evenHBand="0" w:firstRowFirstColumn="0" w:firstRowLastColumn="0" w:lastRowFirstColumn="0" w:lastRowLastColumn="0"/>
             <w:tcW w:w="1290" w:type="dxa"/>
+            <w:tcMar/>
           </w:tcPr>
           <w:p>
             <w:pPr>
+              <w:pStyle w:val="Normal"/>
               <w:ind w:firstLine="0"/>
               <w:jc w:val="center"/>
+              <w:rPr>
+                <w:rFonts w:ascii="Arial" w:hAnsi="Arial" w:eastAsia="Calibri" w:cs=""/>
+                <w:sz w:val="24"/>
+                <w:szCs w:val="24"/>
+              </w:rPr>
             </w:pPr>
             <w:r>
-              <w:lastRenderedPageBreak/>
+              <w:rPr>
+                <w:rFonts w:ascii="Arial" w:hAnsi="Arial" w:eastAsia="Calibri" w:cs=""/>
+                <w:sz w:val="24"/>
+                <w:szCs w:val="24"/>
+              </w:rPr>
               <w:t>M</w:t>
             </w:r>
           </w:p>
         </w:tc>
         <w:tc>
           <w:tcPr>
+            <w:cnfStyle w:val="000000000000" w:firstRow="0" w:lastRow="0" w:firstColumn="0" w:lastColumn="0" w:oddVBand="0" w:evenVBand="0" w:oddHBand="0" w:evenHBand="0" w:firstRowFirstColumn="0" w:firstRowLastColumn="0" w:lastRowFirstColumn="0" w:lastRowLastColumn="0"/>
             <w:tcW w:w="4488" w:type="dxa"/>
+            <w:tcMar/>
           </w:tcPr>
           <w:p>
             <w:pPr>
+              <w:pStyle w:val="Normal"/>
               <w:jc w:val="center"/>
-              <w:cnfStyle w:val="000000000000" w:firstRow="0" w:lastRow="0" w:firstColumn="0" w:lastColumn="0" w:oddVBand="0" w:evenVBand="0" w:oddHBand="0" w:evenHBand="0" w:firstRowFirstColumn="0" w:firstRowLastColumn="0" w:lastRowFirstColumn="0" w:lastRowLastColumn="0"/>
+              <w:rPr>
+                <w:rFonts w:ascii="Arial" w:hAnsi="Arial" w:eastAsia="Calibri" w:cs=""/>
+                <w:sz w:val="24"/>
+                <w:szCs w:val="24"/>
+              </w:rPr>
             </w:pPr>
             <w:r>
-              <w:t>Criar uma funcionalidade que permite a impressão de faturas</w:t>
+              <w:rPr>
+                <w:rFonts w:ascii="Arial" w:hAnsi="Arial" w:eastAsia="Calibri" w:cs=""/>
+                <w:sz w:val="24"/>
+                <w:szCs w:val="24"/>
+              </w:rPr>
+              <w:t xml:space="preserve">Fazer o </w:t>
+            </w:r>
+            <w:proofErr w:type="spellStart"/>
+            <w:r>
+              <w:rPr>
+                <w:rFonts w:ascii="Arial" w:hAnsi="Arial" w:eastAsia="Calibri" w:cs=""/>
+                <w:sz w:val="24"/>
+                <w:szCs w:val="24"/>
+              </w:rPr>
+              <w:t>deploy</w:t>
+            </w:r>
+            <w:proofErr w:type="spellEnd"/>
+            <w:r>
+              <w:rPr>
+                <w:rFonts w:ascii="Arial" w:hAnsi="Arial" w:eastAsia="Calibri" w:cs=""/>
+                <w:sz w:val="24"/>
+                <w:szCs w:val="24"/>
+              </w:rPr>
+              <w:t xml:space="preserve"> do website para a plataforma Heroku</w:t>
             </w:r>
           </w:p>
         </w:tc>
         <w:tc>
           <w:tcPr>
+            <w:cnfStyle w:val="000000000000" w:firstRow="0" w:lastRow="0" w:firstColumn="0" w:lastColumn="0" w:oddVBand="0" w:evenVBand="0" w:oddHBand="0" w:evenHBand="0" w:firstRowFirstColumn="0" w:firstRowLastColumn="0" w:lastRowFirstColumn="0" w:lastRowLastColumn="0"/>
             <w:tcW w:w="1710" w:type="dxa"/>
+            <w:tcMar/>
           </w:tcPr>
           <w:p>
             <w:pPr>
+              <w:pStyle w:val="Normal"/>
               <w:jc w:val="center"/>
-              <w:cnfStyle w:val="000000000000" w:firstRow="0" w:lastRow="0" w:firstColumn="0" w:lastColumn="0" w:oddVBand="0" w:evenVBand="0" w:oddHBand="0" w:evenHBand="0" w:firstRowFirstColumn="0" w:firstRowLastColumn="0" w:lastRowFirstColumn="0" w:lastRowLastColumn="0"/>
+              <w:rPr>
+                <w:rFonts w:ascii="Arial" w:hAnsi="Arial" w:eastAsia="Calibri" w:cs=""/>
+                <w:sz w:val="24"/>
+                <w:szCs w:val="24"/>
+              </w:rPr>
             </w:pPr>
             <w:r>
-              <w:t>2 dias</w:t>
+              <w:rPr>
+                <w:rFonts w:ascii="Arial" w:hAnsi="Arial" w:eastAsia="Calibri" w:cs=""/>
+                <w:sz w:val="24"/>
+                <w:szCs w:val="24"/>
+              </w:rPr>
+              <w:t>1 dia</w:t>
             </w:r>
           </w:p>
         </w:tc>
         <w:tc>
           <w:tcPr>
+            <w:cnfStyle w:val="000000000000" w:firstRow="0" w:lastRow="0" w:firstColumn="0" w:lastColumn="0" w:oddVBand="0" w:evenVBand="0" w:oddHBand="0" w:evenHBand="0" w:firstRowFirstColumn="0" w:firstRowLastColumn="0" w:lastRowFirstColumn="0" w:lastRowLastColumn="0"/>
             <w:tcW w:w="2070" w:type="dxa"/>
+            <w:tcMar/>
           </w:tcPr>
           <w:p>
             <w:pPr>
+              <w:pStyle w:val="Normal"/>
               <w:jc w:val="center"/>
-              <w:cnfStyle w:val="000000000000" w:firstRow="0" w:lastRow="0" w:firstColumn="0" w:lastColumn="0" w:oddVBand="0" w:evenVBand="0" w:oddHBand="0" w:evenHBand="0" w:firstRowFirstColumn="0" w:firstRowLastColumn="0" w:lastRowFirstColumn="0" w:lastRowLastColumn="0"/>
+              <w:rPr>
+                <w:rFonts w:ascii="Arial" w:hAnsi="Arial" w:eastAsia="Calibri" w:cs=""/>
+                <w:sz w:val="24"/>
+                <w:szCs w:val="24"/>
+              </w:rPr>
             </w:pPr>
             <w:r>
-              <w:t>G</w:t>
+              <w:rPr>
+                <w:rFonts w:ascii="Arial" w:hAnsi="Arial" w:eastAsia="Calibri" w:cs=""/>
+                <w:sz w:val="24"/>
+                <w:szCs w:val="24"/>
+              </w:rPr>
+              <w:t>I</w:t>
+            </w:r>
+            <w:r>
+              <w:rPr>
+                <w:rFonts w:ascii="Arial" w:hAnsi="Arial" w:eastAsia="Calibri" w:cs=""/>
+                <w:sz w:val="24"/>
+                <w:szCs w:val="24"/>
+              </w:rPr>
+              <w:t>,</w:t>
+            </w:r>
+            <w:r>
+              <w:rPr>
+                <w:rFonts w:ascii="Arial" w:hAnsi="Arial" w:eastAsia="Calibri" w:cs=""/>
+                <w:sz w:val="24"/>
+                <w:szCs w:val="24"/>
+              </w:rPr>
+              <w:t>K</w:t>
             </w:r>
           </w:p>
         </w:tc>
@@ -2618,6 +3128,13 @@
     <w:p>
       <w:pPr>
         <w:ind w:firstLine="0"/>
+        <w:jc w:val="center"/>
+      </w:pPr>
+    </w:p>
+    <w:p>
+      <w:pPr>
+        <w:ind w:left="141"/>
+        <w:jc w:val="center"/>
       </w:pPr>
     </w:p>
     <w:p>
@@ -2628,65 +3145,453 @@
     </w:p>
     <w:p>
       <w:pPr>
-        <w:ind w:left="141"/>
+        <w:pStyle w:val="Ttulo1"/>
+      </w:pPr>
+      <w:bookmarkStart w:name="_Desenvolvimento" w:id="4"/>
+      <w:bookmarkStart w:name="_Toc63840536" w:id="5"/>
+      <w:bookmarkEnd w:id="4"/>
+      <w:r>
+        <w:t>Desenvolvimento</w:t>
+      </w:r>
+      <w:bookmarkEnd w:id="5"/>
+    </w:p>
+    <w:p/>
+    <w:p>
+      <w:pPr>
+        <w:pStyle w:val="Ttulo2"/>
+        <w:rPr/>
+      </w:pPr>
+      <w:r>
+        <w:rPr/>
+        <w:t>Base de dados</w:t>
+      </w:r>
+    </w:p>
+    <w:p/>
+    <w:p>
+      <w:pPr>
+        <w:pStyle w:val="Ttulo3"/>
+        <w:rPr/>
+      </w:pPr>
+      <w:r>
+        <w:rPr>
+          <w:rFonts w:ascii="Arial" w:hAnsi="Arial" w:eastAsia="" w:cs=""/>
+          <w:b w:val="1"/>
+          <w:bCs w:val="1"/>
+          <w:color w:val="000000" w:themeColor="text1" w:themeTint="FF" w:themeShade="FF"/>
+          <w:sz w:val="24"/>
+          <w:szCs w:val="24"/>
+        </w:rPr>
+        <w:t>DER</w:t>
+      </w:r>
+    </w:p>
+    <w:p>
+      <w:pPr>
+        <w:pStyle w:val="Normal"/>
+        <w:rPr>
+          <w:rFonts w:ascii="Arial" w:hAnsi="Arial" w:eastAsia="Calibri" w:cs=""/>
+          <w:sz w:val="24"/>
+          <w:szCs w:val="24"/>
+        </w:rPr>
+      </w:pPr>
+      <w:r>
+        <w:rPr>
+          <w:rFonts w:ascii="Arial" w:hAnsi="Arial" w:eastAsia="Calibri" w:cs=""/>
+          <w:sz w:val="24"/>
+          <w:szCs w:val="24"/>
+        </w:rPr>
+        <w:t>Este é o Diagrama de entidades e relações</w:t>
+      </w:r>
+      <w:r>
+        <w:rPr>
+          <w:rFonts w:ascii="Arial" w:hAnsi="Arial" w:eastAsia="Calibri" w:cs=""/>
+          <w:sz w:val="24"/>
+          <w:szCs w:val="24"/>
+        </w:rPr>
+        <w:t>, a primeira versão do planeamento da base de dados</w:t>
+      </w:r>
+      <w:r>
+        <w:rPr>
+          <w:rFonts w:ascii="Arial" w:hAnsi="Arial" w:eastAsia="Calibri" w:cs=""/>
+          <w:sz w:val="24"/>
+          <w:szCs w:val="24"/>
+        </w:rPr>
+        <w:t>:</w:t>
+      </w:r>
+    </w:p>
+    <w:p>
+      <w:pPr>
+        <w:pStyle w:val="Normal"/>
+        <w:ind w:firstLine="0"/>
+        <w:rPr>
+          <w:rFonts w:ascii="Arial" w:hAnsi="Arial" w:eastAsia="Calibri" w:cs=""/>
+          <w:sz w:val="24"/>
+          <w:szCs w:val="24"/>
+        </w:rPr>
+      </w:pPr>
+    </w:p>
+    <w:p>
+      <w:pPr>
+        <w:pStyle w:val="Normal"/>
+        <w:ind w:firstLine="0"/>
+        <w:jc w:val="center"/>
+        <w:rPr>
+          <w:rFonts w:ascii="Arial" w:hAnsi="Arial" w:eastAsia="Calibri" w:cs=""/>
+          <w:sz w:val="24"/>
+          <w:szCs w:val="24"/>
+        </w:rPr>
+      </w:pPr>
+      <w:r>
+        <w:drawing>
+          <wp:anchor distT="0" distB="0" distL="114300" distR="114300" simplePos="0" relativeHeight="251658240" behindDoc="0" locked="0" layoutInCell="1" allowOverlap="1" wp14:editId="63ECBB66" wp14:anchorId="3C9D7775">
+            <wp:simplePos x="0" y="0"/>
+            <wp:positionH relativeFrom="column">
+              <wp:align>left</wp:align>
+            </wp:positionH>
+            <wp:positionV relativeFrom="paragraph">
+              <wp:posOffset>0</wp:posOffset>
+            </wp:positionV>
+            <wp:extent cx="5824943" cy="2633359"/>
+            <wp:wrapNone/>
+            <wp:effectExtent l="190500" t="190500" r="175895" b="167005"/>
+            <wp:docPr id="384642040" name="" title=""/>
+            <wp:cNvGraphicFramePr>
+              <a:graphicFrameLocks noChangeAspect="1"/>
+            </wp:cNvGraphicFramePr>
+            <a:graphic>
+              <a:graphicData uri="http://schemas.openxmlformats.org/drawingml/2006/picture">
+                <pic:pic>
+                  <pic:nvPicPr>
+                    <pic:cNvPr id="0" name=""/>
+                    <pic:cNvPicPr/>
+                  </pic:nvPicPr>
+                  <pic:blipFill>
+                    <a:blip r:embed="R3f6e210cde834b25">
+                      <a:extLst xmlns:a="http://schemas.openxmlformats.org/drawingml/2006/main">
+                        <a:ext xmlns:a="http://schemas.openxmlformats.org/drawingml/2006/main" uri="{28A0092B-C50C-407E-A947-70E740481C1C}">
+                          <a14:useLocalDpi xmlns:a14="http://schemas.microsoft.com/office/drawing/2010/main" val="0"/>
+                        </a:ext>
+                      </a:extLst>
+                    </a:blip>
+                    <a:srcRect l="0" t="0" r="0" b="0"/>
+                    <a:stretch>
+                      <a:fillRect/>
+                    </a:stretch>
+                  </pic:blipFill>
+                  <pic:spPr xmlns:pic="http://schemas.openxmlformats.org/drawingml/2006/picture">
+                    <a:xfrm xmlns:a="http://schemas.openxmlformats.org/drawingml/2006/main" rot="0" flipH="0" flipV="0">
+                      <a:off x="0" y="0"/>
+                      <a:ext cx="5824943" cy="2633359"/>
+                    </a:xfrm>
+                    <a:prstGeom xmlns:a="http://schemas.openxmlformats.org/drawingml/2006/main" prst="rect">
+                      <a:avLst/>
+                    </a:prstGeom>
+                    <a:ln xmlns:a="http://schemas.openxmlformats.org/drawingml/2006/main">
+                      <a:noFill/>
+                    </a:ln>
+                    <a:effectLst xmlns:a="http://schemas.openxmlformats.org/drawingml/2006/main">
+                      <a:outerShdw blurRad="190500" algn="tl" rotWithShape="0">
+                        <a:srgbClr val="000000">
+                          <a:alpha val="70000"/>
+                        </a:srgbClr>
+                      </a:outerShdw>
+                    </a:effectLst>
+                  </pic:spPr>
+                </pic:pic>
+              </a:graphicData>
+            </a:graphic>
+            <wp14:sizeRelH relativeFrom="page">
+              <wp14:pctWidth>0</wp14:pctWidth>
+            </wp14:sizeRelH>
+            <wp14:sizeRelV relativeFrom="page">
+              <wp14:pctHeight>0</wp14:pctHeight>
+            </wp14:sizeRelV>
+          </wp:anchor>
+        </w:drawing>
+      </w:r>
+    </w:p>
+    <w:p>
+      <w:pPr>
+        <w:pStyle w:val="Normal"/>
+      </w:pPr>
+    </w:p>
+    <w:p>
+      <w:pPr>
+        <w:pStyle w:val="Normal"/>
+      </w:pPr>
+    </w:p>
+    <w:p>
+      <w:pPr>
+        <w:pStyle w:val="Normal"/>
+      </w:pPr>
+    </w:p>
+    <w:p>
+      <w:pPr>
+        <w:pStyle w:val="Normal"/>
+      </w:pPr>
+    </w:p>
+    <w:p>
+      <w:pPr>
+        <w:pStyle w:val="Normal"/>
+      </w:pPr>
+    </w:p>
+    <w:p>
+      <w:pPr>
+        <w:pStyle w:val="Normal"/>
+      </w:pPr>
+    </w:p>
+    <w:p>
+      <w:pPr>
+        <w:pStyle w:val="Normal"/>
+        <w:ind w:firstLine="0"/>
+      </w:pPr>
+    </w:p>
+    <w:p>
+      <w:pPr>
+        <w:pStyle w:val="Normal"/>
+      </w:pPr>
+    </w:p>
+    <w:p>
+      <w:pPr>
+        <w:pStyle w:val="Normal"/>
+      </w:pPr>
+    </w:p>
+    <w:p>
+      <w:pPr>
+        <w:pStyle w:val="Normal"/>
+      </w:pPr>
+    </w:p>
+    <w:p>
+      <w:pPr>
+        <w:pStyle w:val="Normal"/>
+      </w:pPr>
+    </w:p>
+    <w:p>
+      <w:pPr>
+        <w:pStyle w:val="Normal"/>
+      </w:pPr>
+    </w:p>
+    <w:p>
+      <w:pPr>
+        <w:pStyle w:val="Normal"/>
+      </w:pPr>
+    </w:p>
+    <w:p>
+      <w:pPr>
+        <w:pStyle w:val="Normal"/>
+      </w:pPr>
+    </w:p>
+    <w:p>
+      <w:pPr>
+        <w:pStyle w:val="Normal"/>
+      </w:pPr>
+    </w:p>
+    <w:p>
+      <w:pPr>
+        <w:pStyle w:val="Ttulo2"/>
+        <w:rPr/>
+      </w:pPr>
+      <w:r>
+        <w:rPr/>
+        <w:t xml:space="preserve">Rede </w:t>
+      </w:r>
+      <w:r>
+        <w:rPr/>
+        <w:t>PERT</w:t>
+      </w:r>
+    </w:p>
+    <w:p>
+      <w:pPr>
+        <w:pStyle w:val="Ttulo2"/>
+        <w:numPr>
+          <w:numId w:val="0"/>
+        </w:numPr>
+        <w:ind w:left="783"/>
+      </w:pPr>
+    </w:p>
+    <w:p>
+      <w:pPr>
+        <w:pStyle w:val="Ttulo2"/>
+        <w:numPr>
+          <w:numId w:val="0"/>
+        </w:numPr>
+        <w:ind w:left="0" w:firstLine="567"/>
+        <w:rPr>
+          <w:rFonts w:ascii="Arial" w:hAnsi="Arial" w:eastAsia="Calibri" w:cs=""/>
+          <w:b w:val="0"/>
+          <w:bCs w:val="0"/>
+          <w:sz w:val="24"/>
+          <w:szCs w:val="24"/>
+        </w:rPr>
+      </w:pPr>
+      <w:r>
+        <w:rPr>
+          <w:rFonts w:ascii="Arial" w:hAnsi="Arial" w:eastAsia="Calibri" w:cs=""/>
+          <w:b w:val="0"/>
+          <w:bCs w:val="0"/>
+          <w:sz w:val="24"/>
+          <w:szCs w:val="24"/>
+        </w:rPr>
+        <w:t>A rede PERT ajuda-nos a determinar o caminho crítico do projeto e ajuda também a manter a direção e tar</w:t>
+      </w:r>
+      <w:r>
+        <w:rPr>
+          <w:rFonts w:ascii="Arial" w:hAnsi="Arial" w:eastAsia="Calibri" w:cs=""/>
+          <w:b w:val="0"/>
+          <w:bCs w:val="0"/>
+          <w:sz w:val="24"/>
+          <w:szCs w:val="24"/>
+        </w:rPr>
+        <w:t>efas pendentes do projeto em linha:</w:t>
+      </w:r>
+    </w:p>
+    <w:p>
+      <w:pPr>
+        <w:pStyle w:val="Normal"/>
+        <w:rPr>
+          <w:rFonts w:ascii="Arial" w:hAnsi="Arial" w:eastAsia="Calibri" w:cs=""/>
+          <w:sz w:val="24"/>
+          <w:szCs w:val="24"/>
+        </w:rPr>
+      </w:pPr>
+    </w:p>
+    <w:p>
+      <w:pPr>
+        <w:jc w:val="center"/>
+      </w:pPr>
+      <w:r>
+        <w:drawing>
+          <wp:inline wp14:editId="562F461C" wp14:anchorId="3F2F587E">
+            <wp:extent cx="3429000" cy="4572000"/>
+            <wp:effectExtent l="190500" t="190500" r="171450" b="171450"/>
+            <wp:docPr id="89674182" name="" title=""/>
+            <wp:cNvGraphicFramePr>
+              <a:graphicFrameLocks noChangeAspect="1"/>
+            </wp:cNvGraphicFramePr>
+            <a:graphic>
+              <a:graphicData uri="http://schemas.openxmlformats.org/drawingml/2006/picture">
+                <pic:pic>
+                  <pic:nvPicPr>
+                    <pic:cNvPr id="0" name=""/>
+                    <pic:cNvPicPr/>
+                  </pic:nvPicPr>
+                  <pic:blipFill>
+                    <a:blip r:embed="Rec9febe9f08a422f">
+                      <a:extLst>
+                        <a:ext xmlns:a="http://schemas.openxmlformats.org/drawingml/2006/main" uri="{28A0092B-C50C-407E-A947-70E740481C1C}">
+                          <a14:useLocalDpi val="0"/>
+                        </a:ext>
+                      </a:extLst>
+                    </a:blip>
+                    <a:srcRect l="0" t="0" r="0" b="0"/>
+                    <a:stretch>
+                      <a:fillRect/>
+                    </a:stretch>
+                  </pic:blipFill>
+                  <pic:spPr xmlns:pic="http://schemas.openxmlformats.org/drawingml/2006/picture">
+                    <a:xfrm xmlns:a="http://schemas.openxmlformats.org/drawingml/2006/main" rot="0" flipH="0" flipV="0">
+                      <a:off x="0" y="0"/>
+                      <a:ext cx="3429000" cy="4572000"/>
+                    </a:xfrm>
+                    <a:prstGeom xmlns:a="http://schemas.openxmlformats.org/drawingml/2006/main" prst="rect">
+                      <a:avLst/>
+                    </a:prstGeom>
+                    <a:ln xmlns:a="http://schemas.openxmlformats.org/drawingml/2006/main">
+                      <a:noFill/>
+                    </a:ln>
+                    <a:effectLst xmlns:a="http://schemas.openxmlformats.org/drawingml/2006/main">
+                      <a:outerShdw blurRad="190500" algn="tl" rotWithShape="0">
+                        <a:srgbClr val="000000">
+                          <a:alpha val="70000"/>
+                        </a:srgbClr>
+                      </a:outerShdw>
+                    </a:effectLst>
+                  </pic:spPr>
+                </pic:pic>
+              </a:graphicData>
+            </a:graphic>
+          </wp:inline>
+        </w:drawing>
+      </w:r>
+    </w:p>
+    <w:p>
+      <w:pPr>
+        <w:pStyle w:val="Normal"/>
         <w:jc w:val="left"/>
       </w:pPr>
+      <w:r>
+        <w:rPr/>
+        <w:t>Caminho crítico:</w:t>
+      </w:r>
+    </w:p>
+    <w:p>
+      <w:pPr>
+        <w:pStyle w:val="PargrafodaLista"/>
+        <w:numPr>
+          <w:ilvl w:val="0"/>
+          <w:numId w:val="36"/>
+        </w:numPr>
+        <w:jc w:val="left"/>
+        <w:rPr>
+          <w:rFonts w:ascii="Arial" w:hAnsi="Arial" w:eastAsia="Arial" w:cs="Arial" w:asciiTheme="minorAscii" w:hAnsiTheme="minorAscii" w:eastAsiaTheme="minorAscii" w:cstheme="minorAscii"/>
+          <w:sz w:val="24"/>
+          <w:szCs w:val="24"/>
+        </w:rPr>
+      </w:pPr>
+      <w:r>
+        <w:rPr/>
+        <w:t xml:space="preserve">A, B, C, </w:t>
+      </w:r>
+      <w:r>
+        <w:rPr/>
+        <w:t>D, F</w:t>
+      </w:r>
+      <w:r>
+        <w:rPr/>
+        <w:t xml:space="preserve">, G, </w:t>
+      </w:r>
+      <w:r>
+        <w:rPr/>
+        <w:t>H, M;</w:t>
+      </w:r>
+    </w:p>
+    <w:p>
+      <w:pPr>
+        <w:pStyle w:val="Normal"/>
+        <w:jc w:val="left"/>
+      </w:pPr>
+      <w:r>
+        <w:rPr/>
+        <w:t>Este é o caminho que temos de percorrer para que o projeto esteja minimamente pronto no menor tempo possível.</w:t>
+      </w:r>
+    </w:p>
+    <w:p>
+      <w:pPr>
+        <w:pStyle w:val="Normal"/>
+        <w:jc w:val="center"/>
+      </w:pPr>
+    </w:p>
+    <w:p>
+      <w:pPr>
+        <w:pStyle w:val="Ttulo2"/>
+        <w:rPr/>
+      </w:pPr>
+      <w:bookmarkStart w:name="_Toc63840539" w:id="8"/>
+      <w:r>
+        <w:rPr/>
+        <w:t>Explicação</w:t>
+      </w:r>
+      <w:bookmarkEnd w:id="8"/>
+    </w:p>
+    <w:p>
+      <w:pPr>
+        <w:pStyle w:val="ConteudoTrabalhos"/>
+      </w:pPr>
     </w:p>
     <w:p>
       <w:pPr>
         <w:pStyle w:val="Ttulo1"/>
       </w:pPr>
-      <w:bookmarkStart w:id="4" w:name="_Desenvolvimento"/>
-      <w:bookmarkStart w:id="5" w:name="_Toc63840536"/>
-      <w:bookmarkEnd w:id="4"/>
-      <w:r>
-        <w:t>Desenvolvimento</w:t>
-      </w:r>
-      <w:bookmarkEnd w:id="5"/>
-    </w:p>
-    <w:p/>
-    <w:p>
-      <w:pPr>
-        <w:pStyle w:val="Ttulo2"/>
-      </w:pPr>
-      <w:bookmarkStart w:id="6" w:name="_Toc63840537"/>
-      <w:r>
-        <w:t>Descrição</w:t>
-      </w:r>
-      <w:bookmarkEnd w:id="6"/>
-    </w:p>
-    <w:p/>
-    <w:p>
-      <w:pPr>
-        <w:pStyle w:val="Ttulo2"/>
-      </w:pPr>
-      <w:bookmarkStart w:id="7" w:name="_Toc63840538"/>
-      <w:r>
-        <w:t>Consultas</w:t>
-      </w:r>
-      <w:bookmarkEnd w:id="7"/>
-    </w:p>
-    <w:p/>
-    <w:p>
-      <w:pPr>
-        <w:pStyle w:val="Ttulo2"/>
-      </w:pPr>
-      <w:bookmarkStart w:id="8" w:name="_Toc63840539"/>
-      <w:r>
-        <w:t>Explicação</w:t>
-      </w:r>
-      <w:bookmarkEnd w:id="8"/>
-    </w:p>
-    <w:p>
-      <w:pPr>
-        <w:pStyle w:val="ConteudoTrabalhos"/>
-      </w:pPr>
-    </w:p>
-    <w:p>
-      <w:pPr>
-        <w:pStyle w:val="Ttulo1"/>
-      </w:pPr>
-      <w:bookmarkStart w:id="9" w:name="_Toc63840540"/>
+      <w:bookmarkStart w:name="_Toc63840540" w:id="9"/>
       <w:r>
         <w:t>Conclusão</w:t>
       </w:r>
@@ -2702,17 +3607,44 @@
         <w:pStyle w:val="Ttulo1"/>
         <w:ind w:left="431" w:hanging="431"/>
       </w:pPr>
-      <w:bookmarkStart w:id="10" w:name="_Toc63840541"/>
+      <w:bookmarkStart w:name="_Toc63840541" w:id="10"/>
       <w:r>
         <w:t>Web-Grafia</w:t>
       </w:r>
       <w:bookmarkEnd w:id="10"/>
     </w:p>
-    <w:p/>
+    <w:p>
+      <w:hyperlink r:id="R727485b25b714294">
+        <w:r>
+          <w:rPr>
+            <w:rStyle w:val="Hyperlink"/>
+          </w:rPr>
+          <w:t>https://github.com/p1ng07/pap_site/</w:t>
+        </w:r>
+      </w:hyperlink>
+    </w:p>
+    <w:p>
+      <w:pPr>
+        <w:pStyle w:val="Normal"/>
+      </w:pPr>
+      <w:hyperlink r:id="R308cd74f862a492a">
+        <w:r>
+          <w:rPr>
+            <w:rStyle w:val="Hyperlink"/>
+          </w:rPr>
+          <w:t>https://docs.djangoproject.com/en/3.0/</w:t>
+        </w:r>
+      </w:hyperlink>
+    </w:p>
+    <w:p>
+      <w:pPr>
+        <w:pStyle w:val="Normal"/>
+      </w:pPr>
+    </w:p>
     <w:sectPr>
       <w:headerReference w:type="default" r:id="rId15"/>
       <w:footerReference w:type="default" r:id="rId16"/>
-      <w:pgSz w:w="11906" w:h="16838" w:code="9"/>
+      <w:pgSz w:w="11906" w:h="16838" w:orient="portrait" w:code="9"/>
       <w:pgMar w:top="1418" w:right="1134" w:bottom="1134" w:left="1418" w:header="709" w:footer="709" w:gutter="0"/>
       <w:pgNumType w:start="3"/>
       <w:cols w:space="708"/>
@@ -2755,8 +3687,38 @@
       <w:tabs>
         <w:tab w:val="left" w:pos="2316"/>
       </w:tabs>
-      <w:jc w:val="center"/>
+      <w:ind w:firstLine="0"/>
+      <w:jc w:val="left"/>
+      <w:rPr>
+        <w:color w:val="A6A6A6" w:themeColor="background1" w:themeTint="FF" w:themeShade="A6"/>
+        <w:sz w:val="20"/>
+        <w:szCs w:val="20"/>
+      </w:rPr>
     </w:pPr>
+    <w:r>
+      <w:rPr>
+        <w:color w:val="A6A6A6" w:themeColor="background1" w:themeTint="FF" w:themeShade="A6"/>
+        <w:sz w:val="20"/>
+        <w:szCs w:val="20"/>
+      </w:rPr>
+      <w:t>Escola Secundária Jaime Moniz</w:t>
+    </w:r>
+    <w:r>
+      <w:rPr>
+        <w:color w:val="A6A6A6" w:themeColor="background1" w:themeTint="FF" w:themeShade="A6"/>
+        <w:sz w:val="20"/>
+        <w:szCs w:val="20"/>
+      </w:rPr>
+      <w:t xml:space="preserve">                                             </w:t>
+    </w:r>
+    <w:r>
+      <w:rPr>
+        <w:color w:val="A6A6A6" w:themeColor="background1" w:themeTint="FF" w:themeShade="A6"/>
+        <w:sz w:val="20"/>
+        <w:szCs w:val="20"/>
+      </w:rPr>
+      <w:t>Francisco Pontes 12º51</w:t>
+    </w:r>
   </w:p>
 </w:ftr>
 </file>
@@ -2777,7 +3739,7 @@
     <w:pPr>
       <w:pStyle w:val="Rodap"/>
       <w:pBdr>
-        <w:top w:val="single" w:sz="4" w:space="1" w:color="auto"/>
+        <w:top w:val="single" w:color="auto" w:sz="4" w:space="1"/>
       </w:pBdr>
       <w:tabs>
         <w:tab w:val="clear" w:pos="8504"/>
@@ -2984,40 +3946,44 @@
   <w:p>
     <w:pPr>
       <w:pStyle w:val="Cabealho"/>
-      <w:pBdr>
-        <w:bottom w:val="single" w:sz="4" w:space="1" w:color="auto"/>
-      </w:pBdr>
       <w:tabs>
-        <w:tab w:val="clear" w:pos="8504"/>
-        <w:tab w:val="right" w:pos="9354"/>
+        <w:tab w:val="clear" w:leader="none" w:pos="8504"/>
+        <w:tab w:val="right" w:leader="none" w:pos="9354"/>
       </w:tabs>
-      <w:ind w:firstLine="0"/>
-      <w:rPr>
-        <w:sz w:val="20"/>
+      <w:bidi w:val="0"/>
+      <w:spacing w:before="120" w:beforeAutospacing="off" w:after="0" w:afterAutospacing="off" w:line="240" w:lineRule="auto"/>
+      <w:ind w:left="0" w:right="0"/>
+      <w:jc w:val="both"/>
+      <w:rPr>
+        <w:rFonts w:ascii="Arial" w:hAnsi="Arial" w:eastAsia="Calibri" w:cs=""/>
+        <w:sz w:val="24"/>
+        <w:szCs w:val="24"/>
       </w:rPr>
     </w:pPr>
     <w:r>
       <w:rPr>
         <w:sz w:val="20"/>
-      </w:rPr>
-      <w:t>Tema de Trabalho</w:t>
+        <w:szCs w:val="20"/>
+      </w:rPr>
+      <w:t>Chesspowered.net</w:t>
     </w:r>
     <w:r>
-      <w:rPr>
-        <w:sz w:val="20"/>
-      </w:rPr>
       <w:tab/>
     </w:r>
     <w:r>
+      <w:tab/>
+    </w:r>
+    <w:r>
       <w:rPr>
         <w:sz w:val="20"/>
-      </w:rPr>
-      <w:tab/>
+        <w:szCs w:val="20"/>
+      </w:rPr>
       <w:t>Ano Le</w:t>
     </w:r>
     <w:r>
       <w:rPr>
         <w:sz w:val="20"/>
+        <w:szCs w:val="20"/>
       </w:rPr>
       <w:t>tivo 2020/2021</w:t>
     </w:r>
@@ -3025,8 +3991,446 @@
 </w:hdr>
 </file>
 
+<file path=word/header3.xml><?xml version="1.0" encoding="utf-8"?>
+<w:hdr xmlns:w14="http://schemas.microsoft.com/office/word/2010/wordml" xmlns:w="http://schemas.openxmlformats.org/wordprocessingml/2006/main">
+  <w:p>
+    <w:pPr>
+      <w:bidi w:val="0"/>
+      <w:ind w:firstLine="0"/>
+    </w:pPr>
+  </w:p>
+  <w:tbl>
+    <w:tblPr>
+      <w:tblStyle w:val="Tabelanormal"/>
+      <w:bidiVisual w:val="0"/>
+      <w:tblW w:w="0" w:type="auto"/>
+      <w:tblLayout w:type="fixed"/>
+      <w:tblLook w:val="06A0" w:firstRow="1" w:lastRow="0" w:firstColumn="1" w:lastColumn="0" w:noHBand="1" w:noVBand="1"/>
+    </w:tblPr>
+    <w:tblGrid>
+      <w:gridCol w:w="3020"/>
+      <w:gridCol w:w="3020"/>
+      <w:gridCol w:w="3020"/>
+    </w:tblGrid>
+    <w:tr>
+      <w:tc>
+        <w:tcPr>
+          <w:tcW w:w="3020" w:type="dxa"/>
+          <w:tcMar/>
+        </w:tcPr>
+        <w:p>
+          <w:pPr>
+            <w:pStyle w:val="Cabealho"/>
+            <w:bidi w:val="0"/>
+            <w:ind w:left="-115"/>
+            <w:jc w:val="left"/>
+            <w:rPr>
+              <w:color w:val="A6A6A6" w:themeColor="background1" w:themeTint="FF" w:themeShade="A6"/>
+              <w:sz w:val="20"/>
+              <w:szCs w:val="20"/>
+            </w:rPr>
+          </w:pPr>
+          <w:r>
+            <w:rPr>
+              <w:color w:val="A6A6A6" w:themeColor="background1" w:themeTint="FF" w:themeShade="A6"/>
+              <w:sz w:val="20"/>
+              <w:szCs w:val="20"/>
+            </w:rPr>
+            <w:t>Chesspowered.net</w:t>
+          </w:r>
+        </w:p>
+      </w:tc>
+      <w:tc>
+        <w:tcPr>
+          <w:tcW w:w="3020" w:type="dxa"/>
+          <w:tcMar/>
+        </w:tcPr>
+        <w:p>
+          <w:pPr>
+            <w:pStyle w:val="Cabealho"/>
+            <w:bidi w:val="0"/>
+            <w:jc w:val="center"/>
+            <w:rPr>
+              <w:color w:val="A6A6A6" w:themeColor="background1" w:themeTint="FF" w:themeShade="A6"/>
+              <w:sz w:val="20"/>
+              <w:szCs w:val="20"/>
+            </w:rPr>
+          </w:pPr>
+        </w:p>
+      </w:tc>
+      <w:tc>
+        <w:tcPr>
+          <w:tcW w:w="3020" w:type="dxa"/>
+          <w:tcMar/>
+        </w:tcPr>
+        <w:p>
+          <w:pPr>
+            <w:pStyle w:val="Cabealho"/>
+            <w:bidi w:val="0"/>
+            <w:ind w:right="-115"/>
+            <w:jc w:val="right"/>
+            <w:rPr>
+              <w:color w:val="A6A6A6" w:themeColor="background1" w:themeTint="FF" w:themeShade="A6"/>
+              <w:sz w:val="20"/>
+              <w:szCs w:val="20"/>
+            </w:rPr>
+          </w:pPr>
+          <w:r>
+            <w:rPr>
+              <w:color w:val="A6A6A6" w:themeColor="background1" w:themeTint="FF" w:themeShade="A6"/>
+              <w:sz w:val="20"/>
+              <w:szCs w:val="20"/>
+            </w:rPr>
+            <w:t>Ano letivo 2020/2021</w:t>
+          </w:r>
+        </w:p>
+      </w:tc>
+    </w:tr>
+  </w:tbl>
+  <w:p>
+    <w:pPr>
+      <w:pStyle w:val="Cabealho"/>
+      <w:bidi w:val="0"/>
+    </w:pPr>
+  </w:p>
+</w:hdr>
+</file>
+
 <file path=word/numbering.xml><?xml version="1.0" encoding="utf-8"?>
 <w:numbering xmlns:wpc="http://schemas.microsoft.com/office/word/2010/wordprocessingCanvas" xmlns:cx="http://schemas.microsoft.com/office/drawing/2014/chartex" xmlns:cx1="http://schemas.microsoft.com/office/drawing/2015/9/8/chartex" xmlns:cx2="http://schemas.microsoft.com/office/drawing/2015/10/21/chartex" xmlns:cx3="http://schemas.microsoft.com/office/drawing/2016/5/9/chartex" xmlns:cx4="http://schemas.microsoft.com/office/drawing/2016/5/10/chartex" xmlns:cx5="http://schemas.microsoft.com/office/drawing/2016/5/11/chartex" xmlns:cx6="http://schemas.microsoft.com/office/drawing/2016/5/12/chartex" xmlns:cx7="http://schemas.microsoft.com/office/drawing/2016/5/13/chartex" xmlns:cx8="http://schemas.microsoft.com/office/drawing/2016/5/14/chartex" xmlns:mc="http://schemas.openxmlformats.org/markup-compatibility/2006" xmlns:aink="http://schemas.microsoft.com/office/drawing/2016/ink" xmlns:am3d="http://schemas.microsoft.com/office/drawing/2017/model3d" xmlns:o="urn:schemas-microsoft-com:office:office" xmlns:r="http://schemas.openxmlformats.org/officeDocument/2006/relationships" xmlns:m="http://schemas.openxmlformats.org/officeDocument/2006/math" xmlns:v="urn:schemas-microsoft-com:vml" xmlns:wp14="http://schemas.microsoft.com/office/word/2010/wordprocessingDrawing" xmlns:wp="http://schemas.openxmlformats.org/drawingml/2006/wordprocessingDrawing" xmlns:w10="urn:schemas-microsoft-com:office:word" xmlns:w="http://schemas.openxmlformats.org/wordprocessingml/2006/main" xmlns:w14="http://schemas.microsoft.com/office/word/2010/wordml" xmlns:w15="http://schemas.microsoft.com/office/word/2012/wordml" xmlns:w16cex="http://schemas.microsoft.com/office/word/2018/wordml/cex" xmlns:w16cid="http://schemas.microsoft.com/office/word/2016/wordml/cid" xmlns:w16="http://schemas.microsoft.com/office/word/2018/wordml" xmlns:w16se="http://schemas.microsoft.com/office/word/2015/wordml/symex" xmlns:wpg="http://schemas.microsoft.com/office/word/2010/wordprocessingGroup" xmlns:wpi="http://schemas.microsoft.com/office/word/2010/wordprocessingInk" xmlns:wne="http://schemas.microsoft.com/office/word/2006/wordml" xmlns:wps="http://schemas.microsoft.com/office/word/2010/wordprocessingShape" mc:Ignorable="w14 w15 w16se w16cid w16 w16cex wp14">
+  <w:abstractNum xmlns:w="http://schemas.openxmlformats.org/wordprocessingml/2006/main" w:abstractNumId="10">
+    <w:multiLevelType xmlns:w="http://schemas.openxmlformats.org/wordprocessingml/2006/main" w:val="multilevel"/>
+    <w:lvl xmlns:w="http://schemas.openxmlformats.org/wordprocessingml/2006/main" w:ilvl="0">
+      <w:start w:val="1"/>
+      <w:numFmt w:val="bullet"/>
+      <w:lvlText w:val=""/>
+      <w:lvlJc w:val="left"/>
+      <w:pPr>
+        <w:ind w:left="1428" w:hanging="360"/>
+      </w:pPr>
+      <w:rPr>
+        <w:rFonts w:hint="default" w:ascii="Symbol" w:hAnsi="Symbol"/>
+      </w:rPr>
+    </w:lvl>
+    <w:lvl xmlns:w="http://schemas.openxmlformats.org/wordprocessingml/2006/main" w:ilvl="1">
+      <w:start w:val="1"/>
+      <w:numFmt w:val="bullet"/>
+      <w:lvlText w:val="o"/>
+      <w:lvlJc w:val="left"/>
+      <w:pPr>
+        <w:ind w:left="2148" w:hanging="360"/>
+      </w:pPr>
+      <w:rPr>
+        <w:rFonts w:hint="default" w:ascii="Courier New" w:hAnsi="Courier New"/>
+      </w:rPr>
+    </w:lvl>
+    <w:lvl xmlns:w="http://schemas.openxmlformats.org/wordprocessingml/2006/main" w:ilvl="2">
+      <w:start w:val="1"/>
+      <w:numFmt w:val="bullet"/>
+      <w:lvlText w:val=""/>
+      <w:lvlJc w:val="left"/>
+      <w:pPr>
+        <w:ind w:left="2868" w:hanging="360"/>
+      </w:pPr>
+      <w:rPr>
+        <w:rFonts w:hint="default" w:ascii="Wingdings" w:hAnsi="Wingdings"/>
+      </w:rPr>
+    </w:lvl>
+    <w:lvl xmlns:w="http://schemas.openxmlformats.org/wordprocessingml/2006/main" w:ilvl="3">
+      <w:start w:val="1"/>
+      <w:numFmt w:val="bullet"/>
+      <w:lvlText w:val=""/>
+      <w:lvlJc w:val="left"/>
+      <w:pPr>
+        <w:ind w:left="3588" w:hanging="360"/>
+      </w:pPr>
+      <w:rPr>
+        <w:rFonts w:hint="default" w:ascii="Symbol" w:hAnsi="Symbol"/>
+      </w:rPr>
+    </w:lvl>
+    <w:lvl xmlns:w="http://schemas.openxmlformats.org/wordprocessingml/2006/main" w:ilvl="4">
+      <w:start w:val="1"/>
+      <w:numFmt w:val="bullet"/>
+      <w:lvlText w:val="o"/>
+      <w:lvlJc w:val="left"/>
+      <w:pPr>
+        <w:ind w:left="4308" w:hanging="360"/>
+      </w:pPr>
+      <w:rPr>
+        <w:rFonts w:hint="default" w:ascii="Courier New" w:hAnsi="Courier New"/>
+      </w:rPr>
+    </w:lvl>
+    <w:lvl xmlns:w="http://schemas.openxmlformats.org/wordprocessingml/2006/main" w:ilvl="5">
+      <w:start w:val="1"/>
+      <w:numFmt w:val="bullet"/>
+      <w:lvlText w:val=""/>
+      <w:lvlJc w:val="left"/>
+      <w:pPr>
+        <w:ind w:left="5028" w:hanging="360"/>
+      </w:pPr>
+      <w:rPr>
+        <w:rFonts w:hint="default" w:ascii="Wingdings" w:hAnsi="Wingdings"/>
+      </w:rPr>
+    </w:lvl>
+    <w:lvl xmlns:w="http://schemas.openxmlformats.org/wordprocessingml/2006/main" w:ilvl="6">
+      <w:start w:val="1"/>
+      <w:numFmt w:val="bullet"/>
+      <w:lvlText w:val=""/>
+      <w:lvlJc w:val="left"/>
+      <w:pPr>
+        <w:ind w:left="5748" w:hanging="360"/>
+      </w:pPr>
+      <w:rPr>
+        <w:rFonts w:hint="default" w:ascii="Symbol" w:hAnsi="Symbol"/>
+      </w:rPr>
+    </w:lvl>
+    <w:lvl xmlns:w="http://schemas.openxmlformats.org/wordprocessingml/2006/main" w:ilvl="7">
+      <w:start w:val="1"/>
+      <w:numFmt w:val="bullet"/>
+      <w:lvlText w:val="o"/>
+      <w:lvlJc w:val="left"/>
+      <w:pPr>
+        <w:ind w:left="6468" w:hanging="360"/>
+      </w:pPr>
+      <w:rPr>
+        <w:rFonts w:hint="default" w:ascii="Courier New" w:hAnsi="Courier New"/>
+      </w:rPr>
+    </w:lvl>
+    <w:lvl xmlns:w="http://schemas.openxmlformats.org/wordprocessingml/2006/main" w:ilvl="8">
+      <w:start w:val="1"/>
+      <w:numFmt w:val="bullet"/>
+      <w:lvlText w:val=""/>
+      <w:lvlJc w:val="left"/>
+      <w:pPr>
+        <w:ind w:left="7188" w:hanging="360"/>
+      </w:pPr>
+      <w:rPr>
+        <w:rFonts w:hint="default" w:ascii="Wingdings" w:hAnsi="Wingdings"/>
+      </w:rPr>
+    </w:lvl>
+  </w:abstractNum>
+  <w:abstractNum xmlns:w="http://schemas.openxmlformats.org/wordprocessingml/2006/main" w:abstractNumId="9">
+    <w:multiLevelType xmlns:w="http://schemas.openxmlformats.org/wordprocessingml/2006/main" w:val="multilevel"/>
+    <w:lvl xmlns:w="http://schemas.openxmlformats.org/wordprocessingml/2006/main" w:ilvl="0">
+      <w:start w:val="1"/>
+      <w:numFmt w:val="bullet"/>
+      <w:lvlText w:val=""/>
+      <w:lvlJc w:val="left"/>
+      <w:pPr>
+        <w:ind w:left="720" w:hanging="360"/>
+      </w:pPr>
+      <w:rPr>
+        <w:rFonts w:hint="default" w:ascii="Symbol" w:hAnsi="Symbol"/>
+      </w:rPr>
+    </w:lvl>
+    <w:lvl xmlns:w="http://schemas.openxmlformats.org/wordprocessingml/2006/main" w:ilvl="1">
+      <w:start w:val="1"/>
+      <w:numFmt w:val="bullet"/>
+      <w:lvlText w:val="o"/>
+      <w:lvlJc w:val="left"/>
+      <w:pPr>
+        <w:ind w:left="1440" w:hanging="360"/>
+      </w:pPr>
+      <w:rPr>
+        <w:rFonts w:hint="default" w:ascii="Courier New" w:hAnsi="Courier New"/>
+      </w:rPr>
+    </w:lvl>
+    <w:lvl xmlns:w="http://schemas.openxmlformats.org/wordprocessingml/2006/main" w:ilvl="2">
+      <w:start w:val="1"/>
+      <w:numFmt w:val="bullet"/>
+      <w:lvlText w:val=""/>
+      <w:lvlJc w:val="left"/>
+      <w:pPr>
+        <w:ind w:left="2160" w:hanging="360"/>
+      </w:pPr>
+      <w:rPr>
+        <w:rFonts w:hint="default" w:ascii="Wingdings" w:hAnsi="Wingdings"/>
+      </w:rPr>
+    </w:lvl>
+    <w:lvl xmlns:w="http://schemas.openxmlformats.org/wordprocessingml/2006/main" w:ilvl="3">
+      <w:start w:val="1"/>
+      <w:numFmt w:val="bullet"/>
+      <w:lvlText w:val=""/>
+      <w:lvlJc w:val="left"/>
+      <w:pPr>
+        <w:ind w:left="2880" w:hanging="360"/>
+      </w:pPr>
+      <w:rPr>
+        <w:rFonts w:hint="default" w:ascii="Symbol" w:hAnsi="Symbol"/>
+      </w:rPr>
+    </w:lvl>
+    <w:lvl xmlns:w="http://schemas.openxmlformats.org/wordprocessingml/2006/main" w:ilvl="4">
+      <w:start w:val="1"/>
+      <w:numFmt w:val="bullet"/>
+      <w:lvlText w:val="o"/>
+      <w:lvlJc w:val="left"/>
+      <w:pPr>
+        <w:ind w:left="3600" w:hanging="360"/>
+      </w:pPr>
+      <w:rPr>
+        <w:rFonts w:hint="default" w:ascii="Courier New" w:hAnsi="Courier New"/>
+      </w:rPr>
+    </w:lvl>
+    <w:lvl xmlns:w="http://schemas.openxmlformats.org/wordprocessingml/2006/main" w:ilvl="5">
+      <w:start w:val="1"/>
+      <w:numFmt w:val="bullet"/>
+      <w:lvlText w:val=""/>
+      <w:lvlJc w:val="left"/>
+      <w:pPr>
+        <w:ind w:left="4320" w:hanging="360"/>
+      </w:pPr>
+      <w:rPr>
+        <w:rFonts w:hint="default" w:ascii="Wingdings" w:hAnsi="Wingdings"/>
+      </w:rPr>
+    </w:lvl>
+    <w:lvl xmlns:w="http://schemas.openxmlformats.org/wordprocessingml/2006/main" w:ilvl="6">
+      <w:start w:val="1"/>
+      <w:numFmt w:val="bullet"/>
+      <w:lvlText w:val=""/>
+      <w:lvlJc w:val="left"/>
+      <w:pPr>
+        <w:ind w:left="5040" w:hanging="360"/>
+      </w:pPr>
+      <w:rPr>
+        <w:rFonts w:hint="default" w:ascii="Symbol" w:hAnsi="Symbol"/>
+      </w:rPr>
+    </w:lvl>
+    <w:lvl xmlns:w="http://schemas.openxmlformats.org/wordprocessingml/2006/main" w:ilvl="7">
+      <w:start w:val="1"/>
+      <w:numFmt w:val="bullet"/>
+      <w:lvlText w:val="o"/>
+      <w:lvlJc w:val="left"/>
+      <w:pPr>
+        <w:ind w:left="5760" w:hanging="360"/>
+      </w:pPr>
+      <w:rPr>
+        <w:rFonts w:hint="default" w:ascii="Courier New" w:hAnsi="Courier New"/>
+      </w:rPr>
+    </w:lvl>
+    <w:lvl xmlns:w="http://schemas.openxmlformats.org/wordprocessingml/2006/main" w:ilvl="8">
+      <w:start w:val="1"/>
+      <w:numFmt w:val="bullet"/>
+      <w:lvlText w:val=""/>
+      <w:lvlJc w:val="left"/>
+      <w:pPr>
+        <w:ind w:left="6480" w:hanging="360"/>
+      </w:pPr>
+      <w:rPr>
+        <w:rFonts w:hint="default" w:ascii="Wingdings" w:hAnsi="Wingdings"/>
+      </w:rPr>
+    </w:lvl>
+  </w:abstractNum>
+  <w:abstractNum xmlns:w="http://schemas.openxmlformats.org/wordprocessingml/2006/main" w:abstractNumId="8">
+    <w:multiLevelType xmlns:w="http://schemas.openxmlformats.org/wordprocessingml/2006/main" w:val="hybridMultilevel"/>
+    <w:lvl xmlns:w="http://schemas.openxmlformats.org/wordprocessingml/2006/main" w:ilvl="0">
+      <w:start w:val="1"/>
+      <w:numFmt w:val="bullet"/>
+      <w:lvlText w:val=""/>
+      <w:lvlJc w:val="left"/>
+      <w:pPr>
+        <w:ind w:left="1068" w:hanging="360"/>
+      </w:pPr>
+      <w:rPr>
+        <w:rFonts w:hint="default" w:ascii="Symbol" w:hAnsi="Symbol"/>
+      </w:rPr>
+    </w:lvl>
+    <w:lvl xmlns:w="http://schemas.openxmlformats.org/wordprocessingml/2006/main" w:ilvl="1">
+      <w:start w:val="1"/>
+      <w:numFmt w:val="bullet"/>
+      <w:lvlText w:val="o"/>
+      <w:lvlJc w:val="left"/>
+      <w:pPr>
+        <w:ind w:left="1788" w:hanging="360"/>
+      </w:pPr>
+      <w:rPr>
+        <w:rFonts w:hint="default" w:ascii="Courier New" w:hAnsi="Courier New"/>
+      </w:rPr>
+    </w:lvl>
+    <w:lvl xmlns:w="http://schemas.openxmlformats.org/wordprocessingml/2006/main" w:ilvl="2">
+      <w:start w:val="1"/>
+      <w:numFmt w:val="bullet"/>
+      <w:lvlText w:val=""/>
+      <w:lvlJc w:val="left"/>
+      <w:pPr>
+        <w:ind w:left="2508" w:hanging="360"/>
+      </w:pPr>
+      <w:rPr>
+        <w:rFonts w:hint="default" w:ascii="Wingdings" w:hAnsi="Wingdings"/>
+      </w:rPr>
+    </w:lvl>
+    <w:lvl xmlns:w="http://schemas.openxmlformats.org/wordprocessingml/2006/main" w:ilvl="3">
+      <w:start w:val="1"/>
+      <w:numFmt w:val="bullet"/>
+      <w:lvlText w:val=""/>
+      <w:lvlJc w:val="left"/>
+      <w:pPr>
+        <w:ind w:left="3228" w:hanging="360"/>
+      </w:pPr>
+      <w:rPr>
+        <w:rFonts w:hint="default" w:ascii="Symbol" w:hAnsi="Symbol"/>
+      </w:rPr>
+    </w:lvl>
+    <w:lvl xmlns:w="http://schemas.openxmlformats.org/wordprocessingml/2006/main" w:ilvl="4">
+      <w:start w:val="1"/>
+      <w:numFmt w:val="bullet"/>
+      <w:lvlText w:val="o"/>
+      <w:lvlJc w:val="left"/>
+      <w:pPr>
+        <w:ind w:left="3948" w:hanging="360"/>
+      </w:pPr>
+      <w:rPr>
+        <w:rFonts w:hint="default" w:ascii="Courier New" w:hAnsi="Courier New"/>
+      </w:rPr>
+    </w:lvl>
+    <w:lvl xmlns:w="http://schemas.openxmlformats.org/wordprocessingml/2006/main" w:ilvl="5">
+      <w:start w:val="1"/>
+      <w:numFmt w:val="bullet"/>
+      <w:lvlText w:val=""/>
+      <w:lvlJc w:val="left"/>
+      <w:pPr>
+        <w:ind w:left="4668" w:hanging="360"/>
+      </w:pPr>
+      <w:rPr>
+        <w:rFonts w:hint="default" w:ascii="Wingdings" w:hAnsi="Wingdings"/>
+      </w:rPr>
+    </w:lvl>
+    <w:lvl xmlns:w="http://schemas.openxmlformats.org/wordprocessingml/2006/main" w:ilvl="6">
+      <w:start w:val="1"/>
+      <w:numFmt w:val="bullet"/>
+      <w:lvlText w:val=""/>
+      <w:lvlJc w:val="left"/>
+      <w:pPr>
+        <w:ind w:left="5388" w:hanging="360"/>
+      </w:pPr>
+      <w:rPr>
+        <w:rFonts w:hint="default" w:ascii="Symbol" w:hAnsi="Symbol"/>
+      </w:rPr>
+    </w:lvl>
+    <w:lvl xmlns:w="http://schemas.openxmlformats.org/wordprocessingml/2006/main" w:ilvl="7">
+      <w:start w:val="1"/>
+      <w:numFmt w:val="bullet"/>
+      <w:lvlText w:val="o"/>
+      <w:lvlJc w:val="left"/>
+      <w:pPr>
+        <w:ind w:left="6108" w:hanging="360"/>
+      </w:pPr>
+      <w:rPr>
+        <w:rFonts w:hint="default" w:ascii="Courier New" w:hAnsi="Courier New"/>
+      </w:rPr>
+    </w:lvl>
+    <w:lvl xmlns:w="http://schemas.openxmlformats.org/wordprocessingml/2006/main" w:ilvl="8">
+      <w:start w:val="1"/>
+      <w:numFmt w:val="bullet"/>
+      <w:lvlText w:val=""/>
+      <w:lvlJc w:val="left"/>
+      <w:pPr>
+        <w:ind w:left="6828" w:hanging="360"/>
+      </w:pPr>
+      <w:rPr>
+        <w:rFonts w:hint="default" w:ascii="Wingdings" w:hAnsi="Wingdings"/>
+      </w:rPr>
+    </w:lvl>
+  </w:abstractNum>
   <w:abstractNum w:abstractNumId="0" w15:restartNumberingAfterBreak="0">
     <w:nsid w:val="32A1768B"/>
     <w:multiLevelType w:val="multilevel"/>
@@ -3124,7 +4528,7 @@
   </w:abstractNum>
   <w:abstractNum w:abstractNumId="1" w15:restartNumberingAfterBreak="0">
     <w:nsid w:val="399E336A"/>
-    <w:multiLevelType w:val="hybridMultilevel"/>
+    <w:multiLevelType w:val="multilevel"/>
     <w:tmpl w:val="298AE6A0"/>
     <w:lvl w:ilvl="0" w:tplc="AE5446A4">
       <w:start w:val="1"/>
@@ -3383,7 +4787,7 @@
   </w:abstractNum>
   <w:abstractNum w:abstractNumId="4" w15:restartNumberingAfterBreak="0">
     <w:nsid w:val="55F56370"/>
-    <w:multiLevelType w:val="hybridMultilevel"/>
+    <w:multiLevelType w:val="multilevel"/>
     <w:tmpl w:val="39667E5A"/>
     <w:lvl w:ilvl="0" w:tplc="BEBE291A">
       <w:start w:val="1"/>
@@ -3394,7 +4798,7 @@
         <w:ind w:left="720" w:hanging="360"/>
       </w:pPr>
       <w:rPr>
-        <w:rFonts w:ascii="Symbol" w:hAnsi="Symbol" w:hint="default"/>
+        <w:rFonts w:hint="default" w:ascii="Symbol" w:hAnsi="Symbol"/>
       </w:rPr>
     </w:lvl>
     <w:lvl w:ilvl="1" w:tplc="508C609E">
@@ -3406,7 +4810,7 @@
         <w:ind w:left="1440" w:hanging="360"/>
       </w:pPr>
       <w:rPr>
-        <w:rFonts w:ascii="Courier New" w:hAnsi="Courier New" w:hint="default"/>
+        <w:rFonts w:hint="default" w:ascii="Courier New" w:hAnsi="Courier New"/>
       </w:rPr>
     </w:lvl>
     <w:lvl w:ilvl="2" w:tplc="29D05FD8">
@@ -3418,7 +4822,7 @@
         <w:ind w:left="2160" w:hanging="360"/>
       </w:pPr>
       <w:rPr>
-        <w:rFonts w:ascii="Wingdings" w:hAnsi="Wingdings" w:hint="default"/>
+        <w:rFonts w:hint="default" w:ascii="Wingdings" w:hAnsi="Wingdings"/>
       </w:rPr>
     </w:lvl>
     <w:lvl w:ilvl="3" w:tplc="53ECFDBE">
@@ -3430,7 +4834,7 @@
         <w:ind w:left="2880" w:hanging="360"/>
       </w:pPr>
       <w:rPr>
-        <w:rFonts w:ascii="Symbol" w:hAnsi="Symbol" w:hint="default"/>
+        <w:rFonts w:hint="default" w:ascii="Symbol" w:hAnsi="Symbol"/>
       </w:rPr>
     </w:lvl>
     <w:lvl w:ilvl="4" w:tplc="2B54C21C">
@@ -3442,7 +4846,7 @@
         <w:ind w:left="3600" w:hanging="360"/>
       </w:pPr>
       <w:rPr>
-        <w:rFonts w:ascii="Courier New" w:hAnsi="Courier New" w:hint="default"/>
+        <w:rFonts w:hint="default" w:ascii="Courier New" w:hAnsi="Courier New"/>
       </w:rPr>
     </w:lvl>
     <w:lvl w:ilvl="5" w:tplc="48F2E012">
@@ -3454,7 +4858,7 @@
         <w:ind w:left="4320" w:hanging="360"/>
       </w:pPr>
       <w:rPr>
-        <w:rFonts w:ascii="Wingdings" w:hAnsi="Wingdings" w:hint="default"/>
+        <w:rFonts w:hint="default" w:ascii="Wingdings" w:hAnsi="Wingdings"/>
       </w:rPr>
     </w:lvl>
     <w:lvl w:ilvl="6" w:tplc="D3982360">
@@ -3466,7 +4870,7 @@
         <w:ind w:left="5040" w:hanging="360"/>
       </w:pPr>
       <w:rPr>
-        <w:rFonts w:ascii="Symbol" w:hAnsi="Symbol" w:hint="default"/>
+        <w:rFonts w:hint="default" w:ascii="Symbol" w:hAnsi="Symbol"/>
       </w:rPr>
     </w:lvl>
     <w:lvl w:ilvl="7" w:tplc="7C3CA034">
@@ -3478,7 +4882,7 @@
         <w:ind w:left="5760" w:hanging="360"/>
       </w:pPr>
       <w:rPr>
-        <w:rFonts w:ascii="Courier New" w:hAnsi="Courier New" w:hint="default"/>
+        <w:rFonts w:hint="default" w:ascii="Courier New" w:hAnsi="Courier New"/>
       </w:rPr>
     </w:lvl>
     <w:lvl w:ilvl="8" w:tplc="5EF8DC72">
@@ -3490,13 +4894,13 @@
         <w:ind w:left="6480" w:hanging="360"/>
       </w:pPr>
       <w:rPr>
-        <w:rFonts w:ascii="Wingdings" w:hAnsi="Wingdings" w:hint="default"/>
+        <w:rFonts w:hint="default" w:ascii="Wingdings" w:hAnsi="Wingdings"/>
       </w:rPr>
     </w:lvl>
   </w:abstractNum>
   <w:abstractNum w:abstractNumId="5" w15:restartNumberingAfterBreak="0">
     <w:nsid w:val="5ADF5614"/>
-    <w:multiLevelType w:val="hybridMultilevel"/>
+    <w:multiLevelType w:val="multilevel"/>
     <w:tmpl w:val="4A96ED06"/>
     <w:lvl w:ilvl="0" w:tplc="3C82B7EC">
       <w:start w:val="1"/>
@@ -3585,7 +4989,7 @@
   </w:abstractNum>
   <w:abstractNum w:abstractNumId="6" w15:restartNumberingAfterBreak="0">
     <w:nsid w:val="5BD1324A"/>
-    <w:multiLevelType w:val="hybridMultilevel"/>
+    <w:multiLevelType w:val="multilevel"/>
     <w:tmpl w:val="0FCA333A"/>
     <w:lvl w:ilvl="0" w:tplc="4E6E25B4">
       <w:start w:val="1"/>
@@ -3671,7 +5075,7 @@
   </w:abstractNum>
   <w:abstractNum w:abstractNumId="7" w15:restartNumberingAfterBreak="0">
     <w:nsid w:val="65681C92"/>
-    <w:multiLevelType w:val="hybridMultilevel"/>
+    <w:multiLevelType w:val="multilevel"/>
     <w:tmpl w:val="7E26EA4A"/>
     <w:lvl w:ilvl="0" w:tplc="A5229C0C">
       <w:start w:val="1"/>
@@ -3682,7 +5086,7 @@
         <w:ind w:left="720" w:hanging="360"/>
       </w:pPr>
       <w:rPr>
-        <w:rFonts w:ascii="Symbol" w:hAnsi="Symbol" w:hint="default"/>
+        <w:rFonts w:hint="default" w:ascii="Symbol" w:hAnsi="Symbol"/>
       </w:rPr>
     </w:lvl>
     <w:lvl w:ilvl="1" w:tplc="1660AC5C">
@@ -3694,7 +5098,7 @@
         <w:ind w:left="1440" w:hanging="360"/>
       </w:pPr>
       <w:rPr>
-        <w:rFonts w:ascii="Courier New" w:hAnsi="Courier New" w:hint="default"/>
+        <w:rFonts w:hint="default" w:ascii="Courier New" w:hAnsi="Courier New"/>
       </w:rPr>
     </w:lvl>
     <w:lvl w:ilvl="2" w:tplc="B85C4662">
@@ -3706,7 +5110,7 @@
         <w:ind w:left="2160" w:hanging="360"/>
       </w:pPr>
       <w:rPr>
-        <w:rFonts w:ascii="Wingdings" w:hAnsi="Wingdings" w:hint="default"/>
+        <w:rFonts w:hint="default" w:ascii="Wingdings" w:hAnsi="Wingdings"/>
       </w:rPr>
     </w:lvl>
     <w:lvl w:ilvl="3" w:tplc="86FCD492">
@@ -3718,7 +5122,7 @@
         <w:ind w:left="2880" w:hanging="360"/>
       </w:pPr>
       <w:rPr>
-        <w:rFonts w:ascii="Symbol" w:hAnsi="Symbol" w:hint="default"/>
+        <w:rFonts w:hint="default" w:ascii="Symbol" w:hAnsi="Symbol"/>
       </w:rPr>
     </w:lvl>
     <w:lvl w:ilvl="4" w:tplc="A4C46634">
@@ -3730,7 +5134,7 @@
         <w:ind w:left="3600" w:hanging="360"/>
       </w:pPr>
       <w:rPr>
-        <w:rFonts w:ascii="Courier New" w:hAnsi="Courier New" w:hint="default"/>
+        <w:rFonts w:hint="default" w:ascii="Courier New" w:hAnsi="Courier New"/>
       </w:rPr>
     </w:lvl>
     <w:lvl w:ilvl="5" w:tplc="342623A0">
@@ -3742,7 +5146,7 @@
         <w:ind w:left="4320" w:hanging="360"/>
       </w:pPr>
       <w:rPr>
-        <w:rFonts w:ascii="Wingdings" w:hAnsi="Wingdings" w:hint="default"/>
+        <w:rFonts w:hint="default" w:ascii="Wingdings" w:hAnsi="Wingdings"/>
       </w:rPr>
     </w:lvl>
     <w:lvl w:ilvl="6" w:tplc="2EA26EE0">
@@ -3754,7 +5158,7 @@
         <w:ind w:left="5040" w:hanging="360"/>
       </w:pPr>
       <w:rPr>
-        <w:rFonts w:ascii="Symbol" w:hAnsi="Symbol" w:hint="default"/>
+        <w:rFonts w:hint="default" w:ascii="Symbol" w:hAnsi="Symbol"/>
       </w:rPr>
     </w:lvl>
     <w:lvl w:ilvl="7" w:tplc="E71A69B0">
@@ -3766,7 +5170,7 @@
         <w:ind w:left="5760" w:hanging="360"/>
       </w:pPr>
       <w:rPr>
-        <w:rFonts w:ascii="Courier New" w:hAnsi="Courier New" w:hint="default"/>
+        <w:rFonts w:hint="default" w:ascii="Courier New" w:hAnsi="Courier New"/>
       </w:rPr>
     </w:lvl>
     <w:lvl w:ilvl="8" w:tplc="006EF8C2">
@@ -3778,10 +5182,19 @@
         <w:ind w:left="6480" w:hanging="360"/>
       </w:pPr>
       <w:rPr>
-        <w:rFonts w:ascii="Wingdings" w:hAnsi="Wingdings" w:hint="default"/>
+        <w:rFonts w:hint="default" w:ascii="Wingdings" w:hAnsi="Wingdings"/>
       </w:rPr>
     </w:lvl>
   </w:abstractNum>
+  <w:num w:numId="36">
+    <w:abstractNumId w:val="10"/>
+  </w:num>
+  <w:num w:numId="35">
+    <w:abstractNumId w:val="9"/>
+  </w:num>
+  <w:num w:numId="34">
+    <w:abstractNumId w:val="8"/>
+  </w:num>
   <w:num w:numId="1">
     <w:abstractNumId w:val="7"/>
   </w:num>
@@ -3888,11 +5301,11 @@
 </file>
 
 <file path=word/styles.xml><?xml version="1.0" encoding="utf-8"?>
-<w:styles xmlns:mc="http://schemas.openxmlformats.org/markup-compatibility/2006" xmlns:r="http://schemas.openxmlformats.org/officeDocument/2006/relationships" xmlns:w="http://schemas.openxmlformats.org/wordprocessingml/2006/main" xmlns:w14="http://schemas.microsoft.com/office/word/2010/wordml" xmlns:w15="http://schemas.microsoft.com/office/word/2012/wordml" xmlns:w16cex="http://schemas.microsoft.com/office/word/2018/wordml/cex" xmlns:w16cid="http://schemas.microsoft.com/office/word/2016/wordml/cid" xmlns:w16="http://schemas.microsoft.com/office/word/2018/wordml" xmlns:w16se="http://schemas.microsoft.com/office/word/2015/wordml/symex" mc:Ignorable="w14 w15 w16se w16cid w16 w16cex">
+<w:styles xmlns:wp14="http://schemas.microsoft.com/office/word/2010/wordprocessingDrawing" xmlns:mc="http://schemas.openxmlformats.org/markup-compatibility/2006" xmlns:r="http://schemas.openxmlformats.org/officeDocument/2006/relationships" xmlns:w="http://schemas.openxmlformats.org/wordprocessingml/2006/main" xmlns:w14="http://schemas.microsoft.com/office/word/2010/wordml" xmlns:w15="http://schemas.microsoft.com/office/word/2012/wordml" xmlns:w16cex="http://schemas.microsoft.com/office/word/2018/wordml/cex" xmlns:w16cid="http://schemas.microsoft.com/office/word/2016/wordml/cid" xmlns:w16="http://schemas.microsoft.com/office/word/2018/wordml" xmlns:w16se="http://schemas.microsoft.com/office/word/2015/wordml/symex" mc:Ignorable="w14 w15 w16se w16cid w16 w16cex wp14">
   <w:docDefaults>
     <w:rPrDefault>
       <w:rPr>
-        <w:rFonts w:asciiTheme="minorHAnsi" w:eastAsiaTheme="minorHAnsi" w:hAnsiTheme="minorHAnsi" w:cstheme="minorBidi"/>
+        <w:rFonts w:asciiTheme="minorHAnsi" w:hAnsiTheme="minorHAnsi" w:eastAsiaTheme="minorHAnsi" w:cstheme="minorBidi"/>
         <w:sz w:val="22"/>
         <w:szCs w:val="22"/>
         <w:lang w:val="pt-PT" w:eastAsia="en-US" w:bidi="ar-SA"/>
@@ -3907,14 +5320,14 @@
   <w:latentStyles w:defLockedState="0" w:defUIPriority="99" w:defSemiHidden="0" w:defUnhideWhenUsed="0" w:defQFormat="0" w:count="376">
     <w:lsdException w:name="Normal" w:uiPriority="0" w:qFormat="1"/>
     <w:lsdException w:name="heading 1" w:uiPriority="9" w:qFormat="1"/>
-    <w:lsdException w:name="heading 2" w:semiHidden="1" w:uiPriority="9" w:unhideWhenUsed="1" w:qFormat="1"/>
-    <w:lsdException w:name="heading 3" w:semiHidden="1" w:uiPriority="9" w:unhideWhenUsed="1" w:qFormat="1"/>
-    <w:lsdException w:name="heading 4" w:semiHidden="1" w:uiPriority="9" w:unhideWhenUsed="1" w:qFormat="1"/>
-    <w:lsdException w:name="heading 5" w:semiHidden="1" w:uiPriority="9" w:unhideWhenUsed="1" w:qFormat="1"/>
-    <w:lsdException w:name="heading 6" w:semiHidden="1" w:uiPriority="9" w:unhideWhenUsed="1" w:qFormat="1"/>
-    <w:lsdException w:name="heading 7" w:semiHidden="1" w:uiPriority="9" w:unhideWhenUsed="1" w:qFormat="1"/>
-    <w:lsdException w:name="heading 8" w:semiHidden="1" w:uiPriority="9" w:unhideWhenUsed="1" w:qFormat="1"/>
-    <w:lsdException w:name="heading 9" w:semiHidden="1" w:uiPriority="9" w:unhideWhenUsed="1" w:qFormat="1"/>
+    <w:lsdException w:name="heading 2" w:uiPriority="9" w:semiHidden="1" w:unhideWhenUsed="1" w:qFormat="1"/>
+    <w:lsdException w:name="heading 3" w:uiPriority="9" w:semiHidden="1" w:unhideWhenUsed="1" w:qFormat="1"/>
+    <w:lsdException w:name="heading 4" w:uiPriority="9" w:semiHidden="1" w:unhideWhenUsed="1" w:qFormat="1"/>
+    <w:lsdException w:name="heading 5" w:uiPriority="9" w:semiHidden="1" w:unhideWhenUsed="1" w:qFormat="1"/>
+    <w:lsdException w:name="heading 6" w:uiPriority="9" w:semiHidden="1" w:unhideWhenUsed="1" w:qFormat="1"/>
+    <w:lsdException w:name="heading 7" w:uiPriority="9" w:semiHidden="1" w:unhideWhenUsed="1" w:qFormat="1"/>
+    <w:lsdException w:name="heading 8" w:uiPriority="9" w:semiHidden="1" w:unhideWhenUsed="1" w:qFormat="1"/>
+    <w:lsdException w:name="heading 9" w:uiPriority="9" w:semiHidden="1" w:unhideWhenUsed="1" w:qFormat="1"/>
     <w:lsdException w:name="index 1" w:semiHidden="1" w:unhideWhenUsed="1"/>
     <w:lsdException w:name="index 2" w:semiHidden="1" w:unhideWhenUsed="1"/>
     <w:lsdException w:name="index 3" w:semiHidden="1" w:unhideWhenUsed="1"/>
@@ -3924,22 +5337,22 @@
     <w:lsdException w:name="index 7" w:semiHidden="1" w:unhideWhenUsed="1"/>
     <w:lsdException w:name="index 8" w:semiHidden="1" w:unhideWhenUsed="1"/>
     <w:lsdException w:name="index 9" w:semiHidden="1" w:unhideWhenUsed="1"/>
-    <w:lsdException w:name="toc 1" w:semiHidden="1" w:uiPriority="39" w:unhideWhenUsed="1"/>
-    <w:lsdException w:name="toc 2" w:semiHidden="1" w:uiPriority="39" w:unhideWhenUsed="1"/>
-    <w:lsdException w:name="toc 3" w:semiHidden="1" w:uiPriority="39" w:unhideWhenUsed="1"/>
-    <w:lsdException w:name="toc 4" w:semiHidden="1" w:uiPriority="39" w:unhideWhenUsed="1"/>
-    <w:lsdException w:name="toc 5" w:semiHidden="1" w:uiPriority="39" w:unhideWhenUsed="1"/>
-    <w:lsdException w:name="toc 6" w:semiHidden="1" w:uiPriority="39" w:unhideWhenUsed="1"/>
-    <w:lsdException w:name="toc 7" w:semiHidden="1" w:uiPriority="39" w:unhideWhenUsed="1"/>
-    <w:lsdException w:name="toc 8" w:semiHidden="1" w:uiPriority="39" w:unhideWhenUsed="1"/>
-    <w:lsdException w:name="toc 9" w:semiHidden="1" w:uiPriority="39" w:unhideWhenUsed="1"/>
+    <w:lsdException w:name="toc 1" w:uiPriority="39" w:semiHidden="1" w:unhideWhenUsed="1"/>
+    <w:lsdException w:name="toc 2" w:uiPriority="39" w:semiHidden="1" w:unhideWhenUsed="1"/>
+    <w:lsdException w:name="toc 3" w:uiPriority="39" w:semiHidden="1" w:unhideWhenUsed="1"/>
+    <w:lsdException w:name="toc 4" w:uiPriority="39" w:semiHidden="1" w:unhideWhenUsed="1"/>
+    <w:lsdException w:name="toc 5" w:uiPriority="39" w:semiHidden="1" w:unhideWhenUsed="1"/>
+    <w:lsdException w:name="toc 6" w:uiPriority="39" w:semiHidden="1" w:unhideWhenUsed="1"/>
+    <w:lsdException w:name="toc 7" w:uiPriority="39" w:semiHidden="1" w:unhideWhenUsed="1"/>
+    <w:lsdException w:name="toc 8" w:uiPriority="39" w:semiHidden="1" w:unhideWhenUsed="1"/>
+    <w:lsdException w:name="toc 9" w:uiPriority="39" w:semiHidden="1" w:unhideWhenUsed="1"/>
     <w:lsdException w:name="Normal Indent" w:semiHidden="1" w:unhideWhenUsed="1"/>
     <w:lsdException w:name="footnote text" w:semiHidden="1" w:unhideWhenUsed="1"/>
     <w:lsdException w:name="annotation text" w:semiHidden="1" w:unhideWhenUsed="1"/>
     <w:lsdException w:name="header" w:semiHidden="1" w:unhideWhenUsed="1"/>
     <w:lsdException w:name="footer" w:semiHidden="1" w:unhideWhenUsed="1"/>
     <w:lsdException w:name="index heading" w:semiHidden="1" w:unhideWhenUsed="1"/>
-    <w:lsdException w:name="caption" w:semiHidden="1" w:uiPriority="35" w:unhideWhenUsed="1" w:qFormat="1"/>
+    <w:lsdException w:name="caption" w:uiPriority="35" w:semiHidden="1" w:unhideWhenUsed="1" w:qFormat="1"/>
     <w:lsdException w:name="table of figures" w:semiHidden="1" w:unhideWhenUsed="1"/>
     <w:lsdException w:name="envelope address" w:semiHidden="1" w:unhideWhenUsed="1"/>
     <w:lsdException w:name="envelope return" w:semiHidden="1" w:unhideWhenUsed="1"/>
@@ -3970,7 +5383,7 @@
     <w:lsdException w:name="Title" w:uiPriority="10" w:qFormat="1"/>
     <w:lsdException w:name="Closing" w:semiHidden="1" w:unhideWhenUsed="1"/>
     <w:lsdException w:name="Signature" w:semiHidden="1" w:unhideWhenUsed="1"/>
-    <w:lsdException w:name="Default Paragraph Font" w:semiHidden="1" w:uiPriority="1" w:unhideWhenUsed="1"/>
+    <w:lsdException w:name="Default Paragraph Font" w:uiPriority="1" w:semiHidden="1" w:unhideWhenUsed="1"/>
     <w:lsdException w:name="Body Text" w:semiHidden="1" w:unhideWhenUsed="1"/>
     <w:lsdException w:name="Body Text Indent" w:semiHidden="1" w:unhideWhenUsed="1"/>
     <w:lsdException w:name="List Continue" w:semiHidden="1" w:unhideWhenUsed="1"/>
@@ -4170,8 +5583,8 @@
     <w:lsdException w:name="Subtle Reference" w:uiPriority="31" w:qFormat="1"/>
     <w:lsdException w:name="Intense Reference" w:uiPriority="32" w:qFormat="1"/>
     <w:lsdException w:name="Book Title" w:uiPriority="33" w:qFormat="1"/>
-    <w:lsdException w:name="Bibliography" w:semiHidden="1" w:uiPriority="37" w:unhideWhenUsed="1"/>
-    <w:lsdException w:name="TOC Heading" w:semiHidden="1" w:uiPriority="39" w:unhideWhenUsed="1" w:qFormat="1"/>
+    <w:lsdException w:name="Bibliography" w:uiPriority="37" w:semiHidden="1" w:unhideWhenUsed="1"/>
+    <w:lsdException w:name="TOC Heading" w:uiPriority="39" w:semiHidden="1" w:unhideWhenUsed="1" w:qFormat="1"/>
     <w:lsdException w:name="Plain Table 1" w:uiPriority="41"/>
     <w:lsdException w:name="Plain Table 2" w:uiPriority="42"/>
     <w:lsdException w:name="Plain Table 3" w:uiPriority="43"/>
@@ -4282,7 +5695,7 @@
     <w:lsdException w:name="Unresolved Mention" w:semiHidden="1" w:unhideWhenUsed="1"/>
     <w:lsdException w:name="Smart Link" w:semiHidden="1" w:unhideWhenUsed="1"/>
   </w:latentStyles>
-  <w:style w:type="paragraph" w:default="1" w:styleId="Normal">
+  <w:style w:type="paragraph" w:styleId="Normal" w:default="1">
     <w:name w:val="Normal"/>
     <w:qFormat/>
     <w:rsid w:val="0030555F"/>
@@ -4339,7 +5752,7 @@
         <w:numId w:val="7"/>
       </w:numPr>
       <w:pBdr>
-        <w:bottom w:val="single" w:sz="4" w:space="1" w:color="auto"/>
+        <w:bottom w:val="single" w:color="auto" w:sz="4" w:space="1"/>
       </w:pBdr>
       <w:spacing w:line="240" w:lineRule="auto"/>
       <w:outlineLvl w:val="1"/>
@@ -4369,7 +5782,7 @@
         <w:numId w:val="7"/>
       </w:numPr>
       <w:pBdr>
-        <w:bottom w:val="single" w:sz="4" w:space="1" w:color="auto"/>
+        <w:bottom w:val="single" w:color="auto" w:sz="4" w:space="1"/>
       </w:pBdr>
       <w:spacing w:line="240" w:lineRule="auto"/>
       <w:outlineLvl w:val="2"/>
@@ -4402,7 +5815,7 @@
       <w:outlineLvl w:val="3"/>
     </w:pPr>
     <w:rPr>
-      <w:rFonts w:asciiTheme="majorHAnsi" w:eastAsiaTheme="majorEastAsia" w:hAnsiTheme="majorHAnsi" w:cstheme="majorBidi"/>
+      <w:rFonts w:asciiTheme="majorHAnsi" w:hAnsiTheme="majorHAnsi" w:eastAsiaTheme="majorEastAsia" w:cstheme="majorBidi"/>
       <w:b/>
       <w:bCs/>
       <w:i/>
@@ -4431,7 +5844,7 @@
       <w:outlineLvl w:val="4"/>
     </w:pPr>
     <w:rPr>
-      <w:rFonts w:asciiTheme="majorHAnsi" w:eastAsiaTheme="majorEastAsia" w:hAnsiTheme="majorHAnsi" w:cstheme="majorBidi"/>
+      <w:rFonts w:asciiTheme="majorHAnsi" w:hAnsiTheme="majorHAnsi" w:eastAsiaTheme="majorEastAsia" w:cstheme="majorBidi"/>
       <w:color w:val="243F60" w:themeColor="accent1" w:themeShade="7F"/>
     </w:rPr>
   </w:style>
@@ -4456,7 +5869,7 @@
       <w:outlineLvl w:val="5"/>
     </w:pPr>
     <w:rPr>
-      <w:rFonts w:asciiTheme="majorHAnsi" w:eastAsiaTheme="majorEastAsia" w:hAnsiTheme="majorHAnsi" w:cstheme="majorBidi"/>
+      <w:rFonts w:asciiTheme="majorHAnsi" w:hAnsiTheme="majorHAnsi" w:eastAsiaTheme="majorEastAsia" w:cstheme="majorBidi"/>
       <w:i/>
       <w:iCs/>
       <w:color w:val="243F60" w:themeColor="accent1" w:themeShade="7F"/>
@@ -4483,7 +5896,7 @@
       <w:outlineLvl w:val="6"/>
     </w:pPr>
     <w:rPr>
-      <w:rFonts w:asciiTheme="majorHAnsi" w:eastAsiaTheme="majorEastAsia" w:hAnsiTheme="majorHAnsi" w:cstheme="majorBidi"/>
+      <w:rFonts w:asciiTheme="majorHAnsi" w:hAnsiTheme="majorHAnsi" w:eastAsiaTheme="majorEastAsia" w:cstheme="majorBidi"/>
       <w:i/>
       <w:iCs/>
       <w:color w:val="404040" w:themeColor="text1" w:themeTint="BF"/>
@@ -4510,7 +5923,7 @@
       <w:outlineLvl w:val="7"/>
     </w:pPr>
     <w:rPr>
-      <w:rFonts w:asciiTheme="majorHAnsi" w:eastAsiaTheme="majorEastAsia" w:hAnsiTheme="majorHAnsi" w:cstheme="majorBidi"/>
+      <w:rFonts w:asciiTheme="majorHAnsi" w:hAnsiTheme="majorHAnsi" w:eastAsiaTheme="majorEastAsia" w:cstheme="majorBidi"/>
       <w:color w:val="404040" w:themeColor="text1" w:themeTint="BF"/>
       <w:sz w:val="20"/>
       <w:szCs w:val="20"/>
@@ -4537,7 +5950,7 @@
       <w:outlineLvl w:val="8"/>
     </w:pPr>
     <w:rPr>
-      <w:rFonts w:asciiTheme="majorHAnsi" w:eastAsiaTheme="majorEastAsia" w:hAnsiTheme="majorHAnsi" w:cstheme="majorBidi"/>
+      <w:rFonts w:asciiTheme="majorHAnsi" w:hAnsiTheme="majorHAnsi" w:eastAsiaTheme="majorEastAsia" w:cstheme="majorBidi"/>
       <w:i/>
       <w:iCs/>
       <w:color w:val="404040" w:themeColor="text1" w:themeTint="BF"/>
@@ -4545,13 +5958,13 @@
       <w:szCs w:val="20"/>
     </w:rPr>
   </w:style>
-  <w:style w:type="character" w:default="1" w:styleId="Fontepargpadro">
+  <w:style w:type="character" w:styleId="Fontepargpadro" w:default="1">
     <w:name w:val="Default Paragraph Font"/>
     <w:uiPriority w:val="1"/>
     <w:semiHidden/>
     <w:unhideWhenUsed/>
   </w:style>
-  <w:style w:type="table" w:default="1" w:styleId="Tabelanormal">
+  <w:style w:type="table" w:styleId="Tabelanormal" w:default="1">
     <w:name w:val="Normal Table"/>
     <w:uiPriority w:val="99"/>
     <w:semiHidden/>
@@ -4566,20 +5979,20 @@
       </w:tblCellMar>
     </w:tblPr>
   </w:style>
-  <w:style w:type="numbering" w:default="1" w:styleId="Semlista">
+  <w:style w:type="numbering" w:styleId="Semlista" w:default="1">
     <w:name w:val="No List"/>
     <w:uiPriority w:val="99"/>
     <w:semiHidden/>
     <w:unhideWhenUsed/>
   </w:style>
-  <w:style w:type="paragraph" w:customStyle="1" w:styleId="TemaTrabalhos">
+  <w:style w:type="paragraph" w:styleId="TemaTrabalhos" w:customStyle="1">
     <w:name w:val="Tema Trabalhos"/>
     <w:basedOn w:val="Normal"/>
     <w:qFormat/>
     <w:rsid w:val="00371FB8"/>
     <w:pPr>
       <w:pBdr>
-        <w:top w:val="single" w:sz="4" w:space="1" w:color="C0504D"/>
+        <w:top w:val="single" w:color="C0504D" w:sz="4" w:space="1"/>
       </w:pBdr>
       <w:spacing w:line="240" w:lineRule="auto"/>
       <w:jc w:val="center"/>
@@ -4605,7 +6018,7 @@
       <w:spacing w:after="0" w:line="240" w:lineRule="auto"/>
     </w:pPr>
   </w:style>
-  <w:style w:type="character" w:customStyle="1" w:styleId="CabealhoChar">
+  <w:style w:type="character" w:styleId="CabealhoChar" w:customStyle="1">
     <w:name w:val="Cabeçalho Char"/>
     <w:basedOn w:val="Fontepargpadro"/>
     <w:link w:val="Cabealho"/>
@@ -4627,28 +6040,28 @@
       <w:spacing w:after="0" w:line="240" w:lineRule="auto"/>
     </w:pPr>
   </w:style>
-  <w:style w:type="character" w:customStyle="1" w:styleId="RodapChar">
+  <w:style w:type="character" w:styleId="RodapChar" w:customStyle="1">
     <w:name w:val="Rodapé Char"/>
     <w:basedOn w:val="Fontepargpadro"/>
     <w:link w:val="Rodap"/>
     <w:uiPriority w:val="99"/>
     <w:rsid w:val="00371FB8"/>
   </w:style>
-  <w:style w:type="paragraph" w:customStyle="1" w:styleId="NomeCursoTrabalhos">
+  <w:style w:type="paragraph" w:styleId="NomeCursoTrabalhos" w:customStyle="1">
     <w:name w:val="Nome Curso Trabalhos"/>
     <w:basedOn w:val="TemaTrabalhos"/>
     <w:qFormat/>
     <w:rsid w:val="00371FB8"/>
     <w:pPr>
       <w:pBdr>
-        <w:top w:val="none" w:sz="0" w:space="0" w:color="auto"/>
+        <w:top w:val="none" w:color="auto" w:sz="0" w:space="0"/>
       </w:pBdr>
     </w:pPr>
     <w:rPr>
       <w:sz w:val="40"/>
     </w:rPr>
   </w:style>
-  <w:style w:type="paragraph" w:customStyle="1" w:styleId="NomeDisciplinaTrabalhos">
+  <w:style w:type="paragraph" w:styleId="NomeDisciplinaTrabalhos" w:customStyle="1">
     <w:name w:val="Nome Disciplina Trabalhos"/>
     <w:basedOn w:val="Normal"/>
     <w:qFormat/>
@@ -4663,14 +6076,14 @@
       <w:sz w:val="36"/>
     </w:rPr>
   </w:style>
-  <w:style w:type="paragraph" w:customStyle="1" w:styleId="NomeModuloTrabalhos">
+  <w:style w:type="paragraph" w:styleId="NomeModuloTrabalhos" w:customStyle="1">
     <w:name w:val="Nome Modulo Trabalhos"/>
     <w:basedOn w:val="Normal"/>
     <w:qFormat/>
     <w:rsid w:val="00DE2B97"/>
     <w:pPr>
       <w:pBdr>
-        <w:bottom w:val="single" w:sz="4" w:space="1" w:color="C0504D"/>
+        <w:bottom w:val="single" w:color="C0504D" w:sz="4" w:space="1"/>
       </w:pBdr>
       <w:spacing w:line="240" w:lineRule="auto"/>
       <w:jc w:val="center"/>
@@ -4681,7 +6094,7 @@
       <w:sz w:val="28"/>
     </w:rPr>
   </w:style>
-  <w:style w:type="paragraph" w:customStyle="1" w:styleId="AutorTrabalhos">
+  <w:style w:type="paragraph" w:styleId="AutorTrabalhos" w:customStyle="1">
     <w:name w:val="Autor Trabalhos"/>
     <w:basedOn w:val="Normal"/>
     <w:qFormat/>
@@ -4695,7 +6108,7 @@
       <w:smallCaps/>
     </w:rPr>
   </w:style>
-  <w:style w:type="paragraph" w:customStyle="1" w:styleId="ConteudoTrabalhos">
+  <w:style w:type="paragraph" w:styleId="ConteudoTrabalhos" w:customStyle="1">
     <w:name w:val="Conteudo Trabalhos"/>
     <w:basedOn w:val="Normal"/>
     <w:qFormat/>
@@ -4707,7 +6120,7 @@
       <w:rFonts w:ascii="Calibri" w:hAnsi="Calibri"/>
     </w:rPr>
   </w:style>
-  <w:style w:type="paragraph" w:customStyle="1" w:styleId="DivisesTrabalhos">
+  <w:style w:type="paragraph" w:styleId="DivisesTrabalhos" w:customStyle="1">
     <w:name w:val="Divisões Trabalhos"/>
     <w:basedOn w:val="Normal"/>
     <w:next w:val="ConteudoTrabalhos"/>
@@ -4719,7 +6132,7 @@
         <w:numId w:val="3"/>
       </w:numPr>
       <w:pBdr>
-        <w:bottom w:val="single" w:sz="4" w:space="1" w:color="C0504D"/>
+        <w:bottom w:val="single" w:color="C0504D" w:sz="4" w:space="1"/>
       </w:pBdr>
       <w:spacing w:after="360"/>
       <w:ind w:left="714" w:hanging="357"/>
@@ -4775,7 +6188,7 @@
       <w:szCs w:val="16"/>
     </w:rPr>
   </w:style>
-  <w:style w:type="character" w:customStyle="1" w:styleId="TextodebaloChar">
+  <w:style w:type="character" w:styleId="TextodebaloChar" w:customStyle="1">
     <w:name w:val="Texto de balão Char"/>
     <w:basedOn w:val="Fontepargpadro"/>
     <w:link w:val="Textodebalo"/>
@@ -4798,14 +6211,14 @@
       <w:color w:val="808080"/>
     </w:rPr>
   </w:style>
-  <w:style w:type="character" w:customStyle="1" w:styleId="Ttulo1Char">
+  <w:style w:type="character" w:styleId="Ttulo1Char" w:customStyle="1">
     <w:name w:val="Título 1 Char"/>
     <w:basedOn w:val="Fontepargpadro"/>
     <w:link w:val="Ttulo1"/>
     <w:uiPriority w:val="9"/>
     <w:rsid w:val="00512823"/>
     <w:rPr>
-      <w:rFonts w:ascii="Arial" w:eastAsiaTheme="majorEastAsia" w:hAnsi="Arial" w:cstheme="majorBidi"/>
+      <w:rFonts w:ascii="Arial" w:hAnsi="Arial" w:eastAsiaTheme="majorEastAsia" w:cstheme="majorBidi"/>
       <w:b/>
       <w:bCs/>
       <w:spacing w:val="34"/>
@@ -4831,21 +6244,21 @@
       <w:spacing w:after="100"/>
     </w:pPr>
   </w:style>
-  <w:style w:type="character" w:customStyle="1" w:styleId="Ttulo2Char">
+  <w:style w:type="character" w:styleId="Ttulo2Char" w:customStyle="1">
     <w:name w:val="Título 2 Char"/>
     <w:basedOn w:val="Fontepargpadro"/>
     <w:link w:val="Ttulo2"/>
     <w:uiPriority w:val="9"/>
     <w:rsid w:val="00512823"/>
     <w:rPr>
-      <w:rFonts w:ascii="Arial" w:eastAsiaTheme="majorEastAsia" w:hAnsi="Arial" w:cstheme="majorBidi"/>
+      <w:rFonts w:ascii="Arial" w:hAnsi="Arial" w:eastAsiaTheme="majorEastAsia" w:cstheme="majorBidi"/>
       <w:b/>
       <w:bCs/>
       <w:sz w:val="26"/>
       <w:szCs w:val="26"/>
     </w:rPr>
   </w:style>
-  <w:style w:type="character" w:customStyle="1" w:styleId="Ttulo3Char">
+  <w:style w:type="character" w:styleId="Ttulo3Char" w:customStyle="1">
     <w:name w:val="Título 3 Char"/>
     <w:basedOn w:val="Fontepargpadro"/>
     <w:link w:val="Ttulo3"/>
@@ -4874,7 +6287,7 @@
       <w:ind w:firstLine="567"/>
     </w:pPr>
     <w:rPr>
-      <w:rFonts w:asciiTheme="majorHAnsi" w:eastAsiaTheme="majorEastAsia" w:hAnsiTheme="majorHAnsi" w:cstheme="majorBidi"/>
+      <w:rFonts w:asciiTheme="majorHAnsi" w:hAnsiTheme="majorHAnsi" w:eastAsiaTheme="majorEastAsia" w:cstheme="majorBidi"/>
       <w:i/>
       <w:iCs/>
       <w:color w:val="4F81BD" w:themeColor="accent1"/>
@@ -4882,14 +6295,14 @@
       <w:szCs w:val="24"/>
     </w:rPr>
   </w:style>
-  <w:style w:type="character" w:customStyle="1" w:styleId="SubttuloChar">
+  <w:style w:type="character" w:styleId="SubttuloChar" w:customStyle="1">
     <w:name w:val="Subtítulo Char"/>
     <w:basedOn w:val="Fontepargpadro"/>
     <w:link w:val="Subttulo"/>
     <w:uiPriority w:val="11"/>
     <w:rsid w:val="00E44A7B"/>
     <w:rPr>
-      <w:rFonts w:asciiTheme="majorHAnsi" w:eastAsiaTheme="majorEastAsia" w:hAnsiTheme="majorHAnsi" w:cstheme="majorBidi"/>
+      <w:rFonts w:asciiTheme="majorHAnsi" w:hAnsiTheme="majorHAnsi" w:eastAsiaTheme="majorEastAsia" w:cstheme="majorBidi"/>
       <w:i/>
       <w:iCs/>
       <w:color w:val="4F81BD" w:themeColor="accent1"/>
@@ -4898,7 +6311,7 @@
       <w:szCs w:val="24"/>
     </w:rPr>
   </w:style>
-  <w:style w:type="character" w:customStyle="1" w:styleId="Ttulo4Char">
+  <w:style w:type="character" w:styleId="Ttulo4Char" w:customStyle="1">
     <w:name w:val="Título 4 Char"/>
     <w:basedOn w:val="Fontepargpadro"/>
     <w:link w:val="Ttulo4"/>
@@ -4906,7 +6319,7 @@
     <w:semiHidden/>
     <w:rsid w:val="00E44A7B"/>
     <w:rPr>
-      <w:rFonts w:asciiTheme="majorHAnsi" w:eastAsiaTheme="majorEastAsia" w:hAnsiTheme="majorHAnsi" w:cstheme="majorBidi"/>
+      <w:rFonts w:asciiTheme="majorHAnsi" w:hAnsiTheme="majorHAnsi" w:eastAsiaTheme="majorEastAsia" w:cstheme="majorBidi"/>
       <w:b/>
       <w:bCs/>
       <w:i/>
@@ -4914,7 +6327,7 @@
       <w:color w:val="4F81BD" w:themeColor="accent1"/>
     </w:rPr>
   </w:style>
-  <w:style w:type="character" w:customStyle="1" w:styleId="Ttulo5Char">
+  <w:style w:type="character" w:styleId="Ttulo5Char" w:customStyle="1">
     <w:name w:val="Título 5 Char"/>
     <w:basedOn w:val="Fontepargpadro"/>
     <w:link w:val="Ttulo5"/>
@@ -4922,11 +6335,11 @@
     <w:semiHidden/>
     <w:rsid w:val="00E44A7B"/>
     <w:rPr>
-      <w:rFonts w:asciiTheme="majorHAnsi" w:eastAsiaTheme="majorEastAsia" w:hAnsiTheme="majorHAnsi" w:cstheme="majorBidi"/>
+      <w:rFonts w:asciiTheme="majorHAnsi" w:hAnsiTheme="majorHAnsi" w:eastAsiaTheme="majorEastAsia" w:cstheme="majorBidi"/>
       <w:color w:val="243F60" w:themeColor="accent1" w:themeShade="7F"/>
     </w:rPr>
   </w:style>
-  <w:style w:type="character" w:customStyle="1" w:styleId="Ttulo6Char">
+  <w:style w:type="character" w:styleId="Ttulo6Char" w:customStyle="1">
     <w:name w:val="Título 6 Char"/>
     <w:basedOn w:val="Fontepargpadro"/>
     <w:link w:val="Ttulo6"/>
@@ -4934,13 +6347,13 @@
     <w:semiHidden/>
     <w:rsid w:val="00E44A7B"/>
     <w:rPr>
-      <w:rFonts w:asciiTheme="majorHAnsi" w:eastAsiaTheme="majorEastAsia" w:hAnsiTheme="majorHAnsi" w:cstheme="majorBidi"/>
+      <w:rFonts w:asciiTheme="majorHAnsi" w:hAnsiTheme="majorHAnsi" w:eastAsiaTheme="majorEastAsia" w:cstheme="majorBidi"/>
       <w:i/>
       <w:iCs/>
       <w:color w:val="243F60" w:themeColor="accent1" w:themeShade="7F"/>
     </w:rPr>
   </w:style>
-  <w:style w:type="character" w:customStyle="1" w:styleId="Ttulo7Char">
+  <w:style w:type="character" w:styleId="Ttulo7Char" w:customStyle="1">
     <w:name w:val="Título 7 Char"/>
     <w:basedOn w:val="Fontepargpadro"/>
     <w:link w:val="Ttulo7"/>
@@ -4948,13 +6361,13 @@
     <w:semiHidden/>
     <w:rsid w:val="00E44A7B"/>
     <w:rPr>
-      <w:rFonts w:asciiTheme="majorHAnsi" w:eastAsiaTheme="majorEastAsia" w:hAnsiTheme="majorHAnsi" w:cstheme="majorBidi"/>
+      <w:rFonts w:asciiTheme="majorHAnsi" w:hAnsiTheme="majorHAnsi" w:eastAsiaTheme="majorEastAsia" w:cstheme="majorBidi"/>
       <w:i/>
       <w:iCs/>
       <w:color w:val="404040" w:themeColor="text1" w:themeTint="BF"/>
     </w:rPr>
   </w:style>
-  <w:style w:type="character" w:customStyle="1" w:styleId="Ttulo8Char">
+  <w:style w:type="character" w:styleId="Ttulo8Char" w:customStyle="1">
     <w:name w:val="Título 8 Char"/>
     <w:basedOn w:val="Fontepargpadro"/>
     <w:link w:val="Ttulo8"/>
@@ -4962,13 +6375,13 @@
     <w:semiHidden/>
     <w:rsid w:val="00E44A7B"/>
     <w:rPr>
-      <w:rFonts w:asciiTheme="majorHAnsi" w:eastAsiaTheme="majorEastAsia" w:hAnsiTheme="majorHAnsi" w:cstheme="majorBidi"/>
+      <w:rFonts w:asciiTheme="majorHAnsi" w:hAnsiTheme="majorHAnsi" w:eastAsiaTheme="majorEastAsia" w:cstheme="majorBidi"/>
       <w:color w:val="404040" w:themeColor="text1" w:themeTint="BF"/>
       <w:sz w:val="20"/>
       <w:szCs w:val="20"/>
     </w:rPr>
   </w:style>
-  <w:style w:type="character" w:customStyle="1" w:styleId="Ttulo9Char">
+  <w:style w:type="character" w:styleId="Ttulo9Char" w:customStyle="1">
     <w:name w:val="Título 9 Char"/>
     <w:basedOn w:val="Fontepargpadro"/>
     <w:link w:val="Ttulo9"/>
@@ -4976,7 +6389,7 @@
     <w:semiHidden/>
     <w:rsid w:val="00E44A7B"/>
     <w:rPr>
-      <w:rFonts w:asciiTheme="majorHAnsi" w:eastAsiaTheme="majorEastAsia" w:hAnsiTheme="majorHAnsi" w:cstheme="majorBidi"/>
+      <w:rFonts w:asciiTheme="majorHAnsi" w:hAnsiTheme="majorHAnsi" w:eastAsiaTheme="majorEastAsia" w:cstheme="majorBidi"/>
       <w:i/>
       <w:iCs/>
       <w:color w:val="404040" w:themeColor="text1" w:themeTint="BF"/>
@@ -4984,7 +6397,7 @@
       <w:szCs w:val="20"/>
     </w:rPr>
   </w:style>
-  <w:style w:type="paragraph" w:customStyle="1" w:styleId="Titulosdetrabalho1">
+  <w:style w:type="paragraph" w:styleId="Titulosdetrabalho1" w:customStyle="1">
     <w:name w:val="Titulos de trabalho1"/>
     <w:basedOn w:val="Ttulo1"/>
     <w:next w:val="ConteudoTrabalhos"/>
@@ -5014,13 +6427,13 @@
       <w:contextualSpacing/>
     </w:pPr>
   </w:style>
-  <w:style w:type="character" w:customStyle="1" w:styleId="Titulosdetrabalho1Carcter">
+  <w:style w:type="character" w:styleId="Titulosdetrabalho1Carcter" w:customStyle="1">
     <w:name w:val="Titulos de trabalho1 Carácter"/>
     <w:basedOn w:val="Ttulo1Char"/>
     <w:link w:val="Titulosdetrabalho1"/>
     <w:rsid w:val="00E44A7B"/>
     <w:rPr>
-      <w:rFonts w:ascii="Calibri" w:eastAsiaTheme="majorEastAsia" w:hAnsi="Calibri" w:cs="Calibri"/>
+      <w:rFonts w:ascii="Calibri" w:hAnsi="Calibri" w:cs="Calibri" w:eastAsiaTheme="majorEastAsia"/>
       <w:b/>
       <w:bCs/>
       <w:color w:val="365F91" w:themeColor="accent1" w:themeShade="BF"/>
@@ -5030,7 +6443,7 @@
       <w:shd w:val="clear" w:color="auto" w:fill="C0504D"/>
     </w:rPr>
   </w:style>
-  <w:style w:type="paragraph" w:customStyle="1" w:styleId="subtitulostrabalhos1">
+  <w:style w:type="paragraph" w:styleId="subtitulostrabalhos1" w:customStyle="1">
     <w:name w:val="subtitulos trabalhos 1"/>
     <w:basedOn w:val="Ttulo2"/>
     <w:next w:val="ConteudoTrabalhos"/>
@@ -5040,7 +6453,7 @@
     <w:rsid w:val="000506D9"/>
     <w:pPr>
       <w:pBdr>
-        <w:bottom w:val="single" w:sz="12" w:space="1" w:color="C0504D"/>
+        <w:bottom w:val="single" w:color="C0504D" w:sz="12" w:space="1"/>
       </w:pBdr>
       <w:spacing w:before="0" w:after="240"/>
     </w:pPr>
@@ -5050,13 +6463,13 @@
       <w:szCs w:val="28"/>
     </w:rPr>
   </w:style>
-  <w:style w:type="character" w:customStyle="1" w:styleId="subtitulostrabalhos1Carcter">
+  <w:style w:type="character" w:styleId="subtitulostrabalhos1Carcter" w:customStyle="1">
     <w:name w:val="subtitulos trabalhos 1 Carácter"/>
     <w:basedOn w:val="Ttulo2Char"/>
     <w:link w:val="subtitulostrabalhos1"/>
     <w:rsid w:val="000506D9"/>
     <w:rPr>
-      <w:rFonts w:ascii="Calibri" w:eastAsiaTheme="majorEastAsia" w:hAnsi="Calibri" w:cs="Calibri"/>
+      <w:rFonts w:ascii="Calibri" w:hAnsi="Calibri" w:cs="Calibri" w:eastAsiaTheme="majorEastAsia"/>
       <w:b/>
       <w:bCs/>
       <w:sz w:val="28"/>
@@ -5108,12 +6521,12 @@
     </w:pPr>
     <w:tblPr>
       <w:tblBorders>
-        <w:top w:val="single" w:sz="4" w:space="0" w:color="000000" w:themeColor="text1"/>
-        <w:left w:val="single" w:sz="4" w:space="0" w:color="000000" w:themeColor="text1"/>
-        <w:bottom w:val="single" w:sz="4" w:space="0" w:color="000000" w:themeColor="text1"/>
-        <w:right w:val="single" w:sz="4" w:space="0" w:color="000000" w:themeColor="text1"/>
-        <w:insideH w:val="single" w:sz="4" w:space="0" w:color="000000" w:themeColor="text1"/>
-        <w:insideV w:val="single" w:sz="4" w:space="0" w:color="000000" w:themeColor="text1"/>
+        <w:top w:val="single" w:color="000000" w:themeColor="text1" w:sz="4" w:space="0"/>
+        <w:left w:val="single" w:color="000000" w:themeColor="text1" w:sz="4" w:space="0"/>
+        <w:bottom w:val="single" w:color="000000" w:themeColor="text1" w:sz="4" w:space="0"/>
+        <w:right w:val="single" w:color="000000" w:themeColor="text1" w:sz="4" w:space="0"/>
+        <w:insideH w:val="single" w:color="000000" w:themeColor="text1" w:sz="4" w:space="0"/>
+        <w:insideV w:val="single" w:color="000000" w:themeColor="text1" w:sz="4" w:space="0"/>
       </w:tblBorders>
     </w:tblPr>
   </w:style>
@@ -5131,7 +6544,7 @@
     </w:tblPr>
     <w:tblStylePr w:type="firstRow">
       <w:rPr>
-        <w:rFonts w:asciiTheme="majorHAnsi" w:eastAsiaTheme="majorEastAsia" w:hAnsiTheme="majorHAnsi" w:cstheme="majorBidi"/>
+        <w:rFonts w:asciiTheme="majorHAnsi" w:hAnsiTheme="majorHAnsi" w:eastAsiaTheme="majorEastAsia" w:cstheme="majorBidi"/>
         <w:i/>
         <w:iCs/>
         <w:sz w:val="26"/>
@@ -5139,14 +6552,14 @@
       <w:tblPr/>
       <w:tcPr>
         <w:tcBorders>
-          <w:bottom w:val="single" w:sz="4" w:space="0" w:color="7F7F7F" w:themeColor="text1" w:themeTint="80"/>
+          <w:bottom w:val="single" w:color="7F7F7F" w:themeColor="text1" w:themeTint="80" w:sz="4" w:space="0"/>
         </w:tcBorders>
         <w:shd w:val="clear" w:color="auto" w:fill="FFFFFF" w:themeFill="background1"/>
       </w:tcPr>
     </w:tblStylePr>
     <w:tblStylePr w:type="lastRow">
       <w:rPr>
-        <w:rFonts w:asciiTheme="majorHAnsi" w:eastAsiaTheme="majorEastAsia" w:hAnsiTheme="majorHAnsi" w:cstheme="majorBidi"/>
+        <w:rFonts w:asciiTheme="majorHAnsi" w:hAnsiTheme="majorHAnsi" w:eastAsiaTheme="majorEastAsia" w:cstheme="majorBidi"/>
         <w:i/>
         <w:iCs/>
         <w:sz w:val="26"/>
@@ -5154,7 +6567,7 @@
       <w:tblPr/>
       <w:tcPr>
         <w:tcBorders>
-          <w:top w:val="single" w:sz="4" w:space="0" w:color="7F7F7F" w:themeColor="text1" w:themeTint="80"/>
+          <w:top w:val="single" w:color="7F7F7F" w:themeColor="text1" w:themeTint="80" w:sz="4" w:space="0"/>
         </w:tcBorders>
         <w:shd w:val="clear" w:color="auto" w:fill="FFFFFF" w:themeFill="background1"/>
       </w:tcPr>
@@ -5164,7 +6577,7 @@
         <w:jc w:val="right"/>
       </w:pPr>
       <w:rPr>
-        <w:rFonts w:asciiTheme="majorHAnsi" w:eastAsiaTheme="majorEastAsia" w:hAnsiTheme="majorHAnsi" w:cstheme="majorBidi"/>
+        <w:rFonts w:asciiTheme="majorHAnsi" w:hAnsiTheme="majorHAnsi" w:eastAsiaTheme="majorEastAsia" w:cstheme="majorBidi"/>
         <w:i/>
         <w:iCs/>
         <w:sz w:val="26"/>
@@ -5172,14 +6585,14 @@
       <w:tblPr/>
       <w:tcPr>
         <w:tcBorders>
-          <w:right w:val="single" w:sz="4" w:space="0" w:color="7F7F7F" w:themeColor="text1" w:themeTint="80"/>
+          <w:right w:val="single" w:color="7F7F7F" w:themeColor="text1" w:themeTint="80" w:sz="4" w:space="0"/>
         </w:tcBorders>
         <w:shd w:val="clear" w:color="auto" w:fill="FFFFFF" w:themeFill="background1"/>
       </w:tcPr>
     </w:tblStylePr>
     <w:tblStylePr w:type="lastCol">
       <w:rPr>
-        <w:rFonts w:asciiTheme="majorHAnsi" w:eastAsiaTheme="majorEastAsia" w:hAnsiTheme="majorHAnsi" w:cstheme="majorBidi"/>
+        <w:rFonts w:asciiTheme="majorHAnsi" w:hAnsiTheme="majorHAnsi" w:eastAsiaTheme="majorEastAsia" w:cstheme="majorBidi"/>
         <w:i/>
         <w:iCs/>
         <w:sz w:val="26"/>
@@ -5187,7 +6600,7 @@
       <w:tblPr/>
       <w:tcPr>
         <w:tcBorders>
-          <w:left w:val="single" w:sz="4" w:space="0" w:color="7F7F7F" w:themeColor="text1" w:themeTint="80"/>
+          <w:left w:val="single" w:color="7F7F7F" w:themeColor="text1" w:themeTint="80" w:sz="4" w:space="0"/>
         </w:tcBorders>
         <w:shd w:val="clear" w:color="auto" w:fill="FFFFFF" w:themeFill="background1"/>
       </w:tcPr>
@@ -5250,12 +6663,12 @@
       <w:tblStyleRowBandSize w:val="1"/>
       <w:tblStyleColBandSize w:val="1"/>
       <w:tblBorders>
-        <w:top w:val="single" w:sz="4" w:space="0" w:color="BFBFBF" w:themeColor="background1" w:themeShade="BF"/>
-        <w:left w:val="single" w:sz="4" w:space="0" w:color="BFBFBF" w:themeColor="background1" w:themeShade="BF"/>
-        <w:bottom w:val="single" w:sz="4" w:space="0" w:color="BFBFBF" w:themeColor="background1" w:themeShade="BF"/>
-        <w:right w:val="single" w:sz="4" w:space="0" w:color="BFBFBF" w:themeColor="background1" w:themeShade="BF"/>
-        <w:insideH w:val="single" w:sz="4" w:space="0" w:color="BFBFBF" w:themeColor="background1" w:themeShade="BF"/>
-        <w:insideV w:val="single" w:sz="4" w:space="0" w:color="BFBFBF" w:themeColor="background1" w:themeShade="BF"/>
+        <w:top w:val="single" w:color="BFBFBF" w:themeColor="background1" w:themeShade="BF" w:sz="4" w:space="0"/>
+        <w:left w:val="single" w:color="BFBFBF" w:themeColor="background1" w:themeShade="BF" w:sz="4" w:space="0"/>
+        <w:bottom w:val="single" w:color="BFBFBF" w:themeColor="background1" w:themeShade="BF" w:sz="4" w:space="0"/>
+        <w:right w:val="single" w:color="BFBFBF" w:themeColor="background1" w:themeShade="BF" w:sz="4" w:space="0"/>
+        <w:insideH w:val="single" w:color="BFBFBF" w:themeColor="background1" w:themeShade="BF" w:sz="4" w:space="0"/>
+        <w:insideV w:val="single" w:color="BFBFBF" w:themeColor="background1" w:themeShade="BF" w:sz="4" w:space="0"/>
       </w:tblBorders>
     </w:tblPr>
     <w:tblStylePr w:type="firstRow">
@@ -5272,7 +6685,7 @@
       <w:tblPr/>
       <w:tcPr>
         <w:tcBorders>
-          <w:top w:val="double" w:sz="4" w:space="0" w:color="BFBFBF" w:themeColor="background1" w:themeShade="BF"/>
+          <w:top w:val="double" w:color="BFBFBF" w:themeColor="background1" w:themeShade="BF" w:sz="4" w:space="0"/>
         </w:tcBorders>
       </w:tcPr>
     </w:tblStylePr>
@@ -5323,7 +6736,7 @@
       <w:tblPr/>
       <w:tcPr>
         <w:tcBorders>
-          <w:bottom w:val="single" w:sz="4" w:space="0" w:color="7F7F7F" w:themeColor="text1" w:themeTint="80"/>
+          <w:bottom w:val="single" w:color="7F7F7F" w:themeColor="text1" w:themeTint="80" w:sz="4" w:space="0"/>
         </w:tcBorders>
       </w:tcPr>
     </w:tblStylePr>
@@ -5349,7 +6762,7 @@
       <w:tblPr/>
       <w:tcPr>
         <w:tcBorders>
-          <w:right w:val="single" w:sz="4" w:space="0" w:color="7F7F7F" w:themeColor="text1" w:themeTint="80"/>
+          <w:right w:val="single" w:color="7F7F7F" w:themeColor="text1" w:themeTint="80" w:sz="4" w:space="0"/>
         </w:tcBorders>
       </w:tcPr>
     </w:tblStylePr>
@@ -5408,8 +6821,8 @@
       <w:tblStyleRowBandSize w:val="1"/>
       <w:tblStyleColBandSize w:val="1"/>
       <w:tblBorders>
-        <w:top w:val="single" w:sz="4" w:space="0" w:color="7F7F7F" w:themeColor="text1" w:themeTint="80"/>
-        <w:bottom w:val="single" w:sz="4" w:space="0" w:color="7F7F7F" w:themeColor="text1" w:themeTint="80"/>
+        <w:top w:val="single" w:color="7F7F7F" w:themeColor="text1" w:themeTint="80" w:sz="4" w:space="0"/>
+        <w:bottom w:val="single" w:color="7F7F7F" w:themeColor="text1" w:themeTint="80" w:sz="4" w:space="0"/>
       </w:tblBorders>
     </w:tblPr>
     <w:tblStylePr w:type="firstRow">
@@ -5420,7 +6833,7 @@
       <w:tblPr/>
       <w:tcPr>
         <w:tcBorders>
-          <w:bottom w:val="single" w:sz="4" w:space="0" w:color="7F7F7F" w:themeColor="text1" w:themeTint="80"/>
+          <w:bottom w:val="single" w:color="7F7F7F" w:themeColor="text1" w:themeTint="80" w:sz="4" w:space="0"/>
         </w:tcBorders>
       </w:tcPr>
     </w:tblStylePr>
@@ -5432,7 +6845,7 @@
       <w:tblPr/>
       <w:tcPr>
         <w:tcBorders>
-          <w:top w:val="single" w:sz="4" w:space="0" w:color="7F7F7F" w:themeColor="text1" w:themeTint="80"/>
+          <w:top w:val="single" w:color="7F7F7F" w:themeColor="text1" w:themeTint="80" w:sz="4" w:space="0"/>
         </w:tcBorders>
       </w:tcPr>
     </w:tblStylePr>
@@ -5452,8 +6865,8 @@
       <w:tblPr/>
       <w:tcPr>
         <w:tcBorders>
-          <w:left w:val="single" w:sz="4" w:space="0" w:color="7F7F7F" w:themeColor="text1" w:themeTint="80"/>
-          <w:right w:val="single" w:sz="4" w:space="0" w:color="7F7F7F" w:themeColor="text1" w:themeTint="80"/>
+          <w:left w:val="single" w:color="7F7F7F" w:themeColor="text1" w:themeTint="80" w:sz="4" w:space="0"/>
+          <w:right w:val="single" w:color="7F7F7F" w:themeColor="text1" w:themeTint="80" w:sz="4" w:space="0"/>
         </w:tcBorders>
       </w:tcPr>
     </w:tblStylePr>
@@ -5461,8 +6874,8 @@
       <w:tblPr/>
       <w:tcPr>
         <w:tcBorders>
-          <w:left w:val="single" w:sz="4" w:space="0" w:color="7F7F7F" w:themeColor="text1" w:themeTint="80"/>
-          <w:right w:val="single" w:sz="4" w:space="0" w:color="7F7F7F" w:themeColor="text1" w:themeTint="80"/>
+          <w:left w:val="single" w:color="7F7F7F" w:themeColor="text1" w:themeTint="80" w:sz="4" w:space="0"/>
+          <w:right w:val="single" w:color="7F7F7F" w:themeColor="text1" w:themeTint="80" w:sz="4" w:space="0"/>
         </w:tcBorders>
       </w:tcPr>
     </w:tblStylePr>
@@ -5470,8 +6883,8 @@
       <w:tblPr/>
       <w:tcPr>
         <w:tcBorders>
-          <w:top w:val="single" w:sz="4" w:space="0" w:color="7F7F7F" w:themeColor="text1" w:themeTint="80"/>
-          <w:bottom w:val="single" w:sz="4" w:space="0" w:color="7F7F7F" w:themeColor="text1" w:themeTint="80"/>
+          <w:top w:val="single" w:color="7F7F7F" w:themeColor="text1" w:themeTint="80" w:sz="4" w:space="0"/>
+          <w:bottom w:val="single" w:color="7F7F7F" w:themeColor="text1" w:themeTint="80" w:sz="4" w:space="0"/>
         </w:tcBorders>
       </w:tcPr>
     </w:tblStylePr>
@@ -5488,10 +6901,10 @@
       <w:tblStyleRowBandSize w:val="1"/>
       <w:tblStyleColBandSize w:val="1"/>
       <w:tblBorders>
-        <w:top w:val="single" w:sz="2" w:space="0" w:color="B2A1C7" w:themeColor="accent4" w:themeTint="99"/>
-        <w:bottom w:val="single" w:sz="2" w:space="0" w:color="B2A1C7" w:themeColor="accent4" w:themeTint="99"/>
-        <w:insideH w:val="single" w:sz="2" w:space="0" w:color="B2A1C7" w:themeColor="accent4" w:themeTint="99"/>
-        <w:insideV w:val="single" w:sz="2" w:space="0" w:color="B2A1C7" w:themeColor="accent4" w:themeTint="99"/>
+        <w:top w:val="single" w:color="B2A1C7" w:themeColor="accent4" w:themeTint="99" w:sz="2" w:space="0"/>
+        <w:bottom w:val="single" w:color="B2A1C7" w:themeColor="accent4" w:themeTint="99" w:sz="2" w:space="0"/>
+        <w:insideH w:val="single" w:color="B2A1C7" w:themeColor="accent4" w:themeTint="99" w:sz="2" w:space="0"/>
+        <w:insideV w:val="single" w:color="B2A1C7" w:themeColor="accent4" w:themeTint="99" w:sz="2" w:space="0"/>
       </w:tblBorders>
     </w:tblPr>
     <w:tblStylePr w:type="firstRow">
@@ -5503,7 +6916,7 @@
       <w:tcPr>
         <w:tcBorders>
           <w:top w:val="nil"/>
-          <w:bottom w:val="single" w:sz="12" w:space="0" w:color="B2A1C7" w:themeColor="accent4" w:themeTint="99"/>
+          <w:bottom w:val="single" w:color="B2A1C7" w:themeColor="accent4" w:themeTint="99" w:sz="12" w:space="0"/>
           <w:insideH w:val="nil"/>
           <w:insideV w:val="nil"/>
         </w:tcBorders>
@@ -5518,7 +6931,7 @@
       <w:tblPr/>
       <w:tcPr>
         <w:tcBorders>
-          <w:top w:val="double" w:sz="2" w:space="0" w:color="B2A1C7" w:themeColor="accent4" w:themeTint="99"/>
+          <w:top w:val="double" w:color="B2A1C7" w:themeColor="accent4" w:themeTint="99" w:sz="2" w:space="0"/>
           <w:bottom w:val="nil"/>
           <w:insideH w:val="nil"/>
           <w:insideV w:val="nil"/>
@@ -5568,10 +6981,10 @@
       <w:tblPr/>
       <w:tcPr>
         <w:tcBorders>
-          <w:top w:val="single" w:sz="6" w:space="0" w:color="000000"/>
-          <w:bottom w:val="single" w:sz="12" w:space="0" w:color="000000"/>
-          <w:tl2br w:val="none" w:sz="0" w:space="0" w:color="auto"/>
-          <w:tr2bl w:val="none" w:sz="0" w:space="0" w:color="auto"/>
+          <w:top w:val="single" w:color="000000" w:sz="6" w:space="0"/>
+          <w:bottom w:val="single" w:color="000000" w:sz="12" w:space="0"/>
+          <w:tl2br w:val="none" w:color="auto" w:sz="0" w:space="0"/>
+          <w:tr2bl w:val="none" w:color="auto" w:sz="0" w:space="0"/>
         </w:tcBorders>
       </w:tcPr>
     </w:tblStylePr>
@@ -5579,9 +6992,9 @@
       <w:tblPr/>
       <w:tcPr>
         <w:tcBorders>
-          <w:top w:val="single" w:sz="12" w:space="0" w:color="000000"/>
-          <w:tl2br w:val="none" w:sz="0" w:space="0" w:color="auto"/>
-          <w:tr2bl w:val="none" w:sz="0" w:space="0" w:color="auto"/>
+          <w:top w:val="single" w:color="000000" w:sz="12" w:space="0"/>
+          <w:tl2br w:val="none" w:color="auto" w:sz="0" w:space="0"/>
+          <w:tr2bl w:val="none" w:color="auto" w:sz="0" w:space="0"/>
         </w:tcBorders>
         <w:shd w:val="pct25" w:color="800080" w:fill="FFFFFF"/>
       </w:tcPr>
@@ -5590,9 +7003,9 @@
       <w:tblPr/>
       <w:tcPr>
         <w:tcBorders>
-          <w:right w:val="single" w:sz="12" w:space="0" w:color="000000"/>
-          <w:tl2br w:val="none" w:sz="0" w:space="0" w:color="auto"/>
-          <w:tr2bl w:val="none" w:sz="0" w:space="0" w:color="auto"/>
+          <w:right w:val="single" w:color="000000" w:sz="12" w:space="0"/>
+          <w:tl2br w:val="none" w:color="auto" w:sz="0" w:space="0"/>
+          <w:tr2bl w:val="none" w:color="auto" w:sz="0" w:space="0"/>
         </w:tcBorders>
       </w:tcPr>
     </w:tblStylePr>
@@ -5600,9 +7013,9 @@
       <w:tblPr/>
       <w:tcPr>
         <w:tcBorders>
-          <w:left w:val="single" w:sz="12" w:space="0" w:color="000000"/>
-          <w:tl2br w:val="none" w:sz="0" w:space="0" w:color="auto"/>
-          <w:tr2bl w:val="none" w:sz="0" w:space="0" w:color="auto"/>
+          <w:left w:val="single" w:color="000000" w:sz="12" w:space="0"/>
+          <w:tl2br w:val="none" w:color="auto" w:sz="0" w:space="0"/>
+          <w:tr2bl w:val="none" w:color="auto" w:sz="0" w:space="0"/>
         </w:tcBorders>
       </w:tcPr>
     </w:tblStylePr>
@@ -5610,9 +7023,9 @@
       <w:tblPr/>
       <w:tcPr>
         <w:tcBorders>
-          <w:bottom w:val="single" w:sz="6" w:space="0" w:color="000000"/>
-          <w:tl2br w:val="none" w:sz="0" w:space="0" w:color="auto"/>
-          <w:tr2bl w:val="none" w:sz="0" w:space="0" w:color="auto"/>
+          <w:bottom w:val="single" w:color="000000" w:sz="6" w:space="0"/>
+          <w:tl2br w:val="none" w:color="auto" w:sz="0" w:space="0"/>
+          <w:tr2bl w:val="none" w:color="auto" w:sz="0" w:space="0"/>
         </w:tcBorders>
         <w:shd w:val="pct25" w:color="808000" w:fill="FFFFFF"/>
       </w:tcPr>
@@ -5625,8 +7038,8 @@
       <w:tblPr/>
       <w:tcPr>
         <w:tcBorders>
-          <w:tl2br w:val="none" w:sz="0" w:space="0" w:color="auto"/>
-          <w:tr2bl w:val="none" w:sz="0" w:space="0" w:color="auto"/>
+          <w:tl2br w:val="none" w:color="auto" w:sz="0" w:space="0"/>
+          <w:tr2bl w:val="none" w:color="auto" w:sz="0" w:space="0"/>
         </w:tcBorders>
       </w:tcPr>
     </w:tblStylePr>
@@ -5638,8 +7051,8 @@
       <w:tblPr/>
       <w:tcPr>
         <w:tcBorders>
-          <w:tl2br w:val="none" w:sz="0" w:space="0" w:color="auto"/>
-          <w:tr2bl w:val="none" w:sz="0" w:space="0" w:color="auto"/>
+          <w:tl2br w:val="none" w:color="auto" w:sz="0" w:space="0"/>
+          <w:tr2bl w:val="none" w:color="auto" w:sz="0" w:space="0"/>
         </w:tcBorders>
       </w:tcPr>
     </w:tblStylePr>

</xml_diff>

<commit_message>
Authentication logic in the navbar.
</commit_message>
<xml_diff>
--- a/pap_res/relatorio_francisco_pontes_pap.docx
+++ b/pap_res/relatorio_francisco_pontes_pap.docx
@@ -8,7 +8,7 @@
       </w:pPr>
       <w:r>
         <w:drawing>
-          <wp:inline wp14:editId="387A88AF" wp14:anchorId="261FB9D6">
+          <wp:inline wp14:editId="14A73106" wp14:anchorId="261FB9D6">
             <wp:extent cx="1408475" cy="1460396"/>
             <wp:effectExtent l="0" t="0" r="1270" b="6985"/>
             <wp:docPr id="3" name="Imagem 12" title=""/>
@@ -23,7 +23,7 @@
                     <pic:cNvPicPr/>
                   </pic:nvPicPr>
                   <pic:blipFill>
-                    <a:blip r:embed="Rf4b08bfb3f4a4e19">
+                    <a:blip r:embed="Re29b53b787764214">
                       <a:extLst xmlns:a="http://schemas.openxmlformats.org/drawingml/2006/main">
                         <a:ext uri="{28A0092B-C50C-407E-A947-70E740481C1C}">
                           <a14:useLocalDpi xmlns:a14="http://schemas.microsoft.com/office/drawing/2010/main" val="0"/>
@@ -267,7 +267,7 @@
           </w:pPr>
           <w:r>
             <w:drawing>
-              <wp:inline wp14:editId="054695F7" wp14:anchorId="3AD86570">
+              <wp:inline wp14:editId="517C7159" wp14:anchorId="3AD86570">
                 <wp:extent cx="1724025" cy="1724025"/>
                 <wp:effectExtent l="0" t="0" r="9525" b="9525"/>
                 <wp:docPr id="1" name="Imagem 1" title=""/>
@@ -282,7 +282,7 @@
                         <pic:cNvPicPr/>
                       </pic:nvPicPr>
                       <pic:blipFill>
-                        <a:blip r:embed="R3546236184ae4e63">
+                        <a:blip r:embed="R0d34ae8d676642c9">
                           <a:extLst xmlns:a="http://schemas.openxmlformats.org/drawingml/2006/main">
                             <a:ext xmlns:a="http://schemas.openxmlformats.org/drawingml/2006/main" uri="{28A0092B-C50C-407E-A947-70E740481C1C}">
                               <a14:useLocalDpi xmlns:a14="http://schemas.microsoft.com/office/drawing/2010/main" val="0"/>
@@ -1693,16 +1693,12 @@
     </w:p>
     <w:p>
       <w:r>
+        <w:rPr/>
         <w:t>Nenhum destes materiais existem mesmo na loja, serão apenas imagens stock</w:t>
       </w:r>
       <w:r>
+        <w:rPr/>
         <w:t>.</w:t>
-      </w:r>
-      <w:r>
-        <w:t>z</w:t>
-      </w:r>
-      <w:r>
-        <w:tab/>
       </w:r>
     </w:p>
     <w:p>

</xml_diff>